<commit_message>
Edited timeline a bit
</commit_message>
<xml_diff>
--- a/Timeline_For_Project.docx
+++ b/Timeline_For_Project.docx
@@ -8,46 +8,24 @@
           <w:rFonts w:ascii="Times New Roman" w:hAnsi="Times New Roman" w:cs="Times New Roman"/>
         </w:rPr>
       </w:pPr>
-      <w:proofErr w:type="spellStart"/>
-      <w:r>
-        <w:rPr>
-          <w:rFonts w:ascii="Times New Roman" w:hAnsi="Times New Roman" w:cs="Times New Roman"/>
-        </w:rPr>
-        <w:t>Mixamo</w:t>
-      </w:r>
-      <w:proofErr w:type="spellEnd"/>
-      <w:r>
-        <w:rPr>
-          <w:rFonts w:ascii="Times New Roman" w:hAnsi="Times New Roman" w:cs="Times New Roman"/>
-        </w:rPr>
-        <w:t xml:space="preserve"> for animations</w:t>
-      </w:r>
-    </w:p>
-    <w:p>
-      <w:pPr>
-        <w:rPr>
-          <w:rFonts w:ascii="Times New Roman" w:hAnsi="Times New Roman" w:cs="Times New Roman"/>
-        </w:rPr>
-      </w:pPr>
-      <w:r>
-        <w:rPr>
-          <w:rFonts w:ascii="Times New Roman" w:hAnsi="Times New Roman" w:cs="Times New Roman"/>
-        </w:rPr>
-        <w:t xml:space="preserve">Look at poser and </w:t>
-      </w:r>
-      <w:proofErr w:type="spellStart"/>
-      <w:r>
-        <w:rPr>
-          <w:rFonts w:ascii="Times New Roman" w:hAnsi="Times New Roman" w:cs="Times New Roman"/>
-        </w:rPr>
-        <w:t>Makehuman</w:t>
-      </w:r>
-      <w:proofErr w:type="spellEnd"/>
-      <w:r>
-        <w:rPr>
-          <w:rFonts w:ascii="Times New Roman" w:hAnsi="Times New Roman" w:cs="Times New Roman"/>
-        </w:rPr>
-        <w:t xml:space="preserve"> for characters</w:t>
+      <w:r>
+        <w:rPr>
+          <w:rFonts w:ascii="Times New Roman" w:hAnsi="Times New Roman" w:cs="Times New Roman"/>
+        </w:rPr>
+        <w:t>Mixamo for animations</w:t>
+      </w:r>
+    </w:p>
+    <w:p>
+      <w:pPr>
+        <w:rPr>
+          <w:rFonts w:ascii="Times New Roman" w:hAnsi="Times New Roman" w:cs="Times New Roman"/>
+        </w:rPr>
+      </w:pPr>
+      <w:r>
+        <w:rPr>
+          <w:rFonts w:ascii="Times New Roman" w:hAnsi="Times New Roman" w:cs="Times New Roman"/>
+        </w:rPr>
+        <w:t>Look at poser and Makehuman for characters</w:t>
       </w:r>
     </w:p>
     <w:p>
@@ -100,7 +78,16 @@
           <w:sz w:val="36"/>
           <w:szCs w:val="36"/>
         </w:rPr>
-        <w:t>3/18/18</w:t>
+        <w:t>2</w:t>
+      </w:r>
+      <w:r>
+        <w:rPr>
+          <w:rFonts w:ascii="Times New Roman" w:hAnsi="Times New Roman" w:cs="Times New Roman"/>
+          <w:b/>
+          <w:sz w:val="36"/>
+          <w:szCs w:val="36"/>
+        </w:rPr>
+        <w:t>/18/18</w:t>
       </w:r>
     </w:p>
     <w:p>
@@ -148,348 +135,333 @@
           <w:rFonts w:ascii="Times New Roman" w:hAnsi="Times New Roman" w:cs="Times New Roman"/>
         </w:rPr>
       </w:pPr>
-    </w:p>
-    <w:p>
-      <w:pPr>
-        <w:rPr>
-          <w:rFonts w:ascii="Times New Roman" w:hAnsi="Times New Roman" w:cs="Times New Roman"/>
-          <w:b/>
-          <w:sz w:val="36"/>
-          <w:szCs w:val="36"/>
-        </w:rPr>
-      </w:pPr>
-      <w:r>
-        <w:rPr>
-          <w:rFonts w:ascii="Times New Roman" w:hAnsi="Times New Roman" w:cs="Times New Roman"/>
-          <w:b/>
-          <w:sz w:val="36"/>
-          <w:szCs w:val="36"/>
-        </w:rPr>
-        <w:t>Milestone 2:</w:t>
-      </w:r>
-      <w:r>
-        <w:rPr>
-          <w:rFonts w:ascii="Times New Roman" w:hAnsi="Times New Roman" w:cs="Times New Roman"/>
-          <w:b/>
-          <w:sz w:val="36"/>
-          <w:szCs w:val="36"/>
-        </w:rPr>
-        <w:t xml:space="preserve"> </w:t>
-      </w:r>
-      <w:r>
-        <w:rPr>
-          <w:rFonts w:ascii="Times New Roman" w:hAnsi="Times New Roman" w:cs="Times New Roman"/>
-          <w:b/>
-          <w:sz w:val="36"/>
-          <w:szCs w:val="36"/>
-        </w:rPr>
-        <w:t xml:space="preserve">Finish by: </w:t>
-      </w:r>
-      <w:r>
-        <w:rPr>
-          <w:rFonts w:ascii="Times New Roman" w:hAnsi="Times New Roman" w:cs="Times New Roman"/>
-          <w:b/>
-          <w:sz w:val="36"/>
-          <w:szCs w:val="36"/>
-        </w:rPr>
-        <w:t>3/25/18</w:t>
-      </w:r>
-    </w:p>
-    <w:p>
-      <w:pPr>
-        <w:rPr>
-          <w:rFonts w:ascii="Times New Roman" w:hAnsi="Times New Roman" w:cs="Times New Roman"/>
-        </w:rPr>
-      </w:pPr>
-      <w:r>
-        <w:rPr>
-          <w:rFonts w:ascii="Times New Roman" w:hAnsi="Times New Roman" w:cs="Times New Roman"/>
-        </w:rPr>
-        <w:t>Make enemy 1 script</w:t>
-      </w:r>
-    </w:p>
-    <w:p>
-      <w:pPr>
-        <w:rPr>
-          <w:rFonts w:ascii="Times New Roman" w:hAnsi="Times New Roman" w:cs="Times New Roman"/>
-        </w:rPr>
-      </w:pPr>
-      <w:r>
-        <w:rPr>
-          <w:rFonts w:ascii="Times New Roman" w:hAnsi="Times New Roman" w:cs="Times New Roman"/>
-        </w:rPr>
-        <w:t xml:space="preserve">Make enemy 2 </w:t>
-      </w:r>
-      <w:proofErr w:type="gramStart"/>
-      <w:r>
-        <w:rPr>
-          <w:rFonts w:ascii="Times New Roman" w:hAnsi="Times New Roman" w:cs="Times New Roman"/>
-        </w:rPr>
-        <w:t>script</w:t>
-      </w:r>
-      <w:proofErr w:type="gramEnd"/>
-    </w:p>
-    <w:p>
-      <w:pPr>
-        <w:rPr>
-          <w:rFonts w:ascii="Times New Roman" w:hAnsi="Times New Roman" w:cs="Times New Roman"/>
-        </w:rPr>
-      </w:pPr>
-      <w:r>
-        <w:rPr>
-          <w:rFonts w:ascii="Times New Roman" w:hAnsi="Times New Roman" w:cs="Times New Roman"/>
-        </w:rPr>
-        <w:t xml:space="preserve">Make enemy 3 </w:t>
-      </w:r>
-      <w:proofErr w:type="gramStart"/>
-      <w:r>
-        <w:rPr>
-          <w:rFonts w:ascii="Times New Roman" w:hAnsi="Times New Roman" w:cs="Times New Roman"/>
-        </w:rPr>
-        <w:t>script</w:t>
-      </w:r>
-      <w:proofErr w:type="gramEnd"/>
-    </w:p>
-    <w:p>
-      <w:pPr>
-        <w:rPr>
-          <w:rFonts w:ascii="Times New Roman" w:hAnsi="Times New Roman" w:cs="Times New Roman"/>
-        </w:rPr>
-      </w:pPr>
-      <w:r>
-        <w:rPr>
-          <w:rFonts w:ascii="Times New Roman" w:hAnsi="Times New Roman" w:cs="Times New Roman"/>
-        </w:rPr>
-        <w:t>Playtest and adjust to make fun</w:t>
-      </w:r>
-    </w:p>
-    <w:p>
-      <w:pPr>
-        <w:rPr>
-          <w:rFonts w:ascii="Times New Roman" w:hAnsi="Times New Roman" w:cs="Times New Roman"/>
-        </w:rPr>
-      </w:pPr>
-    </w:p>
-    <w:p>
-      <w:pPr>
-        <w:rPr>
-          <w:rFonts w:ascii="Times New Roman" w:hAnsi="Times New Roman" w:cs="Times New Roman"/>
-        </w:rPr>
-      </w:pPr>
-      <w:r>
-        <w:rPr>
-          <w:rFonts w:ascii="Times New Roman" w:hAnsi="Times New Roman" w:cs="Times New Roman"/>
-        </w:rPr>
-        <w:t>Start searching for 3D objects that can make life easier for us with making the maps</w:t>
-      </w:r>
-    </w:p>
-    <w:p>
-      <w:pPr>
-        <w:rPr>
-          <w:rFonts w:ascii="Times New Roman" w:hAnsi="Times New Roman" w:cs="Times New Roman"/>
-        </w:rPr>
-      </w:pPr>
-      <w:r>
-        <w:rPr>
-          <w:rFonts w:ascii="Times New Roman" w:hAnsi="Times New Roman" w:cs="Times New Roman"/>
-        </w:rPr>
-        <w:t>Start making character/enemy models</w:t>
-      </w:r>
-    </w:p>
-    <w:p>
-      <w:pPr>
-        <w:rPr>
-          <w:rFonts w:ascii="Times New Roman" w:hAnsi="Times New Roman" w:cs="Times New Roman"/>
-        </w:rPr>
-      </w:pPr>
       <w:r>
         <w:rPr>
           <w:rFonts w:ascii="Times New Roman" w:hAnsi="Times New Roman" w:cs="Times New Roman"/>
         </w:rPr>
         <w:t>Start level design for 3 levels</w:t>
-      </w:r>
-    </w:p>
-    <w:p>
-      <w:pPr>
-        <w:rPr>
-          <w:rFonts w:ascii="Times New Roman" w:hAnsi="Times New Roman" w:cs="Times New Roman"/>
-        </w:rPr>
-      </w:pPr>
-      <w:r>
-        <w:rPr>
-          <w:rFonts w:ascii="Times New Roman" w:hAnsi="Times New Roman" w:cs="Times New Roman"/>
-        </w:rPr>
-        <w:t>Start working on finding or making music</w:t>
-      </w:r>
-    </w:p>
-    <w:p>
-      <w:pPr>
-        <w:rPr>
-          <w:rFonts w:ascii="Times New Roman" w:hAnsi="Times New Roman" w:cs="Times New Roman"/>
-        </w:rPr>
-      </w:pPr>
-    </w:p>
-    <w:p>
-      <w:pPr>
-        <w:rPr>
-          <w:rFonts w:ascii="Times New Roman" w:hAnsi="Times New Roman" w:cs="Times New Roman"/>
-          <w:b/>
-          <w:sz w:val="36"/>
-          <w:szCs w:val="36"/>
-        </w:rPr>
-      </w:pPr>
-      <w:r>
-        <w:rPr>
-          <w:rFonts w:ascii="Times New Roman" w:hAnsi="Times New Roman" w:cs="Times New Roman"/>
-          <w:b/>
-          <w:sz w:val="36"/>
-          <w:szCs w:val="36"/>
-        </w:rPr>
-        <w:t>Milestone 3</w:t>
-      </w:r>
-      <w:r>
-        <w:rPr>
-          <w:rFonts w:ascii="Times New Roman" w:hAnsi="Times New Roman" w:cs="Times New Roman"/>
-          <w:b/>
-          <w:sz w:val="36"/>
-          <w:szCs w:val="36"/>
-        </w:rPr>
-        <w:t>:</w:t>
-      </w:r>
-      <w:r>
-        <w:rPr>
-          <w:rFonts w:ascii="Times New Roman" w:hAnsi="Times New Roman" w:cs="Times New Roman"/>
-          <w:b/>
-          <w:sz w:val="36"/>
-          <w:szCs w:val="36"/>
-        </w:rPr>
-        <w:t xml:space="preserve"> </w:t>
-      </w:r>
-      <w:r>
-        <w:rPr>
-          <w:rFonts w:ascii="Times New Roman" w:hAnsi="Times New Roman" w:cs="Times New Roman"/>
-          <w:b/>
-          <w:sz w:val="36"/>
-          <w:szCs w:val="36"/>
-        </w:rPr>
-        <w:t xml:space="preserve">Finish by: </w:t>
-      </w:r>
-      <w:r>
-        <w:rPr>
-          <w:rFonts w:ascii="Times New Roman" w:hAnsi="Times New Roman" w:cs="Times New Roman"/>
-          <w:b/>
-          <w:sz w:val="36"/>
-          <w:szCs w:val="36"/>
-        </w:rPr>
-        <w:t>3/4/18</w:t>
-      </w:r>
-    </w:p>
-    <w:p>
-      <w:pPr>
-        <w:rPr>
-          <w:rFonts w:ascii="Times New Roman" w:hAnsi="Times New Roman" w:cs="Times New Roman"/>
-        </w:rPr>
-      </w:pPr>
-      <w:r>
-        <w:rPr>
-          <w:rFonts w:ascii="Times New Roman" w:hAnsi="Times New Roman" w:cs="Times New Roman"/>
-        </w:rPr>
-        <w:t>Finish character/enemy models</w:t>
-      </w:r>
-    </w:p>
-    <w:p>
-      <w:pPr>
-        <w:rPr>
-          <w:rFonts w:ascii="Times New Roman" w:hAnsi="Times New Roman" w:cs="Times New Roman"/>
-        </w:rPr>
-      </w:pPr>
-      <w:r>
-        <w:rPr>
-          <w:rFonts w:ascii="Times New Roman" w:hAnsi="Times New Roman" w:cs="Times New Roman"/>
-        </w:rPr>
-        <w:t>Make</w:t>
-      </w:r>
-      <w:r>
-        <w:rPr>
-          <w:rFonts w:ascii="Times New Roman" w:hAnsi="Times New Roman" w:cs="Times New Roman"/>
-        </w:rPr>
-        <w:t xml:space="preserve"> character/enemy animations</w:t>
-      </w:r>
-    </w:p>
-    <w:p>
-      <w:pPr>
-        <w:rPr>
-          <w:rFonts w:ascii="Times New Roman" w:hAnsi="Times New Roman" w:cs="Times New Roman"/>
-        </w:rPr>
-      </w:pPr>
-      <w:r>
-        <w:rPr>
-          <w:rFonts w:ascii="Times New Roman" w:hAnsi="Times New Roman" w:cs="Times New Roman"/>
-        </w:rPr>
-        <w:t>Finish making 3 maps.</w:t>
-      </w:r>
-    </w:p>
-    <w:p>
-      <w:pPr>
-        <w:rPr>
-          <w:rFonts w:ascii="Times New Roman" w:hAnsi="Times New Roman" w:cs="Times New Roman"/>
-        </w:rPr>
-      </w:pPr>
-      <w:proofErr w:type="gramStart"/>
-      <w:r>
-        <w:rPr>
-          <w:rFonts w:ascii="Times New Roman" w:hAnsi="Times New Roman" w:cs="Times New Roman"/>
-        </w:rPr>
-        <w:t>Place characters and enemies in map at proper places.</w:t>
-      </w:r>
-      <w:proofErr w:type="gramEnd"/>
-      <w:r>
-        <w:rPr>
-          <w:rFonts w:ascii="Times New Roman" w:hAnsi="Times New Roman" w:cs="Times New Roman"/>
-        </w:rPr>
-        <w:t xml:space="preserve"> Going to need play testing</w:t>
-      </w:r>
-    </w:p>
-    <w:p>
-      <w:pPr>
-        <w:rPr>
-          <w:rFonts w:ascii="Times New Roman" w:hAnsi="Times New Roman" w:cs="Times New Roman"/>
-        </w:rPr>
-      </w:pPr>
-      <w:r>
-        <w:rPr>
-          <w:rFonts w:ascii="Times New Roman" w:hAnsi="Times New Roman" w:cs="Times New Roman"/>
-        </w:rPr>
-        <w:t>Go back and adjust scripts so that everything looks smooth</w:t>
-      </w:r>
-    </w:p>
-    <w:p>
-      <w:pPr>
-        <w:rPr>
-          <w:rFonts w:ascii="Times New Roman" w:hAnsi="Times New Roman" w:cs="Times New Roman"/>
-        </w:rPr>
-      </w:pPr>
-    </w:p>
-    <w:p>
-      <w:pPr>
-        <w:rPr>
-          <w:rFonts w:ascii="Times New Roman" w:hAnsi="Times New Roman" w:cs="Times New Roman"/>
-          <w:b/>
-          <w:sz w:val="36"/>
-          <w:szCs w:val="36"/>
-        </w:rPr>
-      </w:pPr>
-      <w:r>
-        <w:rPr>
-          <w:rFonts w:ascii="Times New Roman" w:hAnsi="Times New Roman" w:cs="Times New Roman"/>
-          <w:b/>
-          <w:sz w:val="36"/>
-          <w:szCs w:val="36"/>
-        </w:rPr>
-        <w:t>Milestone 4</w:t>
       </w:r>
       <w:bookmarkStart w:id="0" w:name="_GoBack"/>
       <w:bookmarkEnd w:id="0"/>
+    </w:p>
+    <w:p>
+      <w:pPr>
+        <w:rPr>
+          <w:rFonts w:ascii="Times New Roman" w:hAnsi="Times New Roman" w:cs="Times New Roman"/>
+        </w:rPr>
+      </w:pPr>
+    </w:p>
+    <w:p>
+      <w:pPr>
+        <w:rPr>
+          <w:rFonts w:ascii="Times New Roman" w:hAnsi="Times New Roman" w:cs="Times New Roman"/>
+          <w:b/>
+          <w:sz w:val="36"/>
+          <w:szCs w:val="36"/>
+        </w:rPr>
+      </w:pPr>
+      <w:r>
+        <w:rPr>
+          <w:rFonts w:ascii="Times New Roman" w:hAnsi="Times New Roman" w:cs="Times New Roman"/>
+          <w:b/>
+          <w:sz w:val="36"/>
+          <w:szCs w:val="36"/>
+        </w:rPr>
+        <w:t>Milestone 2:</w:t>
+      </w:r>
+      <w:r>
+        <w:rPr>
+          <w:rFonts w:ascii="Times New Roman" w:hAnsi="Times New Roman" w:cs="Times New Roman"/>
+          <w:b/>
+          <w:sz w:val="36"/>
+          <w:szCs w:val="36"/>
+        </w:rPr>
+        <w:t xml:space="preserve"> </w:t>
+      </w:r>
+      <w:r>
+        <w:rPr>
+          <w:rFonts w:ascii="Times New Roman" w:hAnsi="Times New Roman" w:cs="Times New Roman"/>
+          <w:b/>
+          <w:sz w:val="36"/>
+          <w:szCs w:val="36"/>
+        </w:rPr>
+        <w:t xml:space="preserve">Finish by: </w:t>
+      </w:r>
+      <w:r>
+        <w:rPr>
+          <w:rFonts w:ascii="Times New Roman" w:hAnsi="Times New Roman" w:cs="Times New Roman"/>
+          <w:b/>
+          <w:sz w:val="36"/>
+          <w:szCs w:val="36"/>
+        </w:rPr>
+        <w:t>2</w:t>
+      </w:r>
+      <w:r>
+        <w:rPr>
+          <w:rFonts w:ascii="Times New Roman" w:hAnsi="Times New Roman" w:cs="Times New Roman"/>
+          <w:b/>
+          <w:sz w:val="36"/>
+          <w:szCs w:val="36"/>
+        </w:rPr>
+        <w:t>/25/18</w:t>
+      </w:r>
+    </w:p>
+    <w:p>
+      <w:pPr>
+        <w:rPr>
+          <w:rFonts w:ascii="Times New Roman" w:hAnsi="Times New Roman" w:cs="Times New Roman"/>
+        </w:rPr>
+      </w:pPr>
+      <w:r>
+        <w:rPr>
+          <w:rFonts w:ascii="Times New Roman" w:hAnsi="Times New Roman" w:cs="Times New Roman"/>
+        </w:rPr>
+        <w:t>Make enemy 1 script</w:t>
+      </w:r>
+    </w:p>
+    <w:p>
+      <w:pPr>
+        <w:rPr>
+          <w:rFonts w:ascii="Times New Roman" w:hAnsi="Times New Roman" w:cs="Times New Roman"/>
+        </w:rPr>
+      </w:pPr>
+      <w:r>
+        <w:rPr>
+          <w:rFonts w:ascii="Times New Roman" w:hAnsi="Times New Roman" w:cs="Times New Roman"/>
+        </w:rPr>
+        <w:t>Make enemy 2 script</w:t>
+      </w:r>
+    </w:p>
+    <w:p>
+      <w:pPr>
+        <w:rPr>
+          <w:rFonts w:ascii="Times New Roman" w:hAnsi="Times New Roman" w:cs="Times New Roman"/>
+        </w:rPr>
+      </w:pPr>
+      <w:r>
+        <w:rPr>
+          <w:rFonts w:ascii="Times New Roman" w:hAnsi="Times New Roman" w:cs="Times New Roman"/>
+        </w:rPr>
+        <w:t>Make enemy 3 script</w:t>
+      </w:r>
+    </w:p>
+    <w:p>
+      <w:pPr>
+        <w:rPr>
+          <w:rFonts w:ascii="Times New Roman" w:hAnsi="Times New Roman" w:cs="Times New Roman"/>
+        </w:rPr>
+      </w:pPr>
+      <w:r>
+        <w:rPr>
+          <w:rFonts w:ascii="Times New Roman" w:hAnsi="Times New Roman" w:cs="Times New Roman"/>
+        </w:rPr>
+        <w:t>Playtest and adjust to make fun</w:t>
+      </w:r>
+    </w:p>
+    <w:p>
+      <w:pPr>
+        <w:rPr>
+          <w:rFonts w:ascii="Times New Roman" w:hAnsi="Times New Roman" w:cs="Times New Roman"/>
+        </w:rPr>
+      </w:pPr>
+    </w:p>
+    <w:p>
+      <w:pPr>
+        <w:rPr>
+          <w:rFonts w:ascii="Times New Roman" w:hAnsi="Times New Roman" w:cs="Times New Roman"/>
+        </w:rPr>
+      </w:pPr>
+      <w:r>
+        <w:rPr>
+          <w:rFonts w:ascii="Times New Roman" w:hAnsi="Times New Roman" w:cs="Times New Roman"/>
+        </w:rPr>
+        <w:t>Start searching for 3D objects that can make life easier for us with making the maps</w:t>
+      </w:r>
+    </w:p>
+    <w:p>
+      <w:pPr>
+        <w:rPr>
+          <w:rFonts w:ascii="Times New Roman" w:hAnsi="Times New Roman" w:cs="Times New Roman"/>
+        </w:rPr>
+      </w:pPr>
+      <w:r>
+        <w:rPr>
+          <w:rFonts w:ascii="Times New Roman" w:hAnsi="Times New Roman" w:cs="Times New Roman"/>
+        </w:rPr>
+        <w:t>Start making character/enemy models</w:t>
+      </w:r>
+    </w:p>
+    <w:p>
+      <w:pPr>
+        <w:rPr>
+          <w:rFonts w:ascii="Times New Roman" w:hAnsi="Times New Roman" w:cs="Times New Roman"/>
+        </w:rPr>
+      </w:pPr>
+      <w:r>
+        <w:rPr>
+          <w:rFonts w:ascii="Times New Roman" w:hAnsi="Times New Roman" w:cs="Times New Roman"/>
+        </w:rPr>
+        <w:t>Start working on finding or making music</w:t>
+      </w:r>
+    </w:p>
+    <w:p>
+      <w:pPr>
+        <w:rPr>
+          <w:rFonts w:ascii="Times New Roman" w:hAnsi="Times New Roman" w:cs="Times New Roman"/>
+        </w:rPr>
+      </w:pPr>
+    </w:p>
+    <w:p>
+      <w:pPr>
+        <w:rPr>
+          <w:rFonts w:ascii="Times New Roman" w:hAnsi="Times New Roman" w:cs="Times New Roman"/>
+          <w:b/>
+          <w:sz w:val="36"/>
+          <w:szCs w:val="36"/>
+        </w:rPr>
+      </w:pPr>
+      <w:r>
+        <w:rPr>
+          <w:rFonts w:ascii="Times New Roman" w:hAnsi="Times New Roman" w:cs="Times New Roman"/>
+          <w:b/>
+          <w:sz w:val="36"/>
+          <w:szCs w:val="36"/>
+        </w:rPr>
+        <w:t>Milestone 3</w:t>
+      </w:r>
+      <w:r>
+        <w:rPr>
+          <w:rFonts w:ascii="Times New Roman" w:hAnsi="Times New Roman" w:cs="Times New Roman"/>
+          <w:b/>
+          <w:sz w:val="36"/>
+          <w:szCs w:val="36"/>
+        </w:rPr>
+        <w:t>:</w:t>
+      </w:r>
+      <w:r>
+        <w:rPr>
+          <w:rFonts w:ascii="Times New Roman" w:hAnsi="Times New Roman" w:cs="Times New Roman"/>
+          <w:b/>
+          <w:sz w:val="36"/>
+          <w:szCs w:val="36"/>
+        </w:rPr>
+        <w:t xml:space="preserve"> </w:t>
+      </w:r>
+      <w:r>
+        <w:rPr>
+          <w:rFonts w:ascii="Times New Roman" w:hAnsi="Times New Roman" w:cs="Times New Roman"/>
+          <w:b/>
+          <w:sz w:val="36"/>
+          <w:szCs w:val="36"/>
+        </w:rPr>
+        <w:t xml:space="preserve">Finish by: </w:t>
+      </w:r>
+      <w:r>
+        <w:rPr>
+          <w:rFonts w:ascii="Times New Roman" w:hAnsi="Times New Roman" w:cs="Times New Roman"/>
+          <w:b/>
+          <w:sz w:val="36"/>
+          <w:szCs w:val="36"/>
+        </w:rPr>
+        <w:t>3/4/18</w:t>
+      </w:r>
+    </w:p>
+    <w:p>
+      <w:pPr>
+        <w:rPr>
+          <w:rFonts w:ascii="Times New Roman" w:hAnsi="Times New Roman" w:cs="Times New Roman"/>
+        </w:rPr>
+      </w:pPr>
+      <w:r>
+        <w:rPr>
+          <w:rFonts w:ascii="Times New Roman" w:hAnsi="Times New Roman" w:cs="Times New Roman"/>
+        </w:rPr>
+        <w:t>Finish character/enemy models</w:t>
+      </w:r>
+    </w:p>
+    <w:p>
+      <w:pPr>
+        <w:rPr>
+          <w:rFonts w:ascii="Times New Roman" w:hAnsi="Times New Roman" w:cs="Times New Roman"/>
+        </w:rPr>
+      </w:pPr>
+      <w:r>
+        <w:rPr>
+          <w:rFonts w:ascii="Times New Roman" w:hAnsi="Times New Roman" w:cs="Times New Roman"/>
+        </w:rPr>
+        <w:t>Make</w:t>
+      </w:r>
+      <w:r>
+        <w:rPr>
+          <w:rFonts w:ascii="Times New Roman" w:hAnsi="Times New Roman" w:cs="Times New Roman"/>
+        </w:rPr>
+        <w:t xml:space="preserve"> character/enemy animations</w:t>
+      </w:r>
+    </w:p>
+    <w:p>
+      <w:pPr>
+        <w:rPr>
+          <w:rFonts w:ascii="Times New Roman" w:hAnsi="Times New Roman" w:cs="Times New Roman"/>
+        </w:rPr>
+      </w:pPr>
+      <w:r>
+        <w:rPr>
+          <w:rFonts w:ascii="Times New Roman" w:hAnsi="Times New Roman" w:cs="Times New Roman"/>
+        </w:rPr>
+        <w:t>Finish making 3 maps.</w:t>
+      </w:r>
+    </w:p>
+    <w:p>
+      <w:pPr>
+        <w:rPr>
+          <w:rFonts w:ascii="Times New Roman" w:hAnsi="Times New Roman" w:cs="Times New Roman"/>
+        </w:rPr>
+      </w:pPr>
+      <w:r>
+        <w:rPr>
+          <w:rFonts w:ascii="Times New Roman" w:hAnsi="Times New Roman" w:cs="Times New Roman"/>
+        </w:rPr>
+        <w:t>Place characters and enemies in map at proper places. Going to need play testing</w:t>
+      </w:r>
+    </w:p>
+    <w:p>
+      <w:pPr>
+        <w:rPr>
+          <w:rFonts w:ascii="Times New Roman" w:hAnsi="Times New Roman" w:cs="Times New Roman"/>
+        </w:rPr>
+      </w:pPr>
+      <w:r>
+        <w:rPr>
+          <w:rFonts w:ascii="Times New Roman" w:hAnsi="Times New Roman" w:cs="Times New Roman"/>
+        </w:rPr>
+        <w:t>Go back and adjust scripts so that everything looks smooth</w:t>
+      </w:r>
+    </w:p>
+    <w:p>
+      <w:pPr>
+        <w:rPr>
+          <w:rFonts w:ascii="Times New Roman" w:hAnsi="Times New Roman" w:cs="Times New Roman"/>
+        </w:rPr>
+      </w:pPr>
+    </w:p>
+    <w:p>
+      <w:pPr>
+        <w:rPr>
+          <w:rFonts w:ascii="Times New Roman" w:hAnsi="Times New Roman" w:cs="Times New Roman"/>
+          <w:b/>
+          <w:sz w:val="36"/>
+          <w:szCs w:val="36"/>
+        </w:rPr>
+      </w:pPr>
+      <w:r>
+        <w:rPr>
+          <w:rFonts w:ascii="Times New Roman" w:hAnsi="Times New Roman" w:cs="Times New Roman"/>
+          <w:b/>
+          <w:sz w:val="36"/>
+          <w:szCs w:val="36"/>
+        </w:rPr>
+        <w:t>Milestone 4</w:t>
+      </w:r>
       <w:r>
         <w:rPr>
           <w:rFonts w:ascii="Times New Roman" w:hAnsi="Times New Roman" w:cs="Times New Roman"/>
@@ -506,16 +478,7 @@
           <w:sz w:val="36"/>
           <w:szCs w:val="36"/>
         </w:rPr>
-        <w:t xml:space="preserve">Finish by: </w:t>
-      </w:r>
-      <w:r>
-        <w:rPr>
-          <w:rFonts w:ascii="Times New Roman" w:hAnsi="Times New Roman" w:cs="Times New Roman"/>
-          <w:b/>
-          <w:sz w:val="36"/>
-          <w:szCs w:val="36"/>
-        </w:rPr>
-        <w:t>3/11</w:t>
+        <w:t>Finish by: 3/11</w:t>
       </w:r>
       <w:r>
         <w:rPr>

</xml_diff>

<commit_message>
Created simple demo character models
</commit_message>
<xml_diff>
--- a/Timeline_For_Project.docx
+++ b/Timeline_For_Project.docx
@@ -8,24 +8,46 @@
           <w:rFonts w:ascii="Times New Roman" w:hAnsi="Times New Roman" w:cs="Times New Roman"/>
         </w:rPr>
       </w:pPr>
-      <w:r>
-        <w:rPr>
-          <w:rFonts w:ascii="Times New Roman" w:hAnsi="Times New Roman" w:cs="Times New Roman"/>
-        </w:rPr>
-        <w:t>Mixamo for animations</w:t>
-      </w:r>
-    </w:p>
-    <w:p>
-      <w:pPr>
-        <w:rPr>
-          <w:rFonts w:ascii="Times New Roman" w:hAnsi="Times New Roman" w:cs="Times New Roman"/>
-        </w:rPr>
-      </w:pPr>
-      <w:r>
-        <w:rPr>
-          <w:rFonts w:ascii="Times New Roman" w:hAnsi="Times New Roman" w:cs="Times New Roman"/>
-        </w:rPr>
-        <w:t>Look at poser and Makehuman for characters</w:t>
+      <w:proofErr w:type="spellStart"/>
+      <w:r>
+        <w:rPr>
+          <w:rFonts w:ascii="Times New Roman" w:hAnsi="Times New Roman" w:cs="Times New Roman"/>
+        </w:rPr>
+        <w:t>Mixamo</w:t>
+      </w:r>
+      <w:proofErr w:type="spellEnd"/>
+      <w:r>
+        <w:rPr>
+          <w:rFonts w:ascii="Times New Roman" w:hAnsi="Times New Roman" w:cs="Times New Roman"/>
+        </w:rPr>
+        <w:t xml:space="preserve"> for animations</w:t>
+      </w:r>
+    </w:p>
+    <w:p>
+      <w:pPr>
+        <w:rPr>
+          <w:rFonts w:ascii="Times New Roman" w:hAnsi="Times New Roman" w:cs="Times New Roman"/>
+        </w:rPr>
+      </w:pPr>
+      <w:r>
+        <w:rPr>
+          <w:rFonts w:ascii="Times New Roman" w:hAnsi="Times New Roman" w:cs="Times New Roman"/>
+        </w:rPr>
+        <w:t xml:space="preserve">Look at poser and </w:t>
+      </w:r>
+      <w:proofErr w:type="spellStart"/>
+      <w:r>
+        <w:rPr>
+          <w:rFonts w:ascii="Times New Roman" w:hAnsi="Times New Roman" w:cs="Times New Roman"/>
+        </w:rPr>
+        <w:t>Makehuman</w:t>
+      </w:r>
+      <w:proofErr w:type="spellEnd"/>
+      <w:r>
+        <w:rPr>
+          <w:rFonts w:ascii="Times New Roman" w:hAnsi="Times New Roman" w:cs="Times New Roman"/>
+        </w:rPr>
+        <w:t xml:space="preserve"> for characters</w:t>
       </w:r>
     </w:p>
     <w:p>
@@ -94,52 +116,21 @@
       <w:pPr>
         <w:rPr>
           <w:rFonts w:ascii="Times New Roman" w:hAnsi="Times New Roman" w:cs="Times New Roman"/>
-        </w:rPr>
-      </w:pPr>
-      <w:r>
-        <w:rPr>
-          <w:rFonts w:ascii="Times New Roman" w:hAnsi="Times New Roman" w:cs="Times New Roman"/>
+          <w:strike/>
+        </w:rPr>
+      </w:pPr>
+      <w:r>
+        <w:rPr>
+          <w:rFonts w:ascii="Times New Roman" w:hAnsi="Times New Roman" w:cs="Times New Roman"/>
+          <w:strike/>
         </w:rPr>
         <w:t>Create enemy and character demo models</w:t>
       </w:r>
-    </w:p>
-    <w:p>
-      <w:pPr>
-        <w:rPr>
-          <w:rFonts w:ascii="Times New Roman" w:hAnsi="Times New Roman" w:cs="Times New Roman"/>
-        </w:rPr>
-      </w:pPr>
-      <w:r>
-        <w:rPr>
-          <w:rFonts w:ascii="Times New Roman" w:hAnsi="Times New Roman" w:cs="Times New Roman"/>
-        </w:rPr>
-        <w:t>Create original demo map</w:t>
-      </w:r>
-    </w:p>
-    <w:p>
-      <w:pPr>
-        <w:rPr>
-          <w:rFonts w:ascii="Times New Roman" w:hAnsi="Times New Roman" w:cs="Times New Roman"/>
-        </w:rPr>
-      </w:pPr>
-      <w:r>
-        <w:rPr>
-          <w:rFonts w:ascii="Times New Roman" w:hAnsi="Times New Roman" w:cs="Times New Roman"/>
-        </w:rPr>
-        <w:t>Make character movements and speeds, not animations obviously</w:t>
-      </w:r>
-    </w:p>
-    <w:p>
-      <w:pPr>
-        <w:rPr>
-          <w:rFonts w:ascii="Times New Roman" w:hAnsi="Times New Roman" w:cs="Times New Roman"/>
-        </w:rPr>
-      </w:pPr>
-      <w:r>
-        <w:rPr>
-          <w:rFonts w:ascii="Times New Roman" w:hAnsi="Times New Roman" w:cs="Times New Roman"/>
-        </w:rPr>
-        <w:t>Start level design for 3 levels</w:t>
+      <w:r>
+        <w:rPr>
+          <w:rFonts w:ascii="Times New Roman" w:hAnsi="Times New Roman" w:cs="Times New Roman"/>
+        </w:rPr>
+        <w:t xml:space="preserve">  -Austin</w:t>
       </w:r>
       <w:bookmarkStart w:id="0" w:name="_GoBack"/>
       <w:bookmarkEnd w:id="0"/>
@@ -150,6 +141,45 @@
           <w:rFonts w:ascii="Times New Roman" w:hAnsi="Times New Roman" w:cs="Times New Roman"/>
         </w:rPr>
       </w:pPr>
+      <w:r>
+        <w:rPr>
+          <w:rFonts w:ascii="Times New Roman" w:hAnsi="Times New Roman" w:cs="Times New Roman"/>
+        </w:rPr>
+        <w:t>Create original demo map</w:t>
+      </w:r>
+    </w:p>
+    <w:p>
+      <w:pPr>
+        <w:rPr>
+          <w:rFonts w:ascii="Times New Roman" w:hAnsi="Times New Roman" w:cs="Times New Roman"/>
+        </w:rPr>
+      </w:pPr>
+      <w:r>
+        <w:rPr>
+          <w:rFonts w:ascii="Times New Roman" w:hAnsi="Times New Roman" w:cs="Times New Roman"/>
+        </w:rPr>
+        <w:t>Make character movements and speeds, not animations obviously</w:t>
+      </w:r>
+    </w:p>
+    <w:p>
+      <w:pPr>
+        <w:rPr>
+          <w:rFonts w:ascii="Times New Roman" w:hAnsi="Times New Roman" w:cs="Times New Roman"/>
+        </w:rPr>
+      </w:pPr>
+      <w:r>
+        <w:rPr>
+          <w:rFonts w:ascii="Times New Roman" w:hAnsi="Times New Roman" w:cs="Times New Roman"/>
+        </w:rPr>
+        <w:t>Start level design for 3 levels</w:t>
+      </w:r>
+    </w:p>
+    <w:p>
+      <w:pPr>
+        <w:rPr>
+          <w:rFonts w:ascii="Times New Roman" w:hAnsi="Times New Roman" w:cs="Times New Roman"/>
+        </w:rPr>
+      </w:pPr>
     </w:p>
     <w:p>
       <w:pPr>
@@ -229,21 +259,37 @@
         <w:rPr>
           <w:rFonts w:ascii="Times New Roman" w:hAnsi="Times New Roman" w:cs="Times New Roman"/>
         </w:rPr>
-        <w:t>Make enemy 2 script</w:t>
-      </w:r>
-    </w:p>
-    <w:p>
-      <w:pPr>
-        <w:rPr>
-          <w:rFonts w:ascii="Times New Roman" w:hAnsi="Times New Roman" w:cs="Times New Roman"/>
-        </w:rPr>
-      </w:pPr>
-      <w:r>
-        <w:rPr>
-          <w:rFonts w:ascii="Times New Roman" w:hAnsi="Times New Roman" w:cs="Times New Roman"/>
-        </w:rPr>
-        <w:t>Make enemy 3 script</w:t>
-      </w:r>
+        <w:t xml:space="preserve">Make enemy 2 </w:t>
+      </w:r>
+      <w:proofErr w:type="gramStart"/>
+      <w:r>
+        <w:rPr>
+          <w:rFonts w:ascii="Times New Roman" w:hAnsi="Times New Roman" w:cs="Times New Roman"/>
+        </w:rPr>
+        <w:t>script</w:t>
+      </w:r>
+      <w:proofErr w:type="gramEnd"/>
+    </w:p>
+    <w:p>
+      <w:pPr>
+        <w:rPr>
+          <w:rFonts w:ascii="Times New Roman" w:hAnsi="Times New Roman" w:cs="Times New Roman"/>
+        </w:rPr>
+      </w:pPr>
+      <w:r>
+        <w:rPr>
+          <w:rFonts w:ascii="Times New Roman" w:hAnsi="Times New Roman" w:cs="Times New Roman"/>
+        </w:rPr>
+        <w:t xml:space="preserve">Make enemy 3 </w:t>
+      </w:r>
+      <w:proofErr w:type="gramStart"/>
+      <w:r>
+        <w:rPr>
+          <w:rFonts w:ascii="Times New Roman" w:hAnsi="Times New Roman" w:cs="Times New Roman"/>
+        </w:rPr>
+        <w:t>script</w:t>
+      </w:r>
+      <w:proofErr w:type="gramEnd"/>
     </w:p>
     <w:p>
       <w:pPr>
@@ -417,11 +463,19 @@
           <w:rFonts w:ascii="Times New Roman" w:hAnsi="Times New Roman" w:cs="Times New Roman"/>
         </w:rPr>
       </w:pPr>
-      <w:r>
-        <w:rPr>
-          <w:rFonts w:ascii="Times New Roman" w:hAnsi="Times New Roman" w:cs="Times New Roman"/>
-        </w:rPr>
-        <w:t>Place characters and enemies in map at proper places. Going to need play testing</w:t>
+      <w:proofErr w:type="gramStart"/>
+      <w:r>
+        <w:rPr>
+          <w:rFonts w:ascii="Times New Roman" w:hAnsi="Times New Roman" w:cs="Times New Roman"/>
+        </w:rPr>
+        <w:t>Place characters and enemies in map at proper places.</w:t>
+      </w:r>
+      <w:proofErr w:type="gramEnd"/>
+      <w:r>
+        <w:rPr>
+          <w:rFonts w:ascii="Times New Roman" w:hAnsi="Times New Roman" w:cs="Times New Roman"/>
+        </w:rPr>
+        <w:t xml:space="preserve"> Going to need play testing</w:t>
       </w:r>
     </w:p>
     <w:p>

</xml_diff>

<commit_message>
Made some adjustments to enemy script
So I adjusted the enemy script a bit by adding in a raycast so we can make sure the character isn't hiding behind a rock and the enmy randomly sees them. Also put in a giant character but it deserves its own script. The current enemy script in there is closest to a giant enemy. Only able to see. next is the snake. Only able to sense movement. Most likely using a collider. lastly is human with both sensing movement and seeing!
</commit_message>
<xml_diff>
--- a/Timeline_For_Project.docx
+++ b/Timeline_For_Project.docx
@@ -8,46 +8,24 @@
           <w:rFonts w:ascii="Times New Roman" w:hAnsi="Times New Roman" w:cs="Times New Roman"/>
         </w:rPr>
       </w:pPr>
-      <w:proofErr w:type="spellStart"/>
-      <w:r>
-        <w:rPr>
-          <w:rFonts w:ascii="Times New Roman" w:hAnsi="Times New Roman" w:cs="Times New Roman"/>
-        </w:rPr>
-        <w:t>Mixamo</w:t>
-      </w:r>
-      <w:proofErr w:type="spellEnd"/>
-      <w:r>
-        <w:rPr>
-          <w:rFonts w:ascii="Times New Roman" w:hAnsi="Times New Roman" w:cs="Times New Roman"/>
-        </w:rPr>
-        <w:t xml:space="preserve"> for animations</w:t>
-      </w:r>
-    </w:p>
-    <w:p>
-      <w:pPr>
-        <w:rPr>
-          <w:rFonts w:ascii="Times New Roman" w:hAnsi="Times New Roman" w:cs="Times New Roman"/>
-        </w:rPr>
-      </w:pPr>
-      <w:r>
-        <w:rPr>
-          <w:rFonts w:ascii="Times New Roman" w:hAnsi="Times New Roman" w:cs="Times New Roman"/>
-        </w:rPr>
-        <w:t xml:space="preserve">Look at poser and </w:t>
-      </w:r>
-      <w:proofErr w:type="spellStart"/>
-      <w:r>
-        <w:rPr>
-          <w:rFonts w:ascii="Times New Roman" w:hAnsi="Times New Roman" w:cs="Times New Roman"/>
-        </w:rPr>
-        <w:t>Makehuman</w:t>
-      </w:r>
-      <w:proofErr w:type="spellEnd"/>
-      <w:r>
-        <w:rPr>
-          <w:rFonts w:ascii="Times New Roman" w:hAnsi="Times New Roman" w:cs="Times New Roman"/>
-        </w:rPr>
-        <w:t xml:space="preserve"> for characters</w:t>
+      <w:r>
+        <w:rPr>
+          <w:rFonts w:ascii="Times New Roman" w:hAnsi="Times New Roman" w:cs="Times New Roman"/>
+        </w:rPr>
+        <w:t>Mixamo for animations</w:t>
+      </w:r>
+    </w:p>
+    <w:p>
+      <w:pPr>
+        <w:rPr>
+          <w:rFonts w:ascii="Times New Roman" w:hAnsi="Times New Roman" w:cs="Times New Roman"/>
+        </w:rPr>
+      </w:pPr>
+      <w:r>
+        <w:rPr>
+          <w:rFonts w:ascii="Times New Roman" w:hAnsi="Times New Roman" w:cs="Times New Roman"/>
+        </w:rPr>
+        <w:t>Look at poser and Makehuman for characters</w:t>
       </w:r>
     </w:p>
     <w:p>
@@ -298,37 +276,21 @@
         <w:rPr>
           <w:rFonts w:ascii="Times New Roman" w:hAnsi="Times New Roman" w:cs="Times New Roman"/>
         </w:rPr>
-        <w:t xml:space="preserve">Make enemy 2 </w:t>
-      </w:r>
-      <w:proofErr w:type="gramStart"/>
-      <w:r>
-        <w:rPr>
-          <w:rFonts w:ascii="Times New Roman" w:hAnsi="Times New Roman" w:cs="Times New Roman"/>
-        </w:rPr>
-        <w:t>script</w:t>
-      </w:r>
-      <w:proofErr w:type="gramEnd"/>
-    </w:p>
-    <w:p>
-      <w:pPr>
-        <w:rPr>
-          <w:rFonts w:ascii="Times New Roman" w:hAnsi="Times New Roman" w:cs="Times New Roman"/>
-        </w:rPr>
-      </w:pPr>
-      <w:r>
-        <w:rPr>
-          <w:rFonts w:ascii="Times New Roman" w:hAnsi="Times New Roman" w:cs="Times New Roman"/>
-        </w:rPr>
-        <w:t xml:space="preserve">Make enemy 3 </w:t>
-      </w:r>
-      <w:proofErr w:type="gramStart"/>
-      <w:r>
-        <w:rPr>
-          <w:rFonts w:ascii="Times New Roman" w:hAnsi="Times New Roman" w:cs="Times New Roman"/>
-        </w:rPr>
-        <w:t>script</w:t>
-      </w:r>
-      <w:proofErr w:type="gramEnd"/>
+        <w:t>Make enemy 2 script</w:t>
+      </w:r>
+    </w:p>
+    <w:p>
+      <w:pPr>
+        <w:rPr>
+          <w:rFonts w:ascii="Times New Roman" w:hAnsi="Times New Roman" w:cs="Times New Roman"/>
+        </w:rPr>
+      </w:pPr>
+      <w:r>
+        <w:rPr>
+          <w:rFonts w:ascii="Times New Roman" w:hAnsi="Times New Roman" w:cs="Times New Roman"/>
+        </w:rPr>
+        <w:t>Make enemy 3 script</w:t>
+      </w:r>
     </w:p>
     <w:p>
       <w:pPr>
@@ -360,167 +322,7 @@
         <w:rPr>
           <w:rFonts w:ascii="Times New Roman" w:hAnsi="Times New Roman" w:cs="Times New Roman"/>
         </w:rPr>
-        <w:t>Start searching for 3D objects that can make life easier for us with making the maps</w:t>
-      </w:r>
-    </w:p>
-    <w:p>
-      <w:pPr>
-        <w:rPr>
-          <w:rFonts w:ascii="Times New Roman" w:hAnsi="Times New Roman" w:cs="Times New Roman"/>
-        </w:rPr>
-      </w:pPr>
-      <w:r>
-        <w:rPr>
-          <w:rFonts w:ascii="Times New Roman" w:hAnsi="Times New Roman" w:cs="Times New Roman"/>
-        </w:rPr>
-        <w:t>Start making character/enemy models</w:t>
-      </w:r>
-    </w:p>
-    <w:p>
-      <w:pPr>
-        <w:rPr>
-          <w:rFonts w:ascii="Times New Roman" w:hAnsi="Times New Roman" w:cs="Times New Roman"/>
-        </w:rPr>
-      </w:pPr>
-      <w:r>
-        <w:rPr>
-          <w:rFonts w:ascii="Times New Roman" w:hAnsi="Times New Roman" w:cs="Times New Roman"/>
-        </w:rPr>
-        <w:t>Start working on finding or making music</w:t>
-      </w:r>
-    </w:p>
-    <w:p>
-      <w:pPr>
-        <w:rPr>
-          <w:rFonts w:ascii="Times New Roman" w:hAnsi="Times New Roman" w:cs="Times New Roman"/>
-        </w:rPr>
-      </w:pPr>
-    </w:p>
-    <w:p>
-      <w:pPr>
-        <w:rPr>
-          <w:rFonts w:ascii="Times New Roman" w:hAnsi="Times New Roman" w:cs="Times New Roman"/>
-          <w:b/>
-          <w:sz w:val="36"/>
-          <w:szCs w:val="36"/>
-        </w:rPr>
-      </w:pPr>
-      <w:r>
-        <w:rPr>
-          <w:rFonts w:ascii="Times New Roman" w:hAnsi="Times New Roman" w:cs="Times New Roman"/>
-          <w:b/>
-          <w:sz w:val="36"/>
-          <w:szCs w:val="36"/>
-        </w:rPr>
-        <w:t>Milestone 3</w:t>
-      </w:r>
-      <w:r>
-        <w:rPr>
-          <w:rFonts w:ascii="Times New Roman" w:hAnsi="Times New Roman" w:cs="Times New Roman"/>
-          <w:b/>
-          <w:sz w:val="36"/>
-          <w:szCs w:val="36"/>
-        </w:rPr>
-        <w:t>:</w:t>
-      </w:r>
-      <w:r>
-        <w:rPr>
-          <w:rFonts w:ascii="Times New Roman" w:hAnsi="Times New Roman" w:cs="Times New Roman"/>
-          <w:b/>
-          <w:sz w:val="36"/>
-          <w:szCs w:val="36"/>
-        </w:rPr>
-        <w:t xml:space="preserve"> </w:t>
-      </w:r>
-      <w:r>
-        <w:rPr>
-          <w:rFonts w:ascii="Times New Roman" w:hAnsi="Times New Roman" w:cs="Times New Roman"/>
-          <w:b/>
-          <w:sz w:val="36"/>
-          <w:szCs w:val="36"/>
-        </w:rPr>
-        <w:t xml:space="preserve">Finish by: </w:t>
-      </w:r>
-      <w:r>
-        <w:rPr>
-          <w:rFonts w:ascii="Times New Roman" w:hAnsi="Times New Roman" w:cs="Times New Roman"/>
-          <w:b/>
-          <w:sz w:val="36"/>
-          <w:szCs w:val="36"/>
-        </w:rPr>
-        <w:t>3/4/18</w:t>
-      </w:r>
-    </w:p>
-    <w:p>
-      <w:pPr>
-        <w:rPr>
-          <w:rFonts w:ascii="Times New Roman" w:hAnsi="Times New Roman" w:cs="Times New Roman"/>
-        </w:rPr>
-      </w:pPr>
-      <w:r>
-        <w:rPr>
-          <w:rFonts w:ascii="Times New Roman" w:hAnsi="Times New Roman" w:cs="Times New Roman"/>
-        </w:rPr>
-        <w:t>Finish character/enemy models</w:t>
-      </w:r>
-    </w:p>
-    <w:p>
-      <w:pPr>
-        <w:rPr>
-          <w:rFonts w:ascii="Times New Roman" w:hAnsi="Times New Roman" w:cs="Times New Roman"/>
-        </w:rPr>
-      </w:pPr>
-      <w:r>
-        <w:rPr>
-          <w:rFonts w:ascii="Times New Roman" w:hAnsi="Times New Roman" w:cs="Times New Roman"/>
-        </w:rPr>
-        <w:t>Make</w:t>
-      </w:r>
-      <w:r>
-        <w:rPr>
-          <w:rFonts w:ascii="Times New Roman" w:hAnsi="Times New Roman" w:cs="Times New Roman"/>
-        </w:rPr>
-        <w:t xml:space="preserve"> character/enemy animations</w:t>
-      </w:r>
-    </w:p>
-    <w:p>
-      <w:pPr>
-        <w:rPr>
-          <w:rFonts w:ascii="Times New Roman" w:hAnsi="Times New Roman" w:cs="Times New Roman"/>
-        </w:rPr>
-      </w:pPr>
-      <w:r>
-        <w:rPr>
-          <w:rFonts w:ascii="Times New Roman" w:hAnsi="Times New Roman" w:cs="Times New Roman"/>
-        </w:rPr>
-        <w:t>Finish making 3 maps.</w:t>
-      </w:r>
-    </w:p>
-    <w:p>
-      <w:pPr>
-        <w:rPr>
-          <w:rFonts w:ascii="Times New Roman" w:hAnsi="Times New Roman" w:cs="Times New Roman"/>
-        </w:rPr>
-      </w:pPr>
-      <w:r>
-        <w:rPr>
-          <w:rFonts w:ascii="Times New Roman" w:hAnsi="Times New Roman" w:cs="Times New Roman"/>
-        </w:rPr>
-        <w:t xml:space="preserve">Create </w:t>
-      </w:r>
-      <w:proofErr w:type="spellStart"/>
-      <w:r>
-        <w:rPr>
-          <w:rFonts w:ascii="Times New Roman" w:hAnsi="Times New Roman" w:cs="Times New Roman"/>
-        </w:rPr>
-        <w:t>gameManager</w:t>
-      </w:r>
-      <w:proofErr w:type="spellEnd"/>
-      <w:r>
-        <w:rPr>
-          <w:rFonts w:ascii="Times New Roman" w:hAnsi="Times New Roman" w:cs="Times New Roman"/>
-        </w:rPr>
-        <w:t xml:space="preserve"> script.</w:t>
+        <w:t>TODO: Impliment a finding distance vs a Chasing distance.</w:t>
       </w:r>
       <w:bookmarkStart w:id="0" w:name="_GoBack"/>
       <w:bookmarkEnd w:id="0"/>
@@ -531,19 +333,177 @@
           <w:rFonts w:ascii="Times New Roman" w:hAnsi="Times New Roman" w:cs="Times New Roman"/>
         </w:rPr>
       </w:pPr>
-      <w:proofErr w:type="gramStart"/>
-      <w:r>
-        <w:rPr>
-          <w:rFonts w:ascii="Times New Roman" w:hAnsi="Times New Roman" w:cs="Times New Roman"/>
-        </w:rPr>
-        <w:t>Place characters and enemies in map at proper places.</w:t>
-      </w:r>
-      <w:proofErr w:type="gramEnd"/>
-      <w:r>
-        <w:rPr>
-          <w:rFonts w:ascii="Times New Roman" w:hAnsi="Times New Roman" w:cs="Times New Roman"/>
-        </w:rPr>
-        <w:t xml:space="preserve"> Going to need play testing</w:t>
+    </w:p>
+    <w:p>
+      <w:pPr>
+        <w:rPr>
+          <w:rFonts w:ascii="Times New Roman" w:hAnsi="Times New Roman" w:cs="Times New Roman"/>
+        </w:rPr>
+      </w:pPr>
+      <w:r>
+        <w:rPr>
+          <w:rFonts w:ascii="Times New Roman" w:hAnsi="Times New Roman" w:cs="Times New Roman"/>
+        </w:rPr>
+        <w:t>Start searching for 3D objects that can make life easier for us with making the maps</w:t>
+      </w:r>
+    </w:p>
+    <w:p>
+      <w:pPr>
+        <w:rPr>
+          <w:rFonts w:ascii="Times New Roman" w:hAnsi="Times New Roman" w:cs="Times New Roman"/>
+        </w:rPr>
+      </w:pPr>
+      <w:r>
+        <w:rPr>
+          <w:rFonts w:ascii="Times New Roman" w:hAnsi="Times New Roman" w:cs="Times New Roman"/>
+        </w:rPr>
+        <w:t>Start making character/enemy models</w:t>
+      </w:r>
+    </w:p>
+    <w:p>
+      <w:pPr>
+        <w:rPr>
+          <w:rFonts w:ascii="Times New Roman" w:hAnsi="Times New Roman" w:cs="Times New Roman"/>
+        </w:rPr>
+      </w:pPr>
+      <w:r>
+        <w:rPr>
+          <w:rFonts w:ascii="Times New Roman" w:hAnsi="Times New Roman" w:cs="Times New Roman"/>
+        </w:rPr>
+        <w:t>Start working on finding or making music</w:t>
+      </w:r>
+    </w:p>
+    <w:p>
+      <w:pPr>
+        <w:rPr>
+          <w:rFonts w:ascii="Times New Roman" w:hAnsi="Times New Roman" w:cs="Times New Roman"/>
+        </w:rPr>
+      </w:pPr>
+    </w:p>
+    <w:p>
+      <w:pPr>
+        <w:rPr>
+          <w:rFonts w:ascii="Times New Roman" w:hAnsi="Times New Roman" w:cs="Times New Roman"/>
+          <w:b/>
+          <w:sz w:val="36"/>
+          <w:szCs w:val="36"/>
+        </w:rPr>
+      </w:pPr>
+      <w:r>
+        <w:rPr>
+          <w:rFonts w:ascii="Times New Roman" w:hAnsi="Times New Roman" w:cs="Times New Roman"/>
+          <w:b/>
+          <w:sz w:val="36"/>
+          <w:szCs w:val="36"/>
+        </w:rPr>
+        <w:t>Milestone 3</w:t>
+      </w:r>
+      <w:r>
+        <w:rPr>
+          <w:rFonts w:ascii="Times New Roman" w:hAnsi="Times New Roman" w:cs="Times New Roman"/>
+          <w:b/>
+          <w:sz w:val="36"/>
+          <w:szCs w:val="36"/>
+        </w:rPr>
+        <w:t>:</w:t>
+      </w:r>
+      <w:r>
+        <w:rPr>
+          <w:rFonts w:ascii="Times New Roman" w:hAnsi="Times New Roman" w:cs="Times New Roman"/>
+          <w:b/>
+          <w:sz w:val="36"/>
+          <w:szCs w:val="36"/>
+        </w:rPr>
+        <w:t xml:space="preserve"> </w:t>
+      </w:r>
+      <w:r>
+        <w:rPr>
+          <w:rFonts w:ascii="Times New Roman" w:hAnsi="Times New Roman" w:cs="Times New Roman"/>
+          <w:b/>
+          <w:sz w:val="36"/>
+          <w:szCs w:val="36"/>
+        </w:rPr>
+        <w:t xml:space="preserve">Finish by: </w:t>
+      </w:r>
+      <w:r>
+        <w:rPr>
+          <w:rFonts w:ascii="Times New Roman" w:hAnsi="Times New Roman" w:cs="Times New Roman"/>
+          <w:b/>
+          <w:sz w:val="36"/>
+          <w:szCs w:val="36"/>
+        </w:rPr>
+        <w:t>3/4/18</w:t>
+      </w:r>
+    </w:p>
+    <w:p>
+      <w:pPr>
+        <w:rPr>
+          <w:rFonts w:ascii="Times New Roman" w:hAnsi="Times New Roman" w:cs="Times New Roman"/>
+        </w:rPr>
+      </w:pPr>
+      <w:r>
+        <w:rPr>
+          <w:rFonts w:ascii="Times New Roman" w:hAnsi="Times New Roman" w:cs="Times New Roman"/>
+        </w:rPr>
+        <w:t>Finish character/enemy models</w:t>
+      </w:r>
+    </w:p>
+    <w:p>
+      <w:pPr>
+        <w:rPr>
+          <w:rFonts w:ascii="Times New Roman" w:hAnsi="Times New Roman" w:cs="Times New Roman"/>
+        </w:rPr>
+      </w:pPr>
+      <w:r>
+        <w:rPr>
+          <w:rFonts w:ascii="Times New Roman" w:hAnsi="Times New Roman" w:cs="Times New Roman"/>
+        </w:rPr>
+        <w:t>Make</w:t>
+      </w:r>
+      <w:r>
+        <w:rPr>
+          <w:rFonts w:ascii="Times New Roman" w:hAnsi="Times New Roman" w:cs="Times New Roman"/>
+        </w:rPr>
+        <w:t xml:space="preserve"> character/enemy animations</w:t>
+      </w:r>
+    </w:p>
+    <w:p>
+      <w:pPr>
+        <w:rPr>
+          <w:rFonts w:ascii="Times New Roman" w:hAnsi="Times New Roman" w:cs="Times New Roman"/>
+        </w:rPr>
+      </w:pPr>
+      <w:r>
+        <w:rPr>
+          <w:rFonts w:ascii="Times New Roman" w:hAnsi="Times New Roman" w:cs="Times New Roman"/>
+        </w:rPr>
+        <w:t>Finish making 3 maps.</w:t>
+      </w:r>
+    </w:p>
+    <w:p>
+      <w:pPr>
+        <w:rPr>
+          <w:rFonts w:ascii="Times New Roman" w:hAnsi="Times New Roman" w:cs="Times New Roman"/>
+        </w:rPr>
+      </w:pPr>
+      <w:r>
+        <w:rPr>
+          <w:rFonts w:ascii="Times New Roman" w:hAnsi="Times New Roman" w:cs="Times New Roman"/>
+        </w:rPr>
+        <w:t>Create gameManager script.</w:t>
+      </w:r>
+    </w:p>
+    <w:p>
+      <w:pPr>
+        <w:rPr>
+          <w:rFonts w:ascii="Times New Roman" w:hAnsi="Times New Roman" w:cs="Times New Roman"/>
+        </w:rPr>
+      </w:pPr>
+      <w:r>
+        <w:rPr>
+          <w:rFonts w:ascii="Times New Roman" w:hAnsi="Times New Roman" w:cs="Times New Roman"/>
+        </w:rPr>
+        <w:t>Place characters and enemies in map at proper places. Going to need play testing</w:t>
       </w:r>
     </w:p>
     <w:p>

</xml_diff>

<commit_message>
Small edits to timeline
</commit_message>
<xml_diff>
--- a/Timeline_For_Project.docx
+++ b/Timeline_For_Project.docx
@@ -1,6 +1,6 @@
 
 <file path=word/document.xml><?xml version="1.0" encoding="utf-8"?>
-<w:document xmlns:wpc="http://schemas.microsoft.com/office/word/2010/wordprocessingCanvas" xmlns:mo="http://schemas.microsoft.com/office/mac/office/2008/main" xmlns:mc="http://schemas.openxmlformats.org/markup-compatibility/2006" xmlns:mv="urn:schemas-microsoft-com:mac:vml" xmlns:o="urn:schemas-microsoft-com:office:office" xmlns:r="http://schemas.openxmlformats.org/officeDocument/2006/relationships" xmlns:m="http://schemas.openxmlformats.org/officeDocument/2006/math" xmlns:v="urn:schemas-microsoft-com:vml" xmlns:wp14="http://schemas.microsoft.com/office/word/2010/wordprocessingDrawing" xmlns:wp="http://schemas.openxmlformats.org/drawingml/2006/wordprocessingDrawing" xmlns:w10="urn:schemas-microsoft-com:office:word" xmlns:w="http://schemas.openxmlformats.org/wordprocessingml/2006/main" xmlns:w14="http://schemas.microsoft.com/office/word/2010/wordml" xmlns:wpg="http://schemas.microsoft.com/office/word/2010/wordprocessingGroup" xmlns:wpi="http://schemas.microsoft.com/office/word/2010/wordprocessingInk" xmlns:wne="http://schemas.microsoft.com/office/word/2006/wordml" xmlns:wps="http://schemas.microsoft.com/office/word/2010/wordprocessingShape" mc:Ignorable="w14 wp14">
+<w:document xmlns:wpc="http://schemas.microsoft.com/office/word/2010/wordprocessingCanvas" xmlns:mo="http://schemas.microsoft.com/office/mac/office/2008/main" xmlns:mc="http://schemas.openxmlformats.org/markup-compatibility/2006" xmlns:mv="urn:schemas-microsoft-com:mac:vml" xmlns:o="urn:schemas-microsoft-com:office:office" xmlns:r="http://schemas.openxmlformats.org/officeDocument/2006/relationships" xmlns:m="http://schemas.openxmlformats.org/officeDocument/2006/math" xmlns:v="urn:schemas-microsoft-com:vml" xmlns:wp14="http://schemas.microsoft.com/office/word/2010/wordprocessingDrawing" xmlns:wp="http://schemas.openxmlformats.org/drawingml/2006/wordprocessingDrawing" xmlns:w10="urn:schemas-microsoft-com:office:word" xmlns:w="http://schemas.openxmlformats.org/wordprocessingml/2006/main" xmlns:w14="http://schemas.microsoft.com/office/word/2010/wordml" xmlns:w15="http://schemas.microsoft.com/office/word/2012/wordml" xmlns:wpg="http://schemas.microsoft.com/office/word/2010/wordprocessingGroup" xmlns:wpi="http://schemas.microsoft.com/office/word/2010/wordprocessingInk" xmlns:wne="http://schemas.microsoft.com/office/word/2006/wordml" xmlns:wps="http://schemas.microsoft.com/office/word/2010/wordprocessingShape" mc:Ignorable="w14 w15 wp14">
   <w:body>
     <w:p>
       <w:pPr>
@@ -8,24 +8,46 @@
           <w:rFonts w:ascii="Times New Roman" w:hAnsi="Times New Roman" w:cs="Times New Roman"/>
         </w:rPr>
       </w:pPr>
-      <w:r>
-        <w:rPr>
-          <w:rFonts w:ascii="Times New Roman" w:hAnsi="Times New Roman" w:cs="Times New Roman"/>
-        </w:rPr>
-        <w:t>Mixamo for animations</w:t>
-      </w:r>
-    </w:p>
-    <w:p>
-      <w:pPr>
-        <w:rPr>
-          <w:rFonts w:ascii="Times New Roman" w:hAnsi="Times New Roman" w:cs="Times New Roman"/>
-        </w:rPr>
-      </w:pPr>
-      <w:r>
-        <w:rPr>
-          <w:rFonts w:ascii="Times New Roman" w:hAnsi="Times New Roman" w:cs="Times New Roman"/>
-        </w:rPr>
-        <w:t>Look at poser and Makehuman for characters</w:t>
+      <w:proofErr w:type="spellStart"/>
+      <w:r>
+        <w:rPr>
+          <w:rFonts w:ascii="Times New Roman" w:hAnsi="Times New Roman" w:cs="Times New Roman"/>
+        </w:rPr>
+        <w:t>Mixamo</w:t>
+      </w:r>
+      <w:proofErr w:type="spellEnd"/>
+      <w:r>
+        <w:rPr>
+          <w:rFonts w:ascii="Times New Roman" w:hAnsi="Times New Roman" w:cs="Times New Roman"/>
+        </w:rPr>
+        <w:t xml:space="preserve"> for animations</w:t>
+      </w:r>
+    </w:p>
+    <w:p>
+      <w:pPr>
+        <w:rPr>
+          <w:rFonts w:ascii="Times New Roman" w:hAnsi="Times New Roman" w:cs="Times New Roman"/>
+        </w:rPr>
+      </w:pPr>
+      <w:r>
+        <w:rPr>
+          <w:rFonts w:ascii="Times New Roman" w:hAnsi="Times New Roman" w:cs="Times New Roman"/>
+        </w:rPr>
+        <w:t xml:space="preserve">Look at poser and </w:t>
+      </w:r>
+      <w:proofErr w:type="spellStart"/>
+      <w:r>
+        <w:rPr>
+          <w:rFonts w:ascii="Times New Roman" w:hAnsi="Times New Roman" w:cs="Times New Roman"/>
+        </w:rPr>
+        <w:t>Makehuman</w:t>
+      </w:r>
+      <w:proofErr w:type="spellEnd"/>
+      <w:r>
+        <w:rPr>
+          <w:rFonts w:ascii="Times New Roman" w:hAnsi="Times New Roman" w:cs="Times New Roman"/>
+        </w:rPr>
+        <w:t xml:space="preserve"> for characters</w:t>
       </w:r>
     </w:p>
     <w:p>
@@ -102,26 +124,41 @@
           <w:rFonts w:ascii="Times New Roman" w:hAnsi="Times New Roman" w:cs="Times New Roman"/>
           <w:strike/>
         </w:rPr>
-        <w:t>Create enemy and character demo models</w:t>
-      </w:r>
-      <w:r>
-        <w:rPr>
-          <w:rFonts w:ascii="Times New Roman" w:hAnsi="Times New Roman" w:cs="Times New Roman"/>
-        </w:rPr>
-        <w:t xml:space="preserve">  -Austin</w:t>
-      </w:r>
-    </w:p>
-    <w:p>
-      <w:pPr>
-        <w:rPr>
-          <w:rFonts w:ascii="Times New Roman" w:hAnsi="Times New Roman" w:cs="Times New Roman"/>
-        </w:rPr>
-      </w:pPr>
+        <w:t xml:space="preserve">Create enemy and character demo </w:t>
+      </w:r>
+      <w:proofErr w:type="gramStart"/>
       <w:r>
         <w:rPr>
           <w:rFonts w:ascii="Times New Roman" w:hAnsi="Times New Roman" w:cs="Times New Roman"/>
           <w:strike/>
         </w:rPr>
+        <w:t>models</w:t>
+      </w:r>
+      <w:r>
+        <w:rPr>
+          <w:rFonts w:ascii="Times New Roman" w:hAnsi="Times New Roman" w:cs="Times New Roman"/>
+        </w:rPr>
+        <w:t xml:space="preserve">  -</w:t>
+      </w:r>
+      <w:proofErr w:type="gramEnd"/>
+      <w:r>
+        <w:rPr>
+          <w:rFonts w:ascii="Times New Roman" w:hAnsi="Times New Roman" w:cs="Times New Roman"/>
+        </w:rPr>
+        <w:t>Austin</w:t>
+      </w:r>
+    </w:p>
+    <w:p>
+      <w:pPr>
+        <w:rPr>
+          <w:rFonts w:ascii="Times New Roman" w:hAnsi="Times New Roman" w:cs="Times New Roman"/>
+        </w:rPr>
+      </w:pPr>
+      <w:r>
+        <w:rPr>
+          <w:rFonts w:ascii="Times New Roman" w:hAnsi="Times New Roman" w:cs="Times New Roman"/>
+          <w:strike/>
+        </w:rPr>
         <w:t>Create original demo map</w:t>
       </w:r>
       <w:r>
@@ -267,112 +304,181 @@
         </w:rPr>
         <w:t>Make enemy 1 script</w:t>
       </w:r>
-    </w:p>
-    <w:p>
-      <w:pPr>
-        <w:rPr>
-          <w:rFonts w:ascii="Times New Roman" w:hAnsi="Times New Roman" w:cs="Times New Roman"/>
-        </w:rPr>
-      </w:pPr>
-      <w:r>
-        <w:rPr>
-          <w:rFonts w:ascii="Times New Roman" w:hAnsi="Times New Roman" w:cs="Times New Roman"/>
+      <w:r>
+        <w:rPr>
+          <w:rFonts w:ascii="Times New Roman" w:hAnsi="Times New Roman" w:cs="Times New Roman"/>
+          <w:strike/>
+        </w:rPr>
+        <w:t xml:space="preserve"> (giant)</w:t>
+      </w:r>
+    </w:p>
+    <w:p>
+      <w:pPr>
+        <w:rPr>
+          <w:rFonts w:ascii="Times New Roman" w:hAnsi="Times New Roman" w:cs="Times New Roman"/>
+          <w:strike/>
+        </w:rPr>
+      </w:pPr>
+      <w:r>
+        <w:rPr>
+          <w:rFonts w:ascii="Times New Roman" w:hAnsi="Times New Roman" w:cs="Times New Roman"/>
+          <w:strike/>
         </w:rPr>
         <w:t>Make enemy 2 script</w:t>
       </w:r>
-    </w:p>
-    <w:p>
-      <w:pPr>
-        <w:rPr>
-          <w:rFonts w:ascii="Times New Roman" w:hAnsi="Times New Roman" w:cs="Times New Roman"/>
-        </w:rPr>
-      </w:pPr>
-      <w:r>
-        <w:rPr>
-          <w:rFonts w:ascii="Times New Roman" w:hAnsi="Times New Roman" w:cs="Times New Roman"/>
-        </w:rPr>
-        <w:t>Make enemy 3 script</w:t>
-      </w:r>
-    </w:p>
-    <w:p>
-      <w:pPr>
-        <w:rPr>
-          <w:rFonts w:ascii="Times New Roman" w:hAnsi="Times New Roman" w:cs="Times New Roman"/>
-        </w:rPr>
-      </w:pPr>
-      <w:r>
-        <w:rPr>
-          <w:rFonts w:ascii="Times New Roman" w:hAnsi="Times New Roman" w:cs="Times New Roman"/>
-        </w:rPr>
-        <w:t>Playtest and adjust to make fun</w:t>
-      </w:r>
-    </w:p>
-    <w:p>
-      <w:pPr>
-        <w:rPr>
-          <w:rFonts w:ascii="Times New Roman" w:hAnsi="Times New Roman" w:cs="Times New Roman"/>
-        </w:rPr>
-      </w:pPr>
-    </w:p>
-    <w:p>
-      <w:pPr>
-        <w:rPr>
-          <w:rFonts w:ascii="Times New Roman" w:hAnsi="Times New Roman" w:cs="Times New Roman"/>
-        </w:rPr>
-      </w:pPr>
       <w:r>
         <w:rPr>
           <w:rFonts w:ascii="Times New Roman" w:hAnsi="Times New Roman" w:cs="Times New Roman"/>
           <w:strike/>
         </w:rPr>
-        <w:t>Make mirror item</w:t>
-      </w:r>
-      <w:r>
-        <w:rPr>
-          <w:rFonts w:ascii="Times New Roman" w:hAnsi="Times New Roman" w:cs="Times New Roman"/>
-        </w:rPr>
-        <w:t xml:space="preserve">  -Austin </w:t>
-      </w:r>
-    </w:p>
-    <w:p>
-      <w:pPr>
-        <w:rPr>
-          <w:rFonts w:ascii="Times New Roman" w:hAnsi="Times New Roman" w:cs="Times New Roman"/>
-        </w:rPr>
-      </w:pPr>
-    </w:p>
-    <w:p>
-      <w:pPr>
-        <w:rPr>
-          <w:rFonts w:ascii="Times New Roman" w:hAnsi="Times New Roman" w:cs="Times New Roman"/>
-        </w:rPr>
-      </w:pPr>
-      <w:r>
-        <w:rPr>
-          <w:rFonts w:ascii="Times New Roman" w:hAnsi="Times New Roman" w:cs="Times New Roman"/>
-        </w:rPr>
-        <w:t xml:space="preserve">TODO: </w:t>
-      </w:r>
-      <w:r>
-        <w:rPr>
-          <w:rFonts w:ascii="Times New Roman" w:hAnsi="Times New Roman" w:cs="Times New Roman"/>
-        </w:rPr>
-        <w:t>Implement</w:t>
-      </w:r>
-      <w:r>
-        <w:rPr>
-          <w:rFonts w:ascii="Times New Roman" w:hAnsi="Times New Roman" w:cs="Times New Roman"/>
-        </w:rPr>
-        <w:t xml:space="preserve"> a finding distance vs a Chasing distance</w:t>
-      </w:r>
-      <w:r>
-        <w:rPr>
-          <w:rFonts w:ascii="Times New Roman" w:hAnsi="Times New Roman" w:cs="Times New Roman"/>
-        </w:rPr>
-        <w:t xml:space="preserve"> for giant</w:t>
+        <w:t xml:space="preserve"> (snake)</w:t>
       </w:r>
       <w:bookmarkStart w:id="0" w:name="_GoBack"/>
       <w:bookmarkEnd w:id="0"/>
+    </w:p>
+    <w:p>
+      <w:pPr>
+        <w:rPr>
+          <w:rFonts w:ascii="Times New Roman" w:hAnsi="Times New Roman" w:cs="Times New Roman"/>
+        </w:rPr>
+      </w:pPr>
+      <w:r>
+        <w:rPr>
+          <w:rFonts w:ascii="Times New Roman" w:hAnsi="Times New Roman" w:cs="Times New Roman"/>
+        </w:rPr>
+        <w:t>Make enemy 3 script</w:t>
+      </w:r>
+      <w:r>
+        <w:rPr>
+          <w:rFonts w:ascii="Times New Roman" w:hAnsi="Times New Roman" w:cs="Times New Roman"/>
+        </w:rPr>
+        <w:t xml:space="preserve"> (humanoid)</w:t>
+      </w:r>
+    </w:p>
+    <w:p>
+      <w:pPr>
+        <w:rPr>
+          <w:rFonts w:ascii="Times New Roman" w:hAnsi="Times New Roman" w:cs="Times New Roman"/>
+        </w:rPr>
+      </w:pPr>
+      <w:r>
+        <w:rPr>
+          <w:rFonts w:ascii="Times New Roman" w:hAnsi="Times New Roman" w:cs="Times New Roman"/>
+        </w:rPr>
+        <w:t>Playtest and adjust to make fun</w:t>
+      </w:r>
+    </w:p>
+    <w:p>
+      <w:pPr>
+        <w:rPr>
+          <w:rFonts w:ascii="Times New Roman" w:hAnsi="Times New Roman" w:cs="Times New Roman"/>
+        </w:rPr>
+      </w:pPr>
+    </w:p>
+    <w:p>
+      <w:pPr>
+        <w:rPr>
+          <w:rFonts w:ascii="Times New Roman" w:hAnsi="Times New Roman" w:cs="Times New Roman"/>
+        </w:rPr>
+      </w:pPr>
+      <w:r>
+        <w:rPr>
+          <w:rFonts w:ascii="Times New Roman" w:hAnsi="Times New Roman" w:cs="Times New Roman"/>
+          <w:strike/>
+        </w:rPr>
+        <w:t xml:space="preserve">Make mirror </w:t>
+      </w:r>
+      <w:proofErr w:type="gramStart"/>
+      <w:r>
+        <w:rPr>
+          <w:rFonts w:ascii="Times New Roman" w:hAnsi="Times New Roman" w:cs="Times New Roman"/>
+          <w:strike/>
+        </w:rPr>
+        <w:t>item</w:t>
+      </w:r>
+      <w:r>
+        <w:rPr>
+          <w:rFonts w:ascii="Times New Roman" w:hAnsi="Times New Roman" w:cs="Times New Roman"/>
+        </w:rPr>
+        <w:t xml:space="preserve">  -</w:t>
+      </w:r>
+      <w:proofErr w:type="gramEnd"/>
+      <w:r>
+        <w:rPr>
+          <w:rFonts w:ascii="Times New Roman" w:hAnsi="Times New Roman" w:cs="Times New Roman"/>
+        </w:rPr>
+        <w:t xml:space="preserve">Austin </w:t>
+      </w:r>
+    </w:p>
+    <w:p>
+      <w:pPr>
+        <w:pStyle w:val="ListParagraph"/>
+        <w:numPr>
+          <w:ilvl w:val="0"/>
+          <w:numId w:val="2"/>
+        </w:numPr>
+        <w:rPr>
+          <w:rFonts w:ascii="Times New Roman" w:hAnsi="Times New Roman" w:cs="Times New Roman"/>
+        </w:rPr>
+      </w:pPr>
+      <w:r>
+        <w:rPr>
+          <w:rFonts w:ascii="Times New Roman" w:hAnsi="Times New Roman" w:cs="Times New Roman"/>
+        </w:rPr>
+        <w:t xml:space="preserve">Added point light to follow player for more consistent lighting, need someone to </w:t>
+      </w:r>
+      <w:proofErr w:type="gramStart"/>
+      <w:r>
+        <w:rPr>
+          <w:rFonts w:ascii="Times New Roman" w:hAnsi="Times New Roman" w:cs="Times New Roman"/>
+        </w:rPr>
+        <w:t>take a look</w:t>
+      </w:r>
+      <w:proofErr w:type="gramEnd"/>
+      <w:r>
+        <w:rPr>
+          <w:rFonts w:ascii="Times New Roman" w:hAnsi="Times New Roman" w:cs="Times New Roman"/>
+        </w:rPr>
+        <w:t xml:space="preserve"> and fine tune intensity etc. -Brian</w:t>
+      </w:r>
+    </w:p>
+    <w:p>
+      <w:pPr>
+        <w:rPr>
+          <w:rFonts w:ascii="Times New Roman" w:hAnsi="Times New Roman" w:cs="Times New Roman"/>
+        </w:rPr>
+      </w:pPr>
+    </w:p>
+    <w:p>
+      <w:pPr>
+        <w:rPr>
+          <w:rFonts w:ascii="Times New Roman" w:hAnsi="Times New Roman" w:cs="Times New Roman"/>
+        </w:rPr>
+      </w:pPr>
+      <w:r>
+        <w:rPr>
+          <w:rFonts w:ascii="Times New Roman" w:hAnsi="Times New Roman" w:cs="Times New Roman"/>
+        </w:rPr>
+        <w:t xml:space="preserve">TODO: </w:t>
+      </w:r>
+      <w:r>
+        <w:rPr>
+          <w:rFonts w:ascii="Times New Roman" w:hAnsi="Times New Roman" w:cs="Times New Roman"/>
+        </w:rPr>
+        <w:t>Implement</w:t>
+      </w:r>
+      <w:r>
+        <w:rPr>
+          <w:rFonts w:ascii="Times New Roman" w:hAnsi="Times New Roman" w:cs="Times New Roman"/>
+        </w:rPr>
+        <w:t xml:space="preserve"> a finding distance vs a Chasing distance</w:t>
+      </w:r>
+      <w:r>
+        <w:rPr>
+          <w:rFonts w:ascii="Times New Roman" w:hAnsi="Times New Roman" w:cs="Times New Roman"/>
+        </w:rPr>
+        <w:t xml:space="preserve"> for giant</w:t>
+      </w:r>
       <w:r>
         <w:rPr>
           <w:rFonts w:ascii="Times New Roman" w:hAnsi="Times New Roman" w:cs="Times New Roman"/>
@@ -386,6 +492,71 @@
           <w:rFonts w:ascii="Times New Roman" w:hAnsi="Times New Roman" w:cs="Times New Roman"/>
         </w:rPr>
       </w:pPr>
+      <w:r>
+        <w:rPr>
+          <w:rFonts w:ascii="Times New Roman" w:hAnsi="Times New Roman" w:cs="Times New Roman"/>
+        </w:rPr>
+        <w:t>TODO: Implement group pursuit for snakes AI</w:t>
+      </w:r>
+    </w:p>
+    <w:p>
+      <w:pPr>
+        <w:pStyle w:val="ListParagraph"/>
+        <w:numPr>
+          <w:ilvl w:val="0"/>
+          <w:numId w:val="1"/>
+        </w:numPr>
+        <w:rPr>
+          <w:rFonts w:ascii="Times New Roman" w:hAnsi="Times New Roman" w:cs="Times New Roman"/>
+        </w:rPr>
+      </w:pPr>
+      <w:r>
+        <w:rPr>
+          <w:rFonts w:ascii="Times New Roman" w:hAnsi="Times New Roman" w:cs="Times New Roman"/>
+        </w:rPr>
+        <w:t xml:space="preserve">Started by Brian, but we need to add </w:t>
+      </w:r>
+      <w:proofErr w:type="spellStart"/>
+      <w:r>
+        <w:rPr>
+          <w:rFonts w:ascii="Times New Roman" w:hAnsi="Times New Roman" w:cs="Times New Roman"/>
+        </w:rPr>
+        <w:t>RigidBodies</w:t>
+      </w:r>
+      <w:proofErr w:type="spellEnd"/>
+      <w:r>
+        <w:rPr>
+          <w:rFonts w:ascii="Times New Roman" w:hAnsi="Times New Roman" w:cs="Times New Roman"/>
+        </w:rPr>
+        <w:t xml:space="preserve"> to the snakes to detect collisions from snake-to –snake…want to make sure this is okay before proceeding.</w:t>
+      </w:r>
+    </w:p>
+    <w:p>
+      <w:pPr>
+        <w:rPr>
+          <w:rFonts w:ascii="Times New Roman" w:hAnsi="Times New Roman" w:cs="Times New Roman"/>
+        </w:rPr>
+      </w:pPr>
+    </w:p>
+    <w:p>
+      <w:pPr>
+        <w:rPr>
+          <w:rFonts w:ascii="Times New Roman" w:hAnsi="Times New Roman" w:cs="Times New Roman"/>
+        </w:rPr>
+      </w:pPr>
+      <w:r>
+        <w:rPr>
+          <w:rFonts w:ascii="Times New Roman" w:hAnsi="Times New Roman" w:cs="Times New Roman"/>
+        </w:rPr>
+        <w:t>NOTE: with current playtesting map, because enemy AI are a couple meters above map ground, leads to kind of buggy player detection and pursuit (probably isn’t noticeable once we play enemies more carefully)</w:t>
+      </w:r>
+    </w:p>
+    <w:p>
+      <w:pPr>
+        <w:rPr>
+          <w:rFonts w:ascii="Times New Roman" w:hAnsi="Times New Roman" w:cs="Times New Roman"/>
+        </w:rPr>
+      </w:pPr>
     </w:p>
     <w:p>
       <w:pPr>
@@ -412,6 +583,12 @@
         </w:rPr>
         <w:t>Start making character/enemy models</w:t>
       </w:r>
+      <w:r>
+        <w:rPr>
+          <w:rFonts w:ascii="Times New Roman" w:hAnsi="Times New Roman" w:cs="Times New Roman"/>
+        </w:rPr>
+        <w:t xml:space="preserve"> (see links added by Brian)</w:t>
+      </w:r>
     </w:p>
     <w:p>
       <w:pPr>
@@ -543,7 +720,21 @@
         <w:rPr>
           <w:rFonts w:ascii="Times New Roman" w:hAnsi="Times New Roman" w:cs="Times New Roman"/>
         </w:rPr>
-        <w:t>Create gameManager script.</w:t>
+        <w:t xml:space="preserve">Create </w:t>
+      </w:r>
+      <w:proofErr w:type="spellStart"/>
+      <w:r>
+        <w:rPr>
+          <w:rFonts w:ascii="Times New Roman" w:hAnsi="Times New Roman" w:cs="Times New Roman"/>
+        </w:rPr>
+        <w:t>gameManager</w:t>
+      </w:r>
+      <w:proofErr w:type="spellEnd"/>
+      <w:r>
+        <w:rPr>
+          <w:rFonts w:ascii="Times New Roman" w:hAnsi="Times New Roman" w:cs="Times New Roman"/>
+        </w:rPr>
+        <w:t xml:space="preserve"> script.</w:t>
       </w:r>
     </w:p>
     <w:p>
@@ -595,6 +786,7 @@
           <w:sz w:val="36"/>
           <w:szCs w:val="36"/>
         </w:rPr>
+        <w:lastRenderedPageBreak/>
         <w:t>Milestone 4</w:t>
       </w:r>
       <w:r>
@@ -790,7 +982,35 @@
         <w:rPr>
           <w:rFonts w:ascii="Times New Roman" w:hAnsi="Times New Roman" w:cs="Times New Roman"/>
         </w:rPr>
-        <w:t>Can only see. Must be a certain distance close and at a particular angle. Running has no affect on them.</w:t>
+        <w:t xml:space="preserve">Can only see. Must be a certain distance close and at a </w:t>
+      </w:r>
+      <w:proofErr w:type="gramStart"/>
+      <w:r>
+        <w:rPr>
+          <w:rFonts w:ascii="Times New Roman" w:hAnsi="Times New Roman" w:cs="Times New Roman"/>
+        </w:rPr>
+        <w:t>particular angle</w:t>
+      </w:r>
+      <w:proofErr w:type="gramEnd"/>
+      <w:r>
+        <w:rPr>
+          <w:rFonts w:ascii="Times New Roman" w:hAnsi="Times New Roman" w:cs="Times New Roman"/>
+        </w:rPr>
+        <w:t xml:space="preserve">. Running has no </w:t>
+      </w:r>
+      <w:proofErr w:type="spellStart"/>
+      <w:r>
+        <w:rPr>
+          <w:rFonts w:ascii="Times New Roman" w:hAnsi="Times New Roman" w:cs="Times New Roman"/>
+        </w:rPr>
+        <w:t>affect</w:t>
+      </w:r>
+      <w:proofErr w:type="spellEnd"/>
+      <w:r>
+        <w:rPr>
+          <w:rFonts w:ascii="Times New Roman" w:hAnsi="Times New Roman" w:cs="Times New Roman"/>
+        </w:rPr>
+        <w:t xml:space="preserve"> on them.</w:t>
       </w:r>
     </w:p>
     <w:p>
@@ -844,8 +1064,243 @@
 </w:document>
 </file>
 
+<file path=word/numbering.xml><?xml version="1.0" encoding="utf-8"?>
+<w:numbering xmlns:wpc="http://schemas.microsoft.com/office/word/2010/wordprocessingCanvas" xmlns:mo="http://schemas.microsoft.com/office/mac/office/2008/main" xmlns:mc="http://schemas.openxmlformats.org/markup-compatibility/2006" xmlns:mv="urn:schemas-microsoft-com:mac:vml" xmlns:o="urn:schemas-microsoft-com:office:office" xmlns:r="http://schemas.openxmlformats.org/officeDocument/2006/relationships" xmlns:m="http://schemas.openxmlformats.org/officeDocument/2006/math" xmlns:v="urn:schemas-microsoft-com:vml" xmlns:wp14="http://schemas.microsoft.com/office/word/2010/wordprocessingDrawing" xmlns:wp="http://schemas.openxmlformats.org/drawingml/2006/wordprocessingDrawing" xmlns:w10="urn:schemas-microsoft-com:office:word" xmlns:w="http://schemas.openxmlformats.org/wordprocessingml/2006/main" xmlns:w14="http://schemas.microsoft.com/office/word/2010/wordml" xmlns:w15="http://schemas.microsoft.com/office/word/2012/wordml" xmlns:wpg="http://schemas.microsoft.com/office/word/2010/wordprocessingGroup" xmlns:wpi="http://schemas.microsoft.com/office/word/2010/wordprocessingInk" xmlns:wne="http://schemas.microsoft.com/office/word/2006/wordml" xmlns:wps="http://schemas.microsoft.com/office/word/2010/wordprocessingShape" mc:Ignorable="w14 w15 wp14">
+  <w:abstractNum w:abstractNumId="0">
+    <w:nsid w:val="277F5ACA"/>
+    <w:multiLevelType w:val="hybridMultilevel"/>
+    <w:tmpl w:val="95C29714"/>
+    <w:lvl w:ilvl="0" w:tplc="A992F90A">
+      <w:numFmt w:val="bullet"/>
+      <w:lvlText w:val=""/>
+      <w:lvlJc w:val="left"/>
+      <w:pPr>
+        <w:ind w:left="1080" w:hanging="360"/>
+      </w:pPr>
+      <w:rPr>
+        <w:rFonts w:ascii="Symbol" w:eastAsiaTheme="minorEastAsia" w:hAnsi="Symbol" w:cs="Times New Roman" w:hint="default"/>
+      </w:rPr>
+    </w:lvl>
+    <w:lvl w:ilvl="1" w:tplc="04090003" w:tentative="1">
+      <w:start w:val="1"/>
+      <w:numFmt w:val="bullet"/>
+      <w:lvlText w:val="o"/>
+      <w:lvlJc w:val="left"/>
+      <w:pPr>
+        <w:ind w:left="1800" w:hanging="360"/>
+      </w:pPr>
+      <w:rPr>
+        <w:rFonts w:ascii="Courier New" w:hAnsi="Courier New" w:cs="Courier New" w:hint="default"/>
+      </w:rPr>
+    </w:lvl>
+    <w:lvl w:ilvl="2" w:tplc="04090005" w:tentative="1">
+      <w:start w:val="1"/>
+      <w:numFmt w:val="bullet"/>
+      <w:lvlText w:val=""/>
+      <w:lvlJc w:val="left"/>
+      <w:pPr>
+        <w:ind w:left="2520" w:hanging="360"/>
+      </w:pPr>
+      <w:rPr>
+        <w:rFonts w:ascii="Wingdings" w:hAnsi="Wingdings" w:hint="default"/>
+      </w:rPr>
+    </w:lvl>
+    <w:lvl w:ilvl="3" w:tplc="04090001" w:tentative="1">
+      <w:start w:val="1"/>
+      <w:numFmt w:val="bullet"/>
+      <w:lvlText w:val=""/>
+      <w:lvlJc w:val="left"/>
+      <w:pPr>
+        <w:ind w:left="3240" w:hanging="360"/>
+      </w:pPr>
+      <w:rPr>
+        <w:rFonts w:ascii="Symbol" w:hAnsi="Symbol" w:hint="default"/>
+      </w:rPr>
+    </w:lvl>
+    <w:lvl w:ilvl="4" w:tplc="04090003" w:tentative="1">
+      <w:start w:val="1"/>
+      <w:numFmt w:val="bullet"/>
+      <w:lvlText w:val="o"/>
+      <w:lvlJc w:val="left"/>
+      <w:pPr>
+        <w:ind w:left="3960" w:hanging="360"/>
+      </w:pPr>
+      <w:rPr>
+        <w:rFonts w:ascii="Courier New" w:hAnsi="Courier New" w:cs="Courier New" w:hint="default"/>
+      </w:rPr>
+    </w:lvl>
+    <w:lvl w:ilvl="5" w:tplc="04090005" w:tentative="1">
+      <w:start w:val="1"/>
+      <w:numFmt w:val="bullet"/>
+      <w:lvlText w:val=""/>
+      <w:lvlJc w:val="left"/>
+      <w:pPr>
+        <w:ind w:left="4680" w:hanging="360"/>
+      </w:pPr>
+      <w:rPr>
+        <w:rFonts w:ascii="Wingdings" w:hAnsi="Wingdings" w:hint="default"/>
+      </w:rPr>
+    </w:lvl>
+    <w:lvl w:ilvl="6" w:tplc="04090001" w:tentative="1">
+      <w:start w:val="1"/>
+      <w:numFmt w:val="bullet"/>
+      <w:lvlText w:val=""/>
+      <w:lvlJc w:val="left"/>
+      <w:pPr>
+        <w:ind w:left="5400" w:hanging="360"/>
+      </w:pPr>
+      <w:rPr>
+        <w:rFonts w:ascii="Symbol" w:hAnsi="Symbol" w:hint="default"/>
+      </w:rPr>
+    </w:lvl>
+    <w:lvl w:ilvl="7" w:tplc="04090003" w:tentative="1">
+      <w:start w:val="1"/>
+      <w:numFmt w:val="bullet"/>
+      <w:lvlText w:val="o"/>
+      <w:lvlJc w:val="left"/>
+      <w:pPr>
+        <w:ind w:left="6120" w:hanging="360"/>
+      </w:pPr>
+      <w:rPr>
+        <w:rFonts w:ascii="Courier New" w:hAnsi="Courier New" w:cs="Courier New" w:hint="default"/>
+      </w:rPr>
+    </w:lvl>
+    <w:lvl w:ilvl="8" w:tplc="04090005" w:tentative="1">
+      <w:start w:val="1"/>
+      <w:numFmt w:val="bullet"/>
+      <w:lvlText w:val=""/>
+      <w:lvlJc w:val="left"/>
+      <w:pPr>
+        <w:ind w:left="6840" w:hanging="360"/>
+      </w:pPr>
+      <w:rPr>
+        <w:rFonts w:ascii="Wingdings" w:hAnsi="Wingdings" w:hint="default"/>
+      </w:rPr>
+    </w:lvl>
+  </w:abstractNum>
+  <w:abstractNum w:abstractNumId="1">
+    <w:nsid w:val="574E0E5A"/>
+    <w:multiLevelType w:val="hybridMultilevel"/>
+    <w:tmpl w:val="5AB07BC4"/>
+    <w:lvl w:ilvl="0" w:tplc="8BE68C06">
+      <w:numFmt w:val="bullet"/>
+      <w:lvlText w:val=""/>
+      <w:lvlJc w:val="left"/>
+      <w:pPr>
+        <w:ind w:left="1080" w:hanging="360"/>
+      </w:pPr>
+      <w:rPr>
+        <w:rFonts w:ascii="Symbol" w:eastAsiaTheme="minorEastAsia" w:hAnsi="Symbol" w:cs="Times New Roman" w:hint="default"/>
+      </w:rPr>
+    </w:lvl>
+    <w:lvl w:ilvl="1" w:tplc="04090003" w:tentative="1">
+      <w:start w:val="1"/>
+      <w:numFmt w:val="bullet"/>
+      <w:lvlText w:val="o"/>
+      <w:lvlJc w:val="left"/>
+      <w:pPr>
+        <w:ind w:left="1800" w:hanging="360"/>
+      </w:pPr>
+      <w:rPr>
+        <w:rFonts w:ascii="Courier New" w:hAnsi="Courier New" w:cs="Courier New" w:hint="default"/>
+      </w:rPr>
+    </w:lvl>
+    <w:lvl w:ilvl="2" w:tplc="04090005" w:tentative="1">
+      <w:start w:val="1"/>
+      <w:numFmt w:val="bullet"/>
+      <w:lvlText w:val=""/>
+      <w:lvlJc w:val="left"/>
+      <w:pPr>
+        <w:ind w:left="2520" w:hanging="360"/>
+      </w:pPr>
+      <w:rPr>
+        <w:rFonts w:ascii="Wingdings" w:hAnsi="Wingdings" w:hint="default"/>
+      </w:rPr>
+    </w:lvl>
+    <w:lvl w:ilvl="3" w:tplc="04090001" w:tentative="1">
+      <w:start w:val="1"/>
+      <w:numFmt w:val="bullet"/>
+      <w:lvlText w:val=""/>
+      <w:lvlJc w:val="left"/>
+      <w:pPr>
+        <w:ind w:left="3240" w:hanging="360"/>
+      </w:pPr>
+      <w:rPr>
+        <w:rFonts w:ascii="Symbol" w:hAnsi="Symbol" w:hint="default"/>
+      </w:rPr>
+    </w:lvl>
+    <w:lvl w:ilvl="4" w:tplc="04090003" w:tentative="1">
+      <w:start w:val="1"/>
+      <w:numFmt w:val="bullet"/>
+      <w:lvlText w:val="o"/>
+      <w:lvlJc w:val="left"/>
+      <w:pPr>
+        <w:ind w:left="3960" w:hanging="360"/>
+      </w:pPr>
+      <w:rPr>
+        <w:rFonts w:ascii="Courier New" w:hAnsi="Courier New" w:cs="Courier New" w:hint="default"/>
+      </w:rPr>
+    </w:lvl>
+    <w:lvl w:ilvl="5" w:tplc="04090005" w:tentative="1">
+      <w:start w:val="1"/>
+      <w:numFmt w:val="bullet"/>
+      <w:lvlText w:val=""/>
+      <w:lvlJc w:val="left"/>
+      <w:pPr>
+        <w:ind w:left="4680" w:hanging="360"/>
+      </w:pPr>
+      <w:rPr>
+        <w:rFonts w:ascii="Wingdings" w:hAnsi="Wingdings" w:hint="default"/>
+      </w:rPr>
+    </w:lvl>
+    <w:lvl w:ilvl="6" w:tplc="04090001" w:tentative="1">
+      <w:start w:val="1"/>
+      <w:numFmt w:val="bullet"/>
+      <w:lvlText w:val=""/>
+      <w:lvlJc w:val="left"/>
+      <w:pPr>
+        <w:ind w:left="5400" w:hanging="360"/>
+      </w:pPr>
+      <w:rPr>
+        <w:rFonts w:ascii="Symbol" w:hAnsi="Symbol" w:hint="default"/>
+      </w:rPr>
+    </w:lvl>
+    <w:lvl w:ilvl="7" w:tplc="04090003" w:tentative="1">
+      <w:start w:val="1"/>
+      <w:numFmt w:val="bullet"/>
+      <w:lvlText w:val="o"/>
+      <w:lvlJc w:val="left"/>
+      <w:pPr>
+        <w:ind w:left="6120" w:hanging="360"/>
+      </w:pPr>
+      <w:rPr>
+        <w:rFonts w:ascii="Courier New" w:hAnsi="Courier New" w:cs="Courier New" w:hint="default"/>
+      </w:rPr>
+    </w:lvl>
+    <w:lvl w:ilvl="8" w:tplc="04090005" w:tentative="1">
+      <w:start w:val="1"/>
+      <w:numFmt w:val="bullet"/>
+      <w:lvlText w:val=""/>
+      <w:lvlJc w:val="left"/>
+      <w:pPr>
+        <w:ind w:left="6840" w:hanging="360"/>
+      </w:pPr>
+      <w:rPr>
+        <w:rFonts w:ascii="Wingdings" w:hAnsi="Wingdings" w:hint="default"/>
+      </w:rPr>
+    </w:lvl>
+  </w:abstractNum>
+  <w:num w:numId="1">
+    <w:abstractNumId w:val="1"/>
+  </w:num>
+  <w:num w:numId="2">
+    <w:abstractNumId w:val="0"/>
+  </w:num>
+</w:numbering>
+</file>
+
 <file path=word/styles.xml><?xml version="1.0" encoding="utf-8"?>
-<w:styles xmlns:mc="http://schemas.openxmlformats.org/markup-compatibility/2006" xmlns:r="http://schemas.openxmlformats.org/officeDocument/2006/relationships" xmlns:w="http://schemas.openxmlformats.org/wordprocessingml/2006/main" xmlns:w14="http://schemas.microsoft.com/office/word/2010/wordml" mc:Ignorable="w14">
+<w:styles xmlns:mc="http://schemas.openxmlformats.org/markup-compatibility/2006" xmlns:r="http://schemas.openxmlformats.org/officeDocument/2006/relationships" xmlns:w="http://schemas.openxmlformats.org/wordprocessingml/2006/main" xmlns:w14="http://schemas.microsoft.com/office/word/2010/wordml" xmlns:w15="http://schemas.microsoft.com/office/word/2012/wordml" mc:Ignorable="w14 w15">
   <w:docDefaults>
     <w:rPrDefault>
       <w:rPr>
@@ -857,144 +1312,389 @@
     </w:rPrDefault>
     <w:pPrDefault/>
   </w:docDefaults>
-  <w:latentStyles w:defLockedState="0" w:defUIPriority="99" w:defSemiHidden="1" w:defUnhideWhenUsed="1" w:defQFormat="0" w:count="276">
-    <w:lsdException w:name="Normal" w:semiHidden="0" w:uiPriority="0" w:unhideWhenUsed="0" w:qFormat="1"/>
-    <w:lsdException w:name="heading 1" w:semiHidden="0" w:uiPriority="9" w:unhideWhenUsed="0" w:qFormat="1"/>
-    <w:lsdException w:name="heading 2" w:uiPriority="9" w:qFormat="1"/>
-    <w:lsdException w:name="heading 3" w:uiPriority="9" w:qFormat="1"/>
-    <w:lsdException w:name="heading 4" w:uiPriority="9" w:qFormat="1"/>
-    <w:lsdException w:name="heading 5" w:uiPriority="9" w:qFormat="1"/>
-    <w:lsdException w:name="heading 6" w:uiPriority="9" w:qFormat="1"/>
-    <w:lsdException w:name="heading 7" w:uiPriority="9" w:qFormat="1"/>
-    <w:lsdException w:name="heading 8" w:uiPriority="9" w:qFormat="1"/>
-    <w:lsdException w:name="heading 9" w:uiPriority="9" w:qFormat="1"/>
-    <w:lsdException w:name="toc 1" w:uiPriority="39"/>
-    <w:lsdException w:name="toc 2" w:uiPriority="39"/>
-    <w:lsdException w:name="toc 3" w:uiPriority="39"/>
-    <w:lsdException w:name="toc 4" w:uiPriority="39"/>
-    <w:lsdException w:name="toc 5" w:uiPriority="39"/>
-    <w:lsdException w:name="toc 6" w:uiPriority="39"/>
-    <w:lsdException w:name="toc 7" w:uiPriority="39"/>
-    <w:lsdException w:name="toc 8" w:uiPriority="39"/>
-    <w:lsdException w:name="toc 9" w:uiPriority="39"/>
-    <w:lsdException w:name="caption" w:uiPriority="35" w:qFormat="1"/>
-    <w:lsdException w:name="Title" w:semiHidden="0" w:uiPriority="10" w:unhideWhenUsed="0" w:qFormat="1"/>
-    <w:lsdException w:name="Default Paragraph Font" w:uiPriority="1"/>
-    <w:lsdException w:name="Subtitle" w:semiHidden="0" w:uiPriority="11" w:unhideWhenUsed="0" w:qFormat="1"/>
-    <w:lsdException w:name="Strong" w:semiHidden="0" w:uiPriority="22" w:unhideWhenUsed="0" w:qFormat="1"/>
-    <w:lsdException w:name="Emphasis" w:semiHidden="0" w:uiPriority="20" w:unhideWhenUsed="0" w:qFormat="1"/>
-    <w:lsdException w:name="Table Grid" w:semiHidden="0" w:uiPriority="59" w:unhideWhenUsed="0"/>
-    <w:lsdException w:name="Placeholder Text" w:unhideWhenUsed="0"/>
-    <w:lsdException w:name="No Spacing" w:semiHidden="0" w:uiPriority="1" w:unhideWhenUsed="0" w:qFormat="1"/>
-    <w:lsdException w:name="Light Shading" w:semiHidden="0" w:uiPriority="60" w:unhideWhenUsed="0"/>
-    <w:lsdException w:name="Light List" w:semiHidden="0" w:uiPriority="61" w:unhideWhenUsed="0"/>
-    <w:lsdException w:name="Light Grid" w:semiHidden="0" w:uiPriority="62" w:unhideWhenUsed="0"/>
-    <w:lsdException w:name="Medium Shading 1" w:semiHidden="0" w:uiPriority="63" w:unhideWhenUsed="0"/>
-    <w:lsdException w:name="Medium Shading 2" w:semiHidden="0" w:uiPriority="64" w:unhideWhenUsed="0"/>
-    <w:lsdException w:name="Medium List 1" w:semiHidden="0" w:uiPriority="65" w:unhideWhenUsed="0"/>
-    <w:lsdException w:name="Medium List 2" w:semiHidden="0" w:uiPriority="66" w:unhideWhenUsed="0"/>
-    <w:lsdException w:name="Medium Grid 1" w:semiHidden="0" w:uiPriority="67" w:unhideWhenUsed="0"/>
-    <w:lsdException w:name="Medium Grid 2" w:semiHidden="0" w:uiPriority="68" w:unhideWhenUsed="0"/>
-    <w:lsdException w:name="Medium Grid 3" w:semiHidden="0" w:uiPriority="69" w:unhideWhenUsed="0"/>
-    <w:lsdException w:name="Dark List" w:semiHidden="0" w:uiPriority="70" w:unhideWhenUsed="0"/>
-    <w:lsdException w:name="Colorful Shading" w:semiHidden="0" w:uiPriority="71" w:unhideWhenUsed="0"/>
-    <w:lsdException w:name="Colorful List" w:semiHidden="0" w:uiPriority="72" w:unhideWhenUsed="0"/>
-    <w:lsdException w:name="Colorful Grid" w:semiHidden="0" w:uiPriority="73" w:unhideWhenUsed="0"/>
-    <w:lsdException w:name="Light Shading Accent 1" w:semiHidden="0" w:uiPriority="60" w:unhideWhenUsed="0"/>
-    <w:lsdException w:name="Light List Accent 1" w:semiHidden="0" w:uiPriority="61" w:unhideWhenUsed="0"/>
-    <w:lsdException w:name="Light Grid Accent 1" w:semiHidden="0" w:uiPriority="62" w:unhideWhenUsed="0"/>
-    <w:lsdException w:name="Medium Shading 1 Accent 1" w:semiHidden="0" w:uiPriority="63" w:unhideWhenUsed="0"/>
-    <w:lsdException w:name="Medium Shading 2 Accent 1" w:semiHidden="0" w:uiPriority="64" w:unhideWhenUsed="0"/>
-    <w:lsdException w:name="Medium List 1 Accent 1" w:semiHidden="0" w:uiPriority="65" w:unhideWhenUsed="0"/>
-    <w:lsdException w:name="Revision" w:unhideWhenUsed="0"/>
-    <w:lsdException w:name="List Paragraph" w:semiHidden="0" w:uiPriority="34" w:unhideWhenUsed="0" w:qFormat="1"/>
-    <w:lsdException w:name="Quote" w:semiHidden="0" w:uiPriority="29" w:unhideWhenUsed="0" w:qFormat="1"/>
-    <w:lsdException w:name="Intense Quote" w:semiHidden="0" w:uiPriority="30" w:unhideWhenUsed="0" w:qFormat="1"/>
-    <w:lsdException w:name="Medium List 2 Accent 1" w:semiHidden="0" w:uiPriority="66" w:unhideWhenUsed="0"/>
-    <w:lsdException w:name="Medium Grid 1 Accent 1" w:semiHidden="0" w:uiPriority="67" w:unhideWhenUsed="0"/>
-    <w:lsdException w:name="Medium Grid 2 Accent 1" w:semiHidden="0" w:uiPriority="68" w:unhideWhenUsed="0"/>
-    <w:lsdException w:name="Medium Grid 3 Accent 1" w:semiHidden="0" w:uiPriority="69" w:unhideWhenUsed="0"/>
-    <w:lsdException w:name="Dark List Accent 1" w:semiHidden="0" w:uiPriority="70" w:unhideWhenUsed="0"/>
-    <w:lsdException w:name="Colorful Shading Accent 1" w:semiHidden="0" w:uiPriority="71" w:unhideWhenUsed="0"/>
-    <w:lsdException w:name="Colorful List Accent 1" w:semiHidden="0" w:uiPriority="72" w:unhideWhenUsed="0"/>
-    <w:lsdException w:name="Colorful Grid Accent 1" w:semiHidden="0" w:uiPriority="73" w:unhideWhenUsed="0"/>
-    <w:lsdException w:name="Light Shading Accent 2" w:semiHidden="0" w:uiPriority="60" w:unhideWhenUsed="0"/>
-    <w:lsdException w:name="Light List Accent 2" w:semiHidden="0" w:uiPriority="61" w:unhideWhenUsed="0"/>
-    <w:lsdException w:name="Light Grid Accent 2" w:semiHidden="0" w:uiPriority="62" w:unhideWhenUsed="0"/>
-    <w:lsdException w:name="Medium Shading 1 Accent 2" w:semiHidden="0" w:uiPriority="63" w:unhideWhenUsed="0"/>
-    <w:lsdException w:name="Medium Shading 2 Accent 2" w:semiHidden="0" w:uiPriority="64" w:unhideWhenUsed="0"/>
-    <w:lsdException w:name="Medium List 1 Accent 2" w:semiHidden="0" w:uiPriority="65" w:unhideWhenUsed="0"/>
-    <w:lsdException w:name="Medium List 2 Accent 2" w:semiHidden="0" w:uiPriority="66" w:unhideWhenUsed="0"/>
-    <w:lsdException w:name="Medium Grid 1 Accent 2" w:semiHidden="0" w:uiPriority="67" w:unhideWhenUsed="0"/>
-    <w:lsdException w:name="Medium Grid 2 Accent 2" w:semiHidden="0" w:uiPriority="68" w:unhideWhenUsed="0"/>
-    <w:lsdException w:name="Medium Grid 3 Accent 2" w:semiHidden="0" w:uiPriority="69" w:unhideWhenUsed="0"/>
-    <w:lsdException w:name="Dark List Accent 2" w:semiHidden="0" w:uiPriority="70" w:unhideWhenUsed="0"/>
-    <w:lsdException w:name="Colorful Shading Accent 2" w:semiHidden="0" w:uiPriority="71" w:unhideWhenUsed="0"/>
-    <w:lsdException w:name="Colorful List Accent 2" w:semiHidden="0" w:uiPriority="72" w:unhideWhenUsed="0"/>
-    <w:lsdException w:name="Colorful Grid Accent 2" w:semiHidden="0" w:uiPriority="73" w:unhideWhenUsed="0"/>
-    <w:lsdException w:name="Light Shading Accent 3" w:semiHidden="0" w:uiPriority="60" w:unhideWhenUsed="0"/>
-    <w:lsdException w:name="Light List Accent 3" w:semiHidden="0" w:uiPriority="61" w:unhideWhenUsed="0"/>
-    <w:lsdException w:name="Light Grid Accent 3" w:semiHidden="0" w:uiPriority="62" w:unhideWhenUsed="0"/>
-    <w:lsdException w:name="Medium Shading 1 Accent 3" w:semiHidden="0" w:uiPriority="63" w:unhideWhenUsed="0"/>
-    <w:lsdException w:name="Medium Shading 2 Accent 3" w:semiHidden="0" w:uiPriority="64" w:unhideWhenUsed="0"/>
-    <w:lsdException w:name="Medium List 1 Accent 3" w:semiHidden="0" w:uiPriority="65" w:unhideWhenUsed="0"/>
-    <w:lsdException w:name="Medium List 2 Accent 3" w:semiHidden="0" w:uiPriority="66" w:unhideWhenUsed="0"/>
-    <w:lsdException w:name="Medium Grid 1 Accent 3" w:semiHidden="0" w:uiPriority="67" w:unhideWhenUsed="0"/>
-    <w:lsdException w:name="Medium Grid 2 Accent 3" w:semiHidden="0" w:uiPriority="68" w:unhideWhenUsed="0"/>
-    <w:lsdException w:name="Medium Grid 3 Accent 3" w:semiHidden="0" w:uiPriority="69" w:unhideWhenUsed="0"/>
-    <w:lsdException w:name="Dark List Accent 3" w:semiHidden="0" w:uiPriority="70" w:unhideWhenUsed="0"/>
-    <w:lsdException w:name="Colorful Shading Accent 3" w:semiHidden="0" w:uiPriority="71" w:unhideWhenUsed="0"/>
-    <w:lsdException w:name="Colorful List Accent 3" w:semiHidden="0" w:uiPriority="72" w:unhideWhenUsed="0"/>
-    <w:lsdException w:name="Colorful Grid Accent 3" w:semiHidden="0" w:uiPriority="73" w:unhideWhenUsed="0"/>
-    <w:lsdException w:name="Light Shading Accent 4" w:semiHidden="0" w:uiPriority="60" w:unhideWhenUsed="0"/>
-    <w:lsdException w:name="Light List Accent 4" w:semiHidden="0" w:uiPriority="61" w:unhideWhenUsed="0"/>
-    <w:lsdException w:name="Light Grid Accent 4" w:semiHidden="0" w:uiPriority="62" w:unhideWhenUsed="0"/>
-    <w:lsdException w:name="Medium Shading 1 Accent 4" w:semiHidden="0" w:uiPriority="63" w:unhideWhenUsed="0"/>
-    <w:lsdException w:name="Medium Shading 2 Accent 4" w:semiHidden="0" w:uiPriority="64" w:unhideWhenUsed="0"/>
-    <w:lsdException w:name="Medium List 1 Accent 4" w:semiHidden="0" w:uiPriority="65" w:unhideWhenUsed="0"/>
-    <w:lsdException w:name="Medium List 2 Accent 4" w:semiHidden="0" w:uiPriority="66" w:unhideWhenUsed="0"/>
-    <w:lsdException w:name="Medium Grid 1 Accent 4" w:semiHidden="0" w:uiPriority="67" w:unhideWhenUsed="0"/>
-    <w:lsdException w:name="Medium Grid 2 Accent 4" w:semiHidden="0" w:uiPriority="68" w:unhideWhenUsed="0"/>
-    <w:lsdException w:name="Medium Grid 3 Accent 4" w:semiHidden="0" w:uiPriority="69" w:unhideWhenUsed="0"/>
-    <w:lsdException w:name="Dark List Accent 4" w:semiHidden="0" w:uiPriority="70" w:unhideWhenUsed="0"/>
-    <w:lsdException w:name="Colorful Shading Accent 4" w:semiHidden="0" w:uiPriority="71" w:unhideWhenUsed="0"/>
-    <w:lsdException w:name="Colorful List Accent 4" w:semiHidden="0" w:uiPriority="72" w:unhideWhenUsed="0"/>
-    <w:lsdException w:name="Colorful Grid Accent 4" w:semiHidden="0" w:uiPriority="73" w:unhideWhenUsed="0"/>
-    <w:lsdException w:name="Light Shading Accent 5" w:semiHidden="0" w:uiPriority="60" w:unhideWhenUsed="0"/>
-    <w:lsdException w:name="Light List Accent 5" w:semiHidden="0" w:uiPriority="61" w:unhideWhenUsed="0"/>
-    <w:lsdException w:name="Light Grid Accent 5" w:semiHidden="0" w:uiPriority="62" w:unhideWhenUsed="0"/>
-    <w:lsdException w:name="Medium Shading 1 Accent 5" w:semiHidden="0" w:uiPriority="63" w:unhideWhenUsed="0"/>
-    <w:lsdException w:name="Medium Shading 2 Accent 5" w:semiHidden="0" w:uiPriority="64" w:unhideWhenUsed="0"/>
-    <w:lsdException w:name="Medium List 1 Accent 5" w:semiHidden="0" w:uiPriority="65" w:unhideWhenUsed="0"/>
-    <w:lsdException w:name="Medium List 2 Accent 5" w:semiHidden="0" w:uiPriority="66" w:unhideWhenUsed="0"/>
-    <w:lsdException w:name="Medium Grid 1 Accent 5" w:semiHidden="0" w:uiPriority="67" w:unhideWhenUsed="0"/>
-    <w:lsdException w:name="Medium Grid 2 Accent 5" w:semiHidden="0" w:uiPriority="68" w:unhideWhenUsed="0"/>
-    <w:lsdException w:name="Medium Grid 3 Accent 5" w:semiHidden="0" w:uiPriority="69" w:unhideWhenUsed="0"/>
-    <w:lsdException w:name="Dark List Accent 5" w:semiHidden="0" w:uiPriority="70" w:unhideWhenUsed="0"/>
-    <w:lsdException w:name="Colorful Shading Accent 5" w:semiHidden="0" w:uiPriority="71" w:unhideWhenUsed="0"/>
-    <w:lsdException w:name="Colorful List Accent 5" w:semiHidden="0" w:uiPriority="72" w:unhideWhenUsed="0"/>
-    <w:lsdException w:name="Colorful Grid Accent 5" w:semiHidden="0" w:uiPriority="73" w:unhideWhenUsed="0"/>
-    <w:lsdException w:name="Light Shading Accent 6" w:semiHidden="0" w:uiPriority="60" w:unhideWhenUsed="0"/>
-    <w:lsdException w:name="Light List Accent 6" w:semiHidden="0" w:uiPriority="61" w:unhideWhenUsed="0"/>
-    <w:lsdException w:name="Light Grid Accent 6" w:semiHidden="0" w:uiPriority="62" w:unhideWhenUsed="0"/>
-    <w:lsdException w:name="Medium Shading 1 Accent 6" w:semiHidden="0" w:uiPriority="63" w:unhideWhenUsed="0"/>
-    <w:lsdException w:name="Medium Shading 2 Accent 6" w:semiHidden="0" w:uiPriority="64" w:unhideWhenUsed="0"/>
-    <w:lsdException w:name="Medium List 1 Accent 6" w:semiHidden="0" w:uiPriority="65" w:unhideWhenUsed="0"/>
-    <w:lsdException w:name="Medium List 2 Accent 6" w:semiHidden="0" w:uiPriority="66" w:unhideWhenUsed="0"/>
-    <w:lsdException w:name="Medium Grid 1 Accent 6" w:semiHidden="0" w:uiPriority="67" w:unhideWhenUsed="0"/>
-    <w:lsdException w:name="Medium Grid 2 Accent 6" w:semiHidden="0" w:uiPriority="68" w:unhideWhenUsed="0"/>
-    <w:lsdException w:name="Medium Grid 3 Accent 6" w:semiHidden="0" w:uiPriority="69" w:unhideWhenUsed="0"/>
-    <w:lsdException w:name="Dark List Accent 6" w:semiHidden="0" w:uiPriority="70" w:unhideWhenUsed="0"/>
-    <w:lsdException w:name="Colorful Shading Accent 6" w:semiHidden="0" w:uiPriority="71" w:unhideWhenUsed="0"/>
-    <w:lsdException w:name="Colorful List Accent 6" w:semiHidden="0" w:uiPriority="72" w:unhideWhenUsed="0"/>
-    <w:lsdException w:name="Colorful Grid Accent 6" w:semiHidden="0" w:uiPriority="73" w:unhideWhenUsed="0"/>
-    <w:lsdException w:name="Subtle Emphasis" w:semiHidden="0" w:uiPriority="19" w:unhideWhenUsed="0" w:qFormat="1"/>
-    <w:lsdException w:name="Intense Emphasis" w:semiHidden="0" w:uiPriority="21" w:unhideWhenUsed="0" w:qFormat="1"/>
-    <w:lsdException w:name="Subtle Reference" w:semiHidden="0" w:uiPriority="31" w:unhideWhenUsed="0" w:qFormat="1"/>
-    <w:lsdException w:name="Intense Reference" w:semiHidden="0" w:uiPriority="32" w:unhideWhenUsed="0" w:qFormat="1"/>
-    <w:lsdException w:name="Book Title" w:semiHidden="0" w:uiPriority="33" w:unhideWhenUsed="0" w:qFormat="1"/>
-    <w:lsdException w:name="Bibliography" w:uiPriority="37"/>
-    <w:lsdException w:name="TOC Heading" w:uiPriority="39" w:qFormat="1"/>
+  <w:latentStyles w:defLockedState="0" w:defUIPriority="99" w:defSemiHidden="0" w:defUnhideWhenUsed="0" w:defQFormat="0" w:count="382">
+    <w:lsdException w:name="Normal" w:uiPriority="0" w:qFormat="1"/>
+    <w:lsdException w:name="heading 1" w:uiPriority="9" w:qFormat="1"/>
+    <w:lsdException w:name="heading 2" w:semiHidden="1" w:uiPriority="9" w:unhideWhenUsed="1" w:qFormat="1"/>
+    <w:lsdException w:name="heading 3" w:semiHidden="1" w:uiPriority="9" w:unhideWhenUsed="1" w:qFormat="1"/>
+    <w:lsdException w:name="heading 4" w:semiHidden="1" w:uiPriority="9" w:unhideWhenUsed="1" w:qFormat="1"/>
+    <w:lsdException w:name="heading 5" w:semiHidden="1" w:uiPriority="9" w:unhideWhenUsed="1" w:qFormat="1"/>
+    <w:lsdException w:name="heading 6" w:semiHidden="1" w:uiPriority="9" w:unhideWhenUsed="1" w:qFormat="1"/>
+    <w:lsdException w:name="heading 7" w:semiHidden="1" w:uiPriority="9" w:unhideWhenUsed="1" w:qFormat="1"/>
+    <w:lsdException w:name="heading 8" w:semiHidden="1" w:uiPriority="9" w:unhideWhenUsed="1" w:qFormat="1"/>
+    <w:lsdException w:name="heading 9" w:semiHidden="1" w:uiPriority="9" w:unhideWhenUsed="1" w:qFormat="1"/>
+    <w:lsdException w:name="index 1" w:semiHidden="1" w:unhideWhenUsed="1"/>
+    <w:lsdException w:name="index 2" w:semiHidden="1" w:unhideWhenUsed="1"/>
+    <w:lsdException w:name="index 3" w:semiHidden="1" w:unhideWhenUsed="1"/>
+    <w:lsdException w:name="index 4" w:semiHidden="1" w:unhideWhenUsed="1"/>
+    <w:lsdException w:name="index 5" w:semiHidden="1" w:unhideWhenUsed="1"/>
+    <w:lsdException w:name="index 6" w:semiHidden="1" w:unhideWhenUsed="1"/>
+    <w:lsdException w:name="index 7" w:semiHidden="1" w:unhideWhenUsed="1"/>
+    <w:lsdException w:name="index 8" w:semiHidden="1" w:unhideWhenUsed="1"/>
+    <w:lsdException w:name="index 9" w:semiHidden="1" w:unhideWhenUsed="1"/>
+    <w:lsdException w:name="toc 1" w:semiHidden="1" w:uiPriority="39" w:unhideWhenUsed="1"/>
+    <w:lsdException w:name="toc 2" w:semiHidden="1" w:uiPriority="39" w:unhideWhenUsed="1"/>
+    <w:lsdException w:name="toc 3" w:semiHidden="1" w:uiPriority="39" w:unhideWhenUsed="1"/>
+    <w:lsdException w:name="toc 4" w:semiHidden="1" w:uiPriority="39" w:unhideWhenUsed="1"/>
+    <w:lsdException w:name="toc 5" w:semiHidden="1" w:uiPriority="39" w:unhideWhenUsed="1"/>
+    <w:lsdException w:name="toc 6" w:semiHidden="1" w:uiPriority="39" w:unhideWhenUsed="1"/>
+    <w:lsdException w:name="toc 7" w:semiHidden="1" w:uiPriority="39" w:unhideWhenUsed="1"/>
+    <w:lsdException w:name="toc 8" w:semiHidden="1" w:uiPriority="39" w:unhideWhenUsed="1"/>
+    <w:lsdException w:name="toc 9" w:semiHidden="1" w:uiPriority="39" w:unhideWhenUsed="1"/>
+    <w:lsdException w:name="Normal Indent" w:semiHidden="1" w:unhideWhenUsed="1"/>
+    <w:lsdException w:name="footnote text" w:semiHidden="1" w:unhideWhenUsed="1"/>
+    <w:lsdException w:name="annotation text" w:semiHidden="1" w:unhideWhenUsed="1"/>
+    <w:lsdException w:name="header" w:semiHidden="1" w:unhideWhenUsed="1"/>
+    <w:lsdException w:name="footer" w:semiHidden="1" w:unhideWhenUsed="1"/>
+    <w:lsdException w:name="index heading" w:semiHidden="1" w:unhideWhenUsed="1"/>
+    <w:lsdException w:name="caption" w:semiHidden="1" w:uiPriority="35" w:unhideWhenUsed="1" w:qFormat="1"/>
+    <w:lsdException w:name="table of figures" w:semiHidden="1" w:unhideWhenUsed="1"/>
+    <w:lsdException w:name="envelope address" w:semiHidden="1" w:unhideWhenUsed="1"/>
+    <w:lsdException w:name="envelope return" w:semiHidden="1" w:unhideWhenUsed="1"/>
+    <w:lsdException w:name="footnote reference" w:semiHidden="1" w:unhideWhenUsed="1"/>
+    <w:lsdException w:name="annotation reference" w:semiHidden="1" w:unhideWhenUsed="1"/>
+    <w:lsdException w:name="line number" w:semiHidden="1" w:unhideWhenUsed="1"/>
+    <w:lsdException w:name="page number" w:semiHidden="1" w:unhideWhenUsed="1"/>
+    <w:lsdException w:name="endnote reference" w:semiHidden="1" w:unhideWhenUsed="1"/>
+    <w:lsdException w:name="endnote text" w:semiHidden="1" w:unhideWhenUsed="1"/>
+    <w:lsdException w:name="table of authorities" w:semiHidden="1" w:unhideWhenUsed="1"/>
+    <w:lsdException w:name="macro" w:semiHidden="1" w:unhideWhenUsed="1"/>
+    <w:lsdException w:name="toa heading" w:semiHidden="1" w:unhideWhenUsed="1"/>
+    <w:lsdException w:name="List" w:semiHidden="1" w:unhideWhenUsed="1"/>
+    <w:lsdException w:name="List Bullet" w:semiHidden="1" w:unhideWhenUsed="1"/>
+    <w:lsdException w:name="List Number" w:semiHidden="1" w:unhideWhenUsed="1"/>
+    <w:lsdException w:name="List 2" w:semiHidden="1" w:unhideWhenUsed="1"/>
+    <w:lsdException w:name="List 3" w:semiHidden="1" w:unhideWhenUsed="1"/>
+    <w:lsdException w:name="List 4" w:semiHidden="1" w:unhideWhenUsed="1"/>
+    <w:lsdException w:name="List 5" w:semiHidden="1" w:unhideWhenUsed="1"/>
+    <w:lsdException w:name="List Bullet 2" w:semiHidden="1" w:unhideWhenUsed="1"/>
+    <w:lsdException w:name="List Bullet 3" w:semiHidden="1" w:unhideWhenUsed="1"/>
+    <w:lsdException w:name="List Bullet 4" w:semiHidden="1" w:unhideWhenUsed="1"/>
+    <w:lsdException w:name="List Bullet 5" w:semiHidden="1" w:unhideWhenUsed="1"/>
+    <w:lsdException w:name="List Number 2" w:semiHidden="1" w:unhideWhenUsed="1"/>
+    <w:lsdException w:name="List Number 3" w:semiHidden="1" w:unhideWhenUsed="1"/>
+    <w:lsdException w:name="List Number 4" w:semiHidden="1" w:unhideWhenUsed="1"/>
+    <w:lsdException w:name="List Number 5" w:semiHidden="1" w:unhideWhenUsed="1"/>
+    <w:lsdException w:name="Title" w:uiPriority="10" w:qFormat="1"/>
+    <w:lsdException w:name="Closing" w:semiHidden="1" w:unhideWhenUsed="1"/>
+    <w:lsdException w:name="Signature" w:semiHidden="1" w:unhideWhenUsed="1"/>
+    <w:lsdException w:name="Default Paragraph Font" w:semiHidden="1" w:uiPriority="1" w:unhideWhenUsed="1"/>
+    <w:lsdException w:name="Body Text" w:semiHidden="1" w:unhideWhenUsed="1"/>
+    <w:lsdException w:name="Body Text Indent" w:semiHidden="1" w:unhideWhenUsed="1"/>
+    <w:lsdException w:name="List Continue" w:semiHidden="1" w:unhideWhenUsed="1"/>
+    <w:lsdException w:name="List Continue 2" w:semiHidden="1" w:unhideWhenUsed="1"/>
+    <w:lsdException w:name="List Continue 3" w:semiHidden="1" w:unhideWhenUsed="1"/>
+    <w:lsdException w:name="List Continue 4" w:semiHidden="1" w:unhideWhenUsed="1"/>
+    <w:lsdException w:name="List Continue 5" w:semiHidden="1" w:unhideWhenUsed="1"/>
+    <w:lsdException w:name="Message Header" w:semiHidden="1" w:unhideWhenUsed="1"/>
+    <w:lsdException w:name="Subtitle" w:uiPriority="11" w:qFormat="1"/>
+    <w:lsdException w:name="Salutation" w:semiHidden="1" w:unhideWhenUsed="1"/>
+    <w:lsdException w:name="Date" w:semiHidden="1" w:unhideWhenUsed="1"/>
+    <w:lsdException w:name="Body Text First Indent" w:semiHidden="1" w:unhideWhenUsed="1"/>
+    <w:lsdException w:name="Body Text First Indent 2" w:semiHidden="1" w:unhideWhenUsed="1"/>
+    <w:lsdException w:name="Note Heading" w:semiHidden="1" w:unhideWhenUsed="1"/>
+    <w:lsdException w:name="Body Text 2" w:semiHidden="1" w:unhideWhenUsed="1"/>
+    <w:lsdException w:name="Body Text 3" w:semiHidden="1" w:unhideWhenUsed="1"/>
+    <w:lsdException w:name="Body Text Indent 2" w:semiHidden="1" w:unhideWhenUsed="1"/>
+    <w:lsdException w:name="Body Text Indent 3" w:semiHidden="1" w:unhideWhenUsed="1"/>
+    <w:lsdException w:name="Block Text" w:semiHidden="1" w:unhideWhenUsed="1"/>
+    <w:lsdException w:name="Hyperlink" w:semiHidden="1" w:unhideWhenUsed="1"/>
+    <w:lsdException w:name="FollowedHyperlink" w:semiHidden="1" w:unhideWhenUsed="1"/>
+    <w:lsdException w:name="Strong" w:uiPriority="22" w:qFormat="1"/>
+    <w:lsdException w:name="Emphasis" w:uiPriority="20" w:qFormat="1"/>
+    <w:lsdException w:name="Document Map" w:semiHidden="1" w:unhideWhenUsed="1"/>
+    <w:lsdException w:name="Plain Text" w:semiHidden="1" w:unhideWhenUsed="1"/>
+    <w:lsdException w:name="E-mail Signature" w:semiHidden="1" w:unhideWhenUsed="1"/>
+    <w:lsdException w:name="HTML Top of Form" w:semiHidden="1" w:unhideWhenUsed="1"/>
+    <w:lsdException w:name="HTML Bottom of Form" w:semiHidden="1" w:unhideWhenUsed="1"/>
+    <w:lsdException w:name="Normal (Web)" w:semiHidden="1" w:unhideWhenUsed="1"/>
+    <w:lsdException w:name="HTML Acronym" w:semiHidden="1" w:unhideWhenUsed="1"/>
+    <w:lsdException w:name="HTML Address" w:semiHidden="1" w:unhideWhenUsed="1"/>
+    <w:lsdException w:name="HTML Cite" w:semiHidden="1" w:unhideWhenUsed="1"/>
+    <w:lsdException w:name="HTML Code" w:semiHidden="1" w:unhideWhenUsed="1"/>
+    <w:lsdException w:name="HTML Definition" w:semiHidden="1" w:unhideWhenUsed="1"/>
+    <w:lsdException w:name="HTML Keyboard" w:semiHidden="1" w:unhideWhenUsed="1"/>
+    <w:lsdException w:name="HTML Preformatted" w:semiHidden="1" w:unhideWhenUsed="1"/>
+    <w:lsdException w:name="HTML Sample" w:semiHidden="1" w:unhideWhenUsed="1"/>
+    <w:lsdException w:name="HTML Typewriter" w:semiHidden="1" w:unhideWhenUsed="1"/>
+    <w:lsdException w:name="HTML Variable" w:semiHidden="1" w:unhideWhenUsed="1"/>
+    <w:lsdException w:name="Normal Table" w:semiHidden="1" w:unhideWhenUsed="1"/>
+    <w:lsdException w:name="annotation subject" w:semiHidden="1" w:unhideWhenUsed="1"/>
+    <w:lsdException w:name="No List" w:semiHidden="1" w:unhideWhenUsed="1"/>
+    <w:lsdException w:name="Outline List 1" w:semiHidden="1" w:unhideWhenUsed="1"/>
+    <w:lsdException w:name="Outline List 2" w:semiHidden="1" w:unhideWhenUsed="1"/>
+    <w:lsdException w:name="Outline List 3" w:semiHidden="1" w:unhideWhenUsed="1"/>
+    <w:lsdException w:name="Table Simple 1" w:semiHidden="1" w:unhideWhenUsed="1"/>
+    <w:lsdException w:name="Table Simple 2" w:semiHidden="1" w:unhideWhenUsed="1"/>
+    <w:lsdException w:name="Table Simple 3" w:semiHidden="1" w:unhideWhenUsed="1"/>
+    <w:lsdException w:name="Table Classic 1" w:semiHidden="1" w:unhideWhenUsed="1"/>
+    <w:lsdException w:name="Table Classic 2" w:semiHidden="1" w:unhideWhenUsed="1"/>
+    <w:lsdException w:name="Table Classic 3" w:semiHidden="1" w:unhideWhenUsed="1"/>
+    <w:lsdException w:name="Table Classic 4" w:semiHidden="1" w:unhideWhenUsed="1"/>
+    <w:lsdException w:name="Table Colorful 1" w:semiHidden="1" w:unhideWhenUsed="1"/>
+    <w:lsdException w:name="Table Colorful 2" w:semiHidden="1" w:unhideWhenUsed="1"/>
+    <w:lsdException w:name="Table Colorful 3" w:semiHidden="1" w:unhideWhenUsed="1"/>
+    <w:lsdException w:name="Table Columns 1" w:semiHidden="1" w:unhideWhenUsed="1"/>
+    <w:lsdException w:name="Table Columns 2" w:semiHidden="1" w:unhideWhenUsed="1"/>
+    <w:lsdException w:name="Table Columns 3" w:semiHidden="1" w:unhideWhenUsed="1"/>
+    <w:lsdException w:name="Table Columns 4" w:semiHidden="1" w:unhideWhenUsed="1"/>
+    <w:lsdException w:name="Table Columns 5" w:semiHidden="1" w:unhideWhenUsed="1"/>
+    <w:lsdException w:name="Table Grid 1" w:semiHidden="1" w:unhideWhenUsed="1"/>
+    <w:lsdException w:name="Table Grid 2" w:semiHidden="1" w:unhideWhenUsed="1"/>
+    <w:lsdException w:name="Table Grid 3" w:semiHidden="1" w:unhideWhenUsed="1"/>
+    <w:lsdException w:name="Table Grid 4" w:semiHidden="1" w:unhideWhenUsed="1"/>
+    <w:lsdException w:name="Table Grid 5" w:semiHidden="1" w:unhideWhenUsed="1"/>
+    <w:lsdException w:name="Table Grid 6" w:semiHidden="1" w:unhideWhenUsed="1"/>
+    <w:lsdException w:name="Table Grid 7" w:semiHidden="1" w:unhideWhenUsed="1"/>
+    <w:lsdException w:name="Table Grid 8" w:semiHidden="1" w:unhideWhenUsed="1"/>
+    <w:lsdException w:name="Table List 1" w:semiHidden="1" w:unhideWhenUsed="1"/>
+    <w:lsdException w:name="Table List 2" w:semiHidden="1" w:unhideWhenUsed="1"/>
+    <w:lsdException w:name="Table List 3" w:semiHidden="1" w:unhideWhenUsed="1"/>
+    <w:lsdException w:name="Table List 4" w:semiHidden="1" w:unhideWhenUsed="1"/>
+    <w:lsdException w:name="Table List 5" w:semiHidden="1" w:unhideWhenUsed="1"/>
+    <w:lsdException w:name="Table List 6" w:semiHidden="1" w:unhideWhenUsed="1"/>
+    <w:lsdException w:name="Table List 7" w:semiHidden="1" w:unhideWhenUsed="1"/>
+    <w:lsdException w:name="Table List 8" w:semiHidden="1" w:unhideWhenUsed="1"/>
+    <w:lsdException w:name="Table 3D effects 1" w:semiHidden="1" w:unhideWhenUsed="1"/>
+    <w:lsdException w:name="Table 3D effects 2" w:semiHidden="1" w:unhideWhenUsed="1"/>
+    <w:lsdException w:name="Table 3D effects 3" w:semiHidden="1" w:unhideWhenUsed="1"/>
+    <w:lsdException w:name="Table Contemporary" w:semiHidden="1" w:unhideWhenUsed="1"/>
+    <w:lsdException w:name="Table Elegant" w:semiHidden="1" w:unhideWhenUsed="1"/>
+    <w:lsdException w:name="Table Professional" w:semiHidden="1" w:unhideWhenUsed="1"/>
+    <w:lsdException w:name="Table Subtle 1" w:semiHidden="1" w:unhideWhenUsed="1"/>
+    <w:lsdException w:name="Table Subtle 2" w:semiHidden="1" w:unhideWhenUsed="1"/>
+    <w:lsdException w:name="Table Web 1" w:semiHidden="1" w:unhideWhenUsed="1"/>
+    <w:lsdException w:name="Table Web 2" w:semiHidden="1" w:unhideWhenUsed="1"/>
+    <w:lsdException w:name="Table Web 3" w:semiHidden="1" w:unhideWhenUsed="1"/>
+    <w:lsdException w:name="Balloon Text" w:semiHidden="1" w:unhideWhenUsed="1"/>
+    <w:lsdException w:name="Table Grid" w:uiPriority="59"/>
+    <w:lsdException w:name="Table Theme" w:semiHidden="1" w:unhideWhenUsed="1"/>
+    <w:lsdException w:name="Note Level 1" w:semiHidden="1" w:unhideWhenUsed="1"/>
+    <w:lsdException w:name="Note Level 2" w:semiHidden="1" w:unhideWhenUsed="1"/>
+    <w:lsdException w:name="Note Level 3" w:semiHidden="1" w:unhideWhenUsed="1"/>
+    <w:lsdException w:name="Note Level 4" w:semiHidden="1" w:unhideWhenUsed="1"/>
+    <w:lsdException w:name="Note Level 5" w:semiHidden="1" w:unhideWhenUsed="1"/>
+    <w:lsdException w:name="Note Level 6" w:semiHidden="1" w:unhideWhenUsed="1"/>
+    <w:lsdException w:name="Note Level 7" w:semiHidden="1" w:unhideWhenUsed="1"/>
+    <w:lsdException w:name="Note Level 8" w:semiHidden="1" w:unhideWhenUsed="1"/>
+    <w:lsdException w:name="Note Level 9" w:semiHidden="1" w:unhideWhenUsed="1"/>
+    <w:lsdException w:name="Placeholder Text" w:semiHidden="1"/>
+    <w:lsdException w:name="No Spacing" w:uiPriority="1" w:qFormat="1"/>
+    <w:lsdException w:name="Light Shading" w:uiPriority="60"/>
+    <w:lsdException w:name="Light List" w:uiPriority="61"/>
+    <w:lsdException w:name="Light Grid" w:uiPriority="62"/>
+    <w:lsdException w:name="Medium Shading 1" w:uiPriority="63"/>
+    <w:lsdException w:name="Medium Shading 2" w:uiPriority="64"/>
+    <w:lsdException w:name="Medium List 1" w:uiPriority="65"/>
+    <w:lsdException w:name="Medium List 2" w:uiPriority="66"/>
+    <w:lsdException w:name="Medium Grid 1" w:uiPriority="67"/>
+    <w:lsdException w:name="Medium Grid 2" w:uiPriority="68"/>
+    <w:lsdException w:name="Medium Grid 3" w:uiPriority="69"/>
+    <w:lsdException w:name="Dark List" w:uiPriority="70"/>
+    <w:lsdException w:name="Colorful Shading" w:uiPriority="71"/>
+    <w:lsdException w:name="Colorful List" w:uiPriority="72"/>
+    <w:lsdException w:name="Colorful Grid" w:uiPriority="73"/>
+    <w:lsdException w:name="Light Shading Accent 1" w:uiPriority="60"/>
+    <w:lsdException w:name="Light List Accent 1" w:uiPriority="61"/>
+    <w:lsdException w:name="Light Grid Accent 1" w:uiPriority="62"/>
+    <w:lsdException w:name="Medium Shading 1 Accent 1" w:uiPriority="63"/>
+    <w:lsdException w:name="Medium Shading 2 Accent 1" w:uiPriority="64"/>
+    <w:lsdException w:name="Medium List 1 Accent 1" w:uiPriority="65"/>
+    <w:lsdException w:name="Revision" w:semiHidden="1"/>
+    <w:lsdException w:name="List Paragraph" w:uiPriority="34" w:qFormat="1"/>
+    <w:lsdException w:name="Quote" w:uiPriority="29" w:qFormat="1"/>
+    <w:lsdException w:name="Intense Quote" w:uiPriority="30" w:qFormat="1"/>
+    <w:lsdException w:name="Medium List 2 Accent 1" w:uiPriority="66"/>
+    <w:lsdException w:name="Medium Grid 1 Accent 1" w:uiPriority="67"/>
+    <w:lsdException w:name="Medium Grid 2 Accent 1" w:uiPriority="68"/>
+    <w:lsdException w:name="Medium Grid 3 Accent 1" w:uiPriority="69"/>
+    <w:lsdException w:name="Dark List Accent 1" w:uiPriority="70"/>
+    <w:lsdException w:name="Colorful Shading Accent 1" w:uiPriority="71"/>
+    <w:lsdException w:name="Colorful List Accent 1" w:uiPriority="72"/>
+    <w:lsdException w:name="Colorful Grid Accent 1" w:uiPriority="73"/>
+    <w:lsdException w:name="Light Shading Accent 2" w:uiPriority="60"/>
+    <w:lsdException w:name="Light List Accent 2" w:uiPriority="61"/>
+    <w:lsdException w:name="Light Grid Accent 2" w:uiPriority="62"/>
+    <w:lsdException w:name="Medium Shading 1 Accent 2" w:uiPriority="63"/>
+    <w:lsdException w:name="Medium Shading 2 Accent 2" w:uiPriority="64"/>
+    <w:lsdException w:name="Medium List 1 Accent 2" w:uiPriority="65"/>
+    <w:lsdException w:name="Medium List 2 Accent 2" w:uiPriority="66"/>
+    <w:lsdException w:name="Medium Grid 1 Accent 2" w:uiPriority="67"/>
+    <w:lsdException w:name="Medium Grid 2 Accent 2" w:uiPriority="68"/>
+    <w:lsdException w:name="Medium Grid 3 Accent 2" w:uiPriority="69"/>
+    <w:lsdException w:name="Dark List Accent 2" w:uiPriority="70"/>
+    <w:lsdException w:name="Colorful Shading Accent 2" w:uiPriority="71"/>
+    <w:lsdException w:name="Colorful List Accent 2" w:uiPriority="72"/>
+    <w:lsdException w:name="Colorful Grid Accent 2" w:uiPriority="73"/>
+    <w:lsdException w:name="Light Shading Accent 3" w:uiPriority="60"/>
+    <w:lsdException w:name="Light List Accent 3" w:uiPriority="61"/>
+    <w:lsdException w:name="Light Grid Accent 3" w:uiPriority="62"/>
+    <w:lsdException w:name="Medium Shading 1 Accent 3" w:uiPriority="63"/>
+    <w:lsdException w:name="Medium Shading 2 Accent 3" w:uiPriority="64"/>
+    <w:lsdException w:name="Medium List 1 Accent 3" w:uiPriority="65"/>
+    <w:lsdException w:name="Medium List 2 Accent 3" w:uiPriority="66"/>
+    <w:lsdException w:name="Medium Grid 1 Accent 3" w:uiPriority="67"/>
+    <w:lsdException w:name="Medium Grid 2 Accent 3" w:uiPriority="68"/>
+    <w:lsdException w:name="Medium Grid 3 Accent 3" w:uiPriority="69"/>
+    <w:lsdException w:name="Dark List Accent 3" w:uiPriority="70"/>
+    <w:lsdException w:name="Colorful Shading Accent 3" w:uiPriority="71"/>
+    <w:lsdException w:name="Colorful List Accent 3" w:uiPriority="72"/>
+    <w:lsdException w:name="Colorful Grid Accent 3" w:uiPriority="73"/>
+    <w:lsdException w:name="Light Shading Accent 4" w:uiPriority="60"/>
+    <w:lsdException w:name="Light List Accent 4" w:uiPriority="61"/>
+    <w:lsdException w:name="Light Grid Accent 4" w:uiPriority="62"/>
+    <w:lsdException w:name="Medium Shading 1 Accent 4" w:uiPriority="63"/>
+    <w:lsdException w:name="Medium Shading 2 Accent 4" w:uiPriority="64"/>
+    <w:lsdException w:name="Medium List 1 Accent 4" w:uiPriority="65"/>
+    <w:lsdException w:name="Medium List 2 Accent 4" w:uiPriority="66"/>
+    <w:lsdException w:name="Medium Grid 1 Accent 4" w:uiPriority="67"/>
+    <w:lsdException w:name="Medium Grid 2 Accent 4" w:uiPriority="68"/>
+    <w:lsdException w:name="Medium Grid 3 Accent 4" w:uiPriority="69"/>
+    <w:lsdException w:name="Dark List Accent 4" w:uiPriority="70"/>
+    <w:lsdException w:name="Colorful Shading Accent 4" w:uiPriority="71"/>
+    <w:lsdException w:name="Colorful List Accent 4" w:uiPriority="72"/>
+    <w:lsdException w:name="Colorful Grid Accent 4" w:uiPriority="73"/>
+    <w:lsdException w:name="Light Shading Accent 5" w:uiPriority="60"/>
+    <w:lsdException w:name="Light List Accent 5" w:uiPriority="61"/>
+    <w:lsdException w:name="Light Grid Accent 5" w:uiPriority="62"/>
+    <w:lsdException w:name="Medium Shading 1 Accent 5" w:uiPriority="63"/>
+    <w:lsdException w:name="Medium Shading 2 Accent 5" w:uiPriority="64"/>
+    <w:lsdException w:name="Medium List 1 Accent 5" w:uiPriority="65"/>
+    <w:lsdException w:name="Medium List 2 Accent 5" w:uiPriority="66"/>
+    <w:lsdException w:name="Medium Grid 1 Accent 5" w:uiPriority="67"/>
+    <w:lsdException w:name="Medium Grid 2 Accent 5" w:uiPriority="68"/>
+    <w:lsdException w:name="Medium Grid 3 Accent 5" w:uiPriority="69"/>
+    <w:lsdException w:name="Dark List Accent 5" w:uiPriority="70"/>
+    <w:lsdException w:name="Colorful Shading Accent 5" w:uiPriority="71"/>
+    <w:lsdException w:name="Colorful List Accent 5" w:uiPriority="72"/>
+    <w:lsdException w:name="Colorful Grid Accent 5" w:uiPriority="73"/>
+    <w:lsdException w:name="Light Shading Accent 6" w:uiPriority="60"/>
+    <w:lsdException w:name="Light List Accent 6" w:uiPriority="61"/>
+    <w:lsdException w:name="Light Grid Accent 6" w:uiPriority="62"/>
+    <w:lsdException w:name="Medium Shading 1 Accent 6" w:uiPriority="63"/>
+    <w:lsdException w:name="Medium Shading 2 Accent 6" w:uiPriority="64"/>
+    <w:lsdException w:name="Medium List 1 Accent 6" w:uiPriority="65"/>
+    <w:lsdException w:name="Medium List 2 Accent 6" w:uiPriority="66"/>
+    <w:lsdException w:name="Medium Grid 1 Accent 6" w:uiPriority="67"/>
+    <w:lsdException w:name="Medium Grid 2 Accent 6" w:uiPriority="68"/>
+    <w:lsdException w:name="Medium Grid 3 Accent 6" w:uiPriority="69"/>
+    <w:lsdException w:name="Dark List Accent 6" w:uiPriority="70"/>
+    <w:lsdException w:name="Colorful Shading Accent 6" w:uiPriority="71"/>
+    <w:lsdException w:name="Colorful List Accent 6" w:uiPriority="72"/>
+    <w:lsdException w:name="Colorful Grid Accent 6" w:uiPriority="73"/>
+    <w:lsdException w:name="Subtle Emphasis" w:uiPriority="19" w:qFormat="1"/>
+    <w:lsdException w:name="Intense Emphasis" w:uiPriority="21" w:qFormat="1"/>
+    <w:lsdException w:name="Subtle Reference" w:uiPriority="31" w:qFormat="1"/>
+    <w:lsdException w:name="Intense Reference" w:uiPriority="32" w:qFormat="1"/>
+    <w:lsdException w:name="Book Title" w:uiPriority="33" w:qFormat="1"/>
+    <w:lsdException w:name="Bibliography" w:semiHidden="1" w:uiPriority="37" w:unhideWhenUsed="1"/>
+    <w:lsdException w:name="TOC Heading" w:semiHidden="1" w:uiPriority="39" w:unhideWhenUsed="1" w:qFormat="1"/>
+    <w:lsdException w:name="Plain Table 1" w:uiPriority="41"/>
+    <w:lsdException w:name="Plain Table 2" w:uiPriority="42"/>
+    <w:lsdException w:name="Plain Table 3" w:uiPriority="43"/>
+    <w:lsdException w:name="Plain Table 4" w:uiPriority="44"/>
+    <w:lsdException w:name="Plain Table 5" w:uiPriority="45"/>
+    <w:lsdException w:name="Grid Table Light" w:uiPriority="40"/>
+    <w:lsdException w:name="Grid Table 1 Light" w:uiPriority="46"/>
+    <w:lsdException w:name="Grid Table 2" w:uiPriority="47"/>
+    <w:lsdException w:name="Grid Table 3" w:uiPriority="48"/>
+    <w:lsdException w:name="Grid Table 4" w:uiPriority="49"/>
+    <w:lsdException w:name="Grid Table 5 Dark" w:uiPriority="50"/>
+    <w:lsdException w:name="Grid Table 6 Colorful" w:uiPriority="51"/>
+    <w:lsdException w:name="Grid Table 7 Colorful" w:uiPriority="52"/>
+    <w:lsdException w:name="Grid Table 1 Light Accent 1" w:uiPriority="46"/>
+    <w:lsdException w:name="Grid Table 2 Accent 1" w:uiPriority="47"/>
+    <w:lsdException w:name="Grid Table 3 Accent 1" w:uiPriority="48"/>
+    <w:lsdException w:name="Grid Table 4 Accent 1" w:uiPriority="49"/>
+    <w:lsdException w:name="Grid Table 5 Dark Accent 1" w:uiPriority="50"/>
+    <w:lsdException w:name="Grid Table 6 Colorful Accent 1" w:uiPriority="51"/>
+    <w:lsdException w:name="Grid Table 7 Colorful Accent 1" w:uiPriority="52"/>
+    <w:lsdException w:name="Grid Table 1 Light Accent 2" w:uiPriority="46"/>
+    <w:lsdException w:name="Grid Table 2 Accent 2" w:uiPriority="47"/>
+    <w:lsdException w:name="Grid Table 3 Accent 2" w:uiPriority="48"/>
+    <w:lsdException w:name="Grid Table 4 Accent 2" w:uiPriority="49"/>
+    <w:lsdException w:name="Grid Table 5 Dark Accent 2" w:uiPriority="50"/>
+    <w:lsdException w:name="Grid Table 6 Colorful Accent 2" w:uiPriority="51"/>
+    <w:lsdException w:name="Grid Table 7 Colorful Accent 2" w:uiPriority="52"/>
+    <w:lsdException w:name="Grid Table 1 Light Accent 3" w:uiPriority="46"/>
+    <w:lsdException w:name="Grid Table 2 Accent 3" w:uiPriority="47"/>
+    <w:lsdException w:name="Grid Table 3 Accent 3" w:uiPriority="48"/>
+    <w:lsdException w:name="Grid Table 4 Accent 3" w:uiPriority="49"/>
+    <w:lsdException w:name="Grid Table 5 Dark Accent 3" w:uiPriority="50"/>
+    <w:lsdException w:name="Grid Table 6 Colorful Accent 3" w:uiPriority="51"/>
+    <w:lsdException w:name="Grid Table 7 Colorful Accent 3" w:uiPriority="52"/>
+    <w:lsdException w:name="Grid Table 1 Light Accent 4" w:uiPriority="46"/>
+    <w:lsdException w:name="Grid Table 2 Accent 4" w:uiPriority="47"/>
+    <w:lsdException w:name="Grid Table 3 Accent 4" w:uiPriority="48"/>
+    <w:lsdException w:name="Grid Table 4 Accent 4" w:uiPriority="49"/>
+    <w:lsdException w:name="Grid Table 5 Dark Accent 4" w:uiPriority="50"/>
+    <w:lsdException w:name="Grid Table 6 Colorful Accent 4" w:uiPriority="51"/>
+    <w:lsdException w:name="Grid Table 7 Colorful Accent 4" w:uiPriority="52"/>
+    <w:lsdException w:name="Grid Table 1 Light Accent 5" w:uiPriority="46"/>
+    <w:lsdException w:name="Grid Table 2 Accent 5" w:uiPriority="47"/>
+    <w:lsdException w:name="Grid Table 3 Accent 5" w:uiPriority="48"/>
+    <w:lsdException w:name="Grid Table 4 Accent 5" w:uiPriority="49"/>
+    <w:lsdException w:name="Grid Table 5 Dark Accent 5" w:uiPriority="50"/>
+    <w:lsdException w:name="Grid Table 6 Colorful Accent 5" w:uiPriority="51"/>
+    <w:lsdException w:name="Grid Table 7 Colorful Accent 5" w:uiPriority="52"/>
+    <w:lsdException w:name="Grid Table 1 Light Accent 6" w:uiPriority="46"/>
+    <w:lsdException w:name="Grid Table 2 Accent 6" w:uiPriority="47"/>
+    <w:lsdException w:name="Grid Table 3 Accent 6" w:uiPriority="48"/>
+    <w:lsdException w:name="Grid Table 4 Accent 6" w:uiPriority="49"/>
+    <w:lsdException w:name="Grid Table 5 Dark Accent 6" w:uiPriority="50"/>
+    <w:lsdException w:name="Grid Table 6 Colorful Accent 6" w:uiPriority="51"/>
+    <w:lsdException w:name="Grid Table 7 Colorful Accent 6" w:uiPriority="52"/>
+    <w:lsdException w:name="List Table 1 Light" w:uiPriority="46"/>
+    <w:lsdException w:name="List Table 2" w:uiPriority="47"/>
+    <w:lsdException w:name="List Table 3" w:uiPriority="48"/>
+    <w:lsdException w:name="List Table 4" w:uiPriority="49"/>
+    <w:lsdException w:name="List Table 5 Dark" w:uiPriority="50"/>
+    <w:lsdException w:name="List Table 6 Colorful" w:uiPriority="51"/>
+    <w:lsdException w:name="List Table 7 Colorful" w:uiPriority="52"/>
+    <w:lsdException w:name="List Table 1 Light Accent 1" w:uiPriority="46"/>
+    <w:lsdException w:name="List Table 2 Accent 1" w:uiPriority="47"/>
+    <w:lsdException w:name="List Table 3 Accent 1" w:uiPriority="48"/>
+    <w:lsdException w:name="List Table 4 Accent 1" w:uiPriority="49"/>
+    <w:lsdException w:name="List Table 5 Dark Accent 1" w:uiPriority="50"/>
+    <w:lsdException w:name="List Table 6 Colorful Accent 1" w:uiPriority="51"/>
+    <w:lsdException w:name="List Table 7 Colorful Accent 1" w:uiPriority="52"/>
+    <w:lsdException w:name="List Table 1 Light Accent 2" w:uiPriority="46"/>
+    <w:lsdException w:name="List Table 2 Accent 2" w:uiPriority="47"/>
+    <w:lsdException w:name="List Table 3 Accent 2" w:uiPriority="48"/>
+    <w:lsdException w:name="List Table 4 Accent 2" w:uiPriority="49"/>
+    <w:lsdException w:name="List Table 5 Dark Accent 2" w:uiPriority="50"/>
+    <w:lsdException w:name="List Table 6 Colorful Accent 2" w:uiPriority="51"/>
+    <w:lsdException w:name="List Table 7 Colorful Accent 2" w:uiPriority="52"/>
+    <w:lsdException w:name="List Table 1 Light Accent 3" w:uiPriority="46"/>
+    <w:lsdException w:name="List Table 2 Accent 3" w:uiPriority="47"/>
+    <w:lsdException w:name="List Table 3 Accent 3" w:uiPriority="48"/>
+    <w:lsdException w:name="List Table 4 Accent 3" w:uiPriority="49"/>
+    <w:lsdException w:name="List Table 5 Dark Accent 3" w:uiPriority="50"/>
+    <w:lsdException w:name="List Table 6 Colorful Accent 3" w:uiPriority="51"/>
+    <w:lsdException w:name="List Table 7 Colorful Accent 3" w:uiPriority="52"/>
+    <w:lsdException w:name="List Table 1 Light Accent 4" w:uiPriority="46"/>
+    <w:lsdException w:name="List Table 2 Accent 4" w:uiPriority="47"/>
+    <w:lsdException w:name="List Table 3 Accent 4" w:uiPriority="48"/>
+    <w:lsdException w:name="List Table 4 Accent 4" w:uiPriority="49"/>
+    <w:lsdException w:name="List Table 5 Dark Accent 4" w:uiPriority="50"/>
+    <w:lsdException w:name="List Table 6 Colorful Accent 4" w:uiPriority="51"/>
+    <w:lsdException w:name="List Table 7 Colorful Accent 4" w:uiPriority="52"/>
+    <w:lsdException w:name="List Table 1 Light Accent 5" w:uiPriority="46"/>
+    <w:lsdException w:name="List Table 2 Accent 5" w:uiPriority="47"/>
+    <w:lsdException w:name="List Table 3 Accent 5" w:uiPriority="48"/>
+    <w:lsdException w:name="List Table 4 Accent 5" w:uiPriority="49"/>
+    <w:lsdException w:name="List Table 5 Dark Accent 5" w:uiPriority="50"/>
+    <w:lsdException w:name="List Table 6 Colorful Accent 5" w:uiPriority="51"/>
+    <w:lsdException w:name="List Table 7 Colorful Accent 5" w:uiPriority="52"/>
+    <w:lsdException w:name="List Table 1 Light Accent 6" w:uiPriority="46"/>
+    <w:lsdException w:name="List Table 2 Accent 6" w:uiPriority="47"/>
+    <w:lsdException w:name="List Table 3 Accent 6" w:uiPriority="48"/>
+    <w:lsdException w:name="List Table 4 Accent 6" w:uiPriority="49"/>
+    <w:lsdException w:name="List Table 5 Dark Accent 6" w:uiPriority="50"/>
+    <w:lsdException w:name="List Table 6 Colorful Accent 6" w:uiPriority="51"/>
+    <w:lsdException w:name="List Table 7 Colorful Accent 6" w:uiPriority="52"/>
+    <w:lsdException w:name="Mention" w:semiHidden="1" w:unhideWhenUsed="1"/>
+    <w:lsdException w:name="Smart Hyperlink" w:semiHidden="1" w:unhideWhenUsed="1"/>
   </w:latentStyles>
   <w:style w:type="paragraph" w:default="1" w:styleId="Normal">
     <w:name w:val="Normal"/>
@@ -1027,191 +1727,16 @@
     <w:semiHidden/>
     <w:unhideWhenUsed/>
   </w:style>
-</w:styles>
-</file>
-
-<file path=word/stylesWithEffects.xml><?xml version="1.0" encoding="utf-8"?>
-<w:styles xmlns:wpc="http://schemas.microsoft.com/office/word/2010/wordprocessingCanvas" xmlns:mo="http://schemas.microsoft.com/office/mac/office/2008/main" xmlns:mc="http://schemas.openxmlformats.org/markup-compatibility/2006" xmlns:mv="urn:schemas-microsoft-com:mac:vml" xmlns:o="urn:schemas-microsoft-com:office:office" xmlns:r="http://schemas.openxmlformats.org/officeDocument/2006/relationships" xmlns:m="http://schemas.openxmlformats.org/officeDocument/2006/math" xmlns:v="urn:schemas-microsoft-com:vml" xmlns:wp14="http://schemas.microsoft.com/office/word/2010/wordprocessingDrawing" xmlns:wp="http://schemas.openxmlformats.org/drawingml/2006/wordprocessingDrawing" xmlns:w10="urn:schemas-microsoft-com:office:word" xmlns:w="http://schemas.openxmlformats.org/wordprocessingml/2006/main" xmlns:w14="http://schemas.microsoft.com/office/word/2010/wordml" xmlns:wpg="http://schemas.microsoft.com/office/word/2010/wordprocessingGroup" xmlns:wpi="http://schemas.microsoft.com/office/word/2010/wordprocessingInk" xmlns:wne="http://schemas.microsoft.com/office/word/2006/wordml" xmlns:wps="http://schemas.microsoft.com/office/word/2010/wordprocessingShape" mc:Ignorable="w14 wp14">
-  <w:docDefaults>
-    <w:rPrDefault>
-      <w:rPr>
-        <w:rFonts w:asciiTheme="minorHAnsi" w:eastAsiaTheme="minorEastAsia" w:hAnsiTheme="minorHAnsi" w:cstheme="minorBidi"/>
-        <w:sz w:val="24"/>
-        <w:szCs w:val="24"/>
-        <w:lang w:val="en-US" w:eastAsia="en-US" w:bidi="ar-SA"/>
-      </w:rPr>
-    </w:rPrDefault>
-    <w:pPrDefault/>
-  </w:docDefaults>
-  <w:latentStyles w:defLockedState="0" w:defUIPriority="99" w:defSemiHidden="1" w:defUnhideWhenUsed="1" w:defQFormat="0" w:count="276">
-    <w:lsdException w:name="Normal" w:semiHidden="0" w:uiPriority="0" w:unhideWhenUsed="0" w:qFormat="1"/>
-    <w:lsdException w:name="heading 1" w:semiHidden="0" w:uiPriority="9" w:unhideWhenUsed="0" w:qFormat="1"/>
-    <w:lsdException w:name="heading 2" w:uiPriority="9" w:qFormat="1"/>
-    <w:lsdException w:name="heading 3" w:uiPriority="9" w:qFormat="1"/>
-    <w:lsdException w:name="heading 4" w:uiPriority="9" w:qFormat="1"/>
-    <w:lsdException w:name="heading 5" w:uiPriority="9" w:qFormat="1"/>
-    <w:lsdException w:name="heading 6" w:uiPriority="9" w:qFormat="1"/>
-    <w:lsdException w:name="heading 7" w:uiPriority="9" w:qFormat="1"/>
-    <w:lsdException w:name="heading 8" w:uiPriority="9" w:qFormat="1"/>
-    <w:lsdException w:name="heading 9" w:uiPriority="9" w:qFormat="1"/>
-    <w:lsdException w:name="toc 1" w:uiPriority="39"/>
-    <w:lsdException w:name="toc 2" w:uiPriority="39"/>
-    <w:lsdException w:name="toc 3" w:uiPriority="39"/>
-    <w:lsdException w:name="toc 4" w:uiPriority="39"/>
-    <w:lsdException w:name="toc 5" w:uiPriority="39"/>
-    <w:lsdException w:name="toc 6" w:uiPriority="39"/>
-    <w:lsdException w:name="toc 7" w:uiPriority="39"/>
-    <w:lsdException w:name="toc 8" w:uiPriority="39"/>
-    <w:lsdException w:name="toc 9" w:uiPriority="39"/>
-    <w:lsdException w:name="caption" w:uiPriority="35" w:qFormat="1"/>
-    <w:lsdException w:name="Title" w:semiHidden="0" w:uiPriority="10" w:unhideWhenUsed="0" w:qFormat="1"/>
-    <w:lsdException w:name="Default Paragraph Font" w:uiPriority="1"/>
-    <w:lsdException w:name="Subtitle" w:semiHidden="0" w:uiPriority="11" w:unhideWhenUsed="0" w:qFormat="1"/>
-    <w:lsdException w:name="Strong" w:semiHidden="0" w:uiPriority="22" w:unhideWhenUsed="0" w:qFormat="1"/>
-    <w:lsdException w:name="Emphasis" w:semiHidden="0" w:uiPriority="20" w:unhideWhenUsed="0" w:qFormat="1"/>
-    <w:lsdException w:name="Table Grid" w:semiHidden="0" w:uiPriority="59" w:unhideWhenUsed="0"/>
-    <w:lsdException w:name="Placeholder Text" w:unhideWhenUsed="0"/>
-    <w:lsdException w:name="No Spacing" w:semiHidden="0" w:uiPriority="1" w:unhideWhenUsed="0" w:qFormat="1"/>
-    <w:lsdException w:name="Light Shading" w:semiHidden="0" w:uiPriority="60" w:unhideWhenUsed="0"/>
-    <w:lsdException w:name="Light List" w:semiHidden="0" w:uiPriority="61" w:unhideWhenUsed="0"/>
-    <w:lsdException w:name="Light Grid" w:semiHidden="0" w:uiPriority="62" w:unhideWhenUsed="0"/>
-    <w:lsdException w:name="Medium Shading 1" w:semiHidden="0" w:uiPriority="63" w:unhideWhenUsed="0"/>
-    <w:lsdException w:name="Medium Shading 2" w:semiHidden="0" w:uiPriority="64" w:unhideWhenUsed="0"/>
-    <w:lsdException w:name="Medium List 1" w:semiHidden="0" w:uiPriority="65" w:unhideWhenUsed="0"/>
-    <w:lsdException w:name="Medium List 2" w:semiHidden="0" w:uiPriority="66" w:unhideWhenUsed="0"/>
-    <w:lsdException w:name="Medium Grid 1" w:semiHidden="0" w:uiPriority="67" w:unhideWhenUsed="0"/>
-    <w:lsdException w:name="Medium Grid 2" w:semiHidden="0" w:uiPriority="68" w:unhideWhenUsed="0"/>
-    <w:lsdException w:name="Medium Grid 3" w:semiHidden="0" w:uiPriority="69" w:unhideWhenUsed="0"/>
-    <w:lsdException w:name="Dark List" w:semiHidden="0" w:uiPriority="70" w:unhideWhenUsed="0"/>
-    <w:lsdException w:name="Colorful Shading" w:semiHidden="0" w:uiPriority="71" w:unhideWhenUsed="0"/>
-    <w:lsdException w:name="Colorful List" w:semiHidden="0" w:uiPriority="72" w:unhideWhenUsed="0"/>
-    <w:lsdException w:name="Colorful Grid" w:semiHidden="0" w:uiPriority="73" w:unhideWhenUsed="0"/>
-    <w:lsdException w:name="Light Shading Accent 1" w:semiHidden="0" w:uiPriority="60" w:unhideWhenUsed="0"/>
-    <w:lsdException w:name="Light List Accent 1" w:semiHidden="0" w:uiPriority="61" w:unhideWhenUsed="0"/>
-    <w:lsdException w:name="Light Grid Accent 1" w:semiHidden="0" w:uiPriority="62" w:unhideWhenUsed="0"/>
-    <w:lsdException w:name="Medium Shading 1 Accent 1" w:semiHidden="0" w:uiPriority="63" w:unhideWhenUsed="0"/>
-    <w:lsdException w:name="Medium Shading 2 Accent 1" w:semiHidden="0" w:uiPriority="64" w:unhideWhenUsed="0"/>
-    <w:lsdException w:name="Medium List 1 Accent 1" w:semiHidden="0" w:uiPriority="65" w:unhideWhenUsed="0"/>
-    <w:lsdException w:name="Revision" w:unhideWhenUsed="0"/>
-    <w:lsdException w:name="List Paragraph" w:semiHidden="0" w:uiPriority="34" w:unhideWhenUsed="0" w:qFormat="1"/>
-    <w:lsdException w:name="Quote" w:semiHidden="0" w:uiPriority="29" w:unhideWhenUsed="0" w:qFormat="1"/>
-    <w:lsdException w:name="Intense Quote" w:semiHidden="0" w:uiPriority="30" w:unhideWhenUsed="0" w:qFormat="1"/>
-    <w:lsdException w:name="Medium List 2 Accent 1" w:semiHidden="0" w:uiPriority="66" w:unhideWhenUsed="0"/>
-    <w:lsdException w:name="Medium Grid 1 Accent 1" w:semiHidden="0" w:uiPriority="67" w:unhideWhenUsed="0"/>
-    <w:lsdException w:name="Medium Grid 2 Accent 1" w:semiHidden="0" w:uiPriority="68" w:unhideWhenUsed="0"/>
-    <w:lsdException w:name="Medium Grid 3 Accent 1" w:semiHidden="0" w:uiPriority="69" w:unhideWhenUsed="0"/>
-    <w:lsdException w:name="Dark List Accent 1" w:semiHidden="0" w:uiPriority="70" w:unhideWhenUsed="0"/>
-    <w:lsdException w:name="Colorful Shading Accent 1" w:semiHidden="0" w:uiPriority="71" w:unhideWhenUsed="0"/>
-    <w:lsdException w:name="Colorful List Accent 1" w:semiHidden="0" w:uiPriority="72" w:unhideWhenUsed="0"/>
-    <w:lsdException w:name="Colorful Grid Accent 1" w:semiHidden="0" w:uiPriority="73" w:unhideWhenUsed="0"/>
-    <w:lsdException w:name="Light Shading Accent 2" w:semiHidden="0" w:uiPriority="60" w:unhideWhenUsed="0"/>
-    <w:lsdException w:name="Light List Accent 2" w:semiHidden="0" w:uiPriority="61" w:unhideWhenUsed="0"/>
-    <w:lsdException w:name="Light Grid Accent 2" w:semiHidden="0" w:uiPriority="62" w:unhideWhenUsed="0"/>
-    <w:lsdException w:name="Medium Shading 1 Accent 2" w:semiHidden="0" w:uiPriority="63" w:unhideWhenUsed="0"/>
-    <w:lsdException w:name="Medium Shading 2 Accent 2" w:semiHidden="0" w:uiPriority="64" w:unhideWhenUsed="0"/>
-    <w:lsdException w:name="Medium List 1 Accent 2" w:semiHidden="0" w:uiPriority="65" w:unhideWhenUsed="0"/>
-    <w:lsdException w:name="Medium List 2 Accent 2" w:semiHidden="0" w:uiPriority="66" w:unhideWhenUsed="0"/>
-    <w:lsdException w:name="Medium Grid 1 Accent 2" w:semiHidden="0" w:uiPriority="67" w:unhideWhenUsed="0"/>
-    <w:lsdException w:name="Medium Grid 2 Accent 2" w:semiHidden="0" w:uiPriority="68" w:unhideWhenUsed="0"/>
-    <w:lsdException w:name="Medium Grid 3 Accent 2" w:semiHidden="0" w:uiPriority="69" w:unhideWhenUsed="0"/>
-    <w:lsdException w:name="Dark List Accent 2" w:semiHidden="0" w:uiPriority="70" w:unhideWhenUsed="0"/>
-    <w:lsdException w:name="Colorful Shading Accent 2" w:semiHidden="0" w:uiPriority="71" w:unhideWhenUsed="0"/>
-    <w:lsdException w:name="Colorful List Accent 2" w:semiHidden="0" w:uiPriority="72" w:unhideWhenUsed="0"/>
-    <w:lsdException w:name="Colorful Grid Accent 2" w:semiHidden="0" w:uiPriority="73" w:unhideWhenUsed="0"/>
-    <w:lsdException w:name="Light Shading Accent 3" w:semiHidden="0" w:uiPriority="60" w:unhideWhenUsed="0"/>
-    <w:lsdException w:name="Light List Accent 3" w:semiHidden="0" w:uiPriority="61" w:unhideWhenUsed="0"/>
-    <w:lsdException w:name="Light Grid Accent 3" w:semiHidden="0" w:uiPriority="62" w:unhideWhenUsed="0"/>
-    <w:lsdException w:name="Medium Shading 1 Accent 3" w:semiHidden="0" w:uiPriority="63" w:unhideWhenUsed="0"/>
-    <w:lsdException w:name="Medium Shading 2 Accent 3" w:semiHidden="0" w:uiPriority="64" w:unhideWhenUsed="0"/>
-    <w:lsdException w:name="Medium List 1 Accent 3" w:semiHidden="0" w:uiPriority="65" w:unhideWhenUsed="0"/>
-    <w:lsdException w:name="Medium List 2 Accent 3" w:semiHidden="0" w:uiPriority="66" w:unhideWhenUsed="0"/>
-    <w:lsdException w:name="Medium Grid 1 Accent 3" w:semiHidden="0" w:uiPriority="67" w:unhideWhenUsed="0"/>
-    <w:lsdException w:name="Medium Grid 2 Accent 3" w:semiHidden="0" w:uiPriority="68" w:unhideWhenUsed="0"/>
-    <w:lsdException w:name="Medium Grid 3 Accent 3" w:semiHidden="0" w:uiPriority="69" w:unhideWhenUsed="0"/>
-    <w:lsdException w:name="Dark List Accent 3" w:semiHidden="0" w:uiPriority="70" w:unhideWhenUsed="0"/>
-    <w:lsdException w:name="Colorful Shading Accent 3" w:semiHidden="0" w:uiPriority="71" w:unhideWhenUsed="0"/>
-    <w:lsdException w:name="Colorful List Accent 3" w:semiHidden="0" w:uiPriority="72" w:unhideWhenUsed="0"/>
-    <w:lsdException w:name="Colorful Grid Accent 3" w:semiHidden="0" w:uiPriority="73" w:unhideWhenUsed="0"/>
-    <w:lsdException w:name="Light Shading Accent 4" w:semiHidden="0" w:uiPriority="60" w:unhideWhenUsed="0"/>
-    <w:lsdException w:name="Light List Accent 4" w:semiHidden="0" w:uiPriority="61" w:unhideWhenUsed="0"/>
-    <w:lsdException w:name="Light Grid Accent 4" w:semiHidden="0" w:uiPriority="62" w:unhideWhenUsed="0"/>
-    <w:lsdException w:name="Medium Shading 1 Accent 4" w:semiHidden="0" w:uiPriority="63" w:unhideWhenUsed="0"/>
-    <w:lsdException w:name="Medium Shading 2 Accent 4" w:semiHidden="0" w:uiPriority="64" w:unhideWhenUsed="0"/>
-    <w:lsdException w:name="Medium List 1 Accent 4" w:semiHidden="0" w:uiPriority="65" w:unhideWhenUsed="0"/>
-    <w:lsdException w:name="Medium List 2 Accent 4" w:semiHidden="0" w:uiPriority="66" w:unhideWhenUsed="0"/>
-    <w:lsdException w:name="Medium Grid 1 Accent 4" w:semiHidden="0" w:uiPriority="67" w:unhideWhenUsed="0"/>
-    <w:lsdException w:name="Medium Grid 2 Accent 4" w:semiHidden="0" w:uiPriority="68" w:unhideWhenUsed="0"/>
-    <w:lsdException w:name="Medium Grid 3 Accent 4" w:semiHidden="0" w:uiPriority="69" w:unhideWhenUsed="0"/>
-    <w:lsdException w:name="Dark List Accent 4" w:semiHidden="0" w:uiPriority="70" w:unhideWhenUsed="0"/>
-    <w:lsdException w:name="Colorful Shading Accent 4" w:semiHidden="0" w:uiPriority="71" w:unhideWhenUsed="0"/>
-    <w:lsdException w:name="Colorful List Accent 4" w:semiHidden="0" w:uiPriority="72" w:unhideWhenUsed="0"/>
-    <w:lsdException w:name="Colorful Grid Accent 4" w:semiHidden="0" w:uiPriority="73" w:unhideWhenUsed="0"/>
-    <w:lsdException w:name="Light Shading Accent 5" w:semiHidden="0" w:uiPriority="60" w:unhideWhenUsed="0"/>
-    <w:lsdException w:name="Light List Accent 5" w:semiHidden="0" w:uiPriority="61" w:unhideWhenUsed="0"/>
-    <w:lsdException w:name="Light Grid Accent 5" w:semiHidden="0" w:uiPriority="62" w:unhideWhenUsed="0"/>
-    <w:lsdException w:name="Medium Shading 1 Accent 5" w:semiHidden="0" w:uiPriority="63" w:unhideWhenUsed="0"/>
-    <w:lsdException w:name="Medium Shading 2 Accent 5" w:semiHidden="0" w:uiPriority="64" w:unhideWhenUsed="0"/>
-    <w:lsdException w:name="Medium List 1 Accent 5" w:semiHidden="0" w:uiPriority="65" w:unhideWhenUsed="0"/>
-    <w:lsdException w:name="Medium List 2 Accent 5" w:semiHidden="0" w:uiPriority="66" w:unhideWhenUsed="0"/>
-    <w:lsdException w:name="Medium Grid 1 Accent 5" w:semiHidden="0" w:uiPriority="67" w:unhideWhenUsed="0"/>
-    <w:lsdException w:name="Medium Grid 2 Accent 5" w:semiHidden="0" w:uiPriority="68" w:unhideWhenUsed="0"/>
-    <w:lsdException w:name="Medium Grid 3 Accent 5" w:semiHidden="0" w:uiPriority="69" w:unhideWhenUsed="0"/>
-    <w:lsdException w:name="Dark List Accent 5" w:semiHidden="0" w:uiPriority="70" w:unhideWhenUsed="0"/>
-    <w:lsdException w:name="Colorful Shading Accent 5" w:semiHidden="0" w:uiPriority="71" w:unhideWhenUsed="0"/>
-    <w:lsdException w:name="Colorful List Accent 5" w:semiHidden="0" w:uiPriority="72" w:unhideWhenUsed="0"/>
-    <w:lsdException w:name="Colorful Grid Accent 5" w:semiHidden="0" w:uiPriority="73" w:unhideWhenUsed="0"/>
-    <w:lsdException w:name="Light Shading Accent 6" w:semiHidden="0" w:uiPriority="60" w:unhideWhenUsed="0"/>
-    <w:lsdException w:name="Light List Accent 6" w:semiHidden="0" w:uiPriority="61" w:unhideWhenUsed="0"/>
-    <w:lsdException w:name="Light Grid Accent 6" w:semiHidden="0" w:uiPriority="62" w:unhideWhenUsed="0"/>
-    <w:lsdException w:name="Medium Shading 1 Accent 6" w:semiHidden="0" w:uiPriority="63" w:unhideWhenUsed="0"/>
-    <w:lsdException w:name="Medium Shading 2 Accent 6" w:semiHidden="0" w:uiPriority="64" w:unhideWhenUsed="0"/>
-    <w:lsdException w:name="Medium List 1 Accent 6" w:semiHidden="0" w:uiPriority="65" w:unhideWhenUsed="0"/>
-    <w:lsdException w:name="Medium List 2 Accent 6" w:semiHidden="0" w:uiPriority="66" w:unhideWhenUsed="0"/>
-    <w:lsdException w:name="Medium Grid 1 Accent 6" w:semiHidden="0" w:uiPriority="67" w:unhideWhenUsed="0"/>
-    <w:lsdException w:name="Medium Grid 2 Accent 6" w:semiHidden="0" w:uiPriority="68" w:unhideWhenUsed="0"/>
-    <w:lsdException w:name="Medium Grid 3 Accent 6" w:semiHidden="0" w:uiPriority="69" w:unhideWhenUsed="0"/>
-    <w:lsdException w:name="Dark List Accent 6" w:semiHidden="0" w:uiPriority="70" w:unhideWhenUsed="0"/>
-    <w:lsdException w:name="Colorful Shading Accent 6" w:semiHidden="0" w:uiPriority="71" w:unhideWhenUsed="0"/>
-    <w:lsdException w:name="Colorful List Accent 6" w:semiHidden="0" w:uiPriority="72" w:unhideWhenUsed="0"/>
-    <w:lsdException w:name="Colorful Grid Accent 6" w:semiHidden="0" w:uiPriority="73" w:unhideWhenUsed="0"/>
-    <w:lsdException w:name="Subtle Emphasis" w:semiHidden="0" w:uiPriority="19" w:unhideWhenUsed="0" w:qFormat="1"/>
-    <w:lsdException w:name="Intense Emphasis" w:semiHidden="0" w:uiPriority="21" w:unhideWhenUsed="0" w:qFormat="1"/>
-    <w:lsdException w:name="Subtle Reference" w:semiHidden="0" w:uiPriority="31" w:unhideWhenUsed="0" w:qFormat="1"/>
-    <w:lsdException w:name="Intense Reference" w:semiHidden="0" w:uiPriority="32" w:unhideWhenUsed="0" w:qFormat="1"/>
-    <w:lsdException w:name="Book Title" w:semiHidden="0" w:uiPriority="33" w:unhideWhenUsed="0" w:qFormat="1"/>
-    <w:lsdException w:name="Bibliography" w:uiPriority="37"/>
-    <w:lsdException w:name="TOC Heading" w:uiPriority="39" w:qFormat="1"/>
-  </w:latentStyles>
-  <w:style w:type="paragraph" w:default="1" w:styleId="Normal">
-    <w:name w:val="Normal"/>
+  <w:style w:type="paragraph" w:styleId="ListParagraph">
+    <w:name w:val="List Paragraph"/>
+    <w:basedOn w:val="Normal"/>
+    <w:uiPriority w:val="34"/>
     <w:qFormat/>
-  </w:style>
-  <w:style w:type="character" w:default="1" w:styleId="DefaultParagraphFont">
-    <w:name w:val="Default Paragraph Font"/>
-    <w:uiPriority w:val="1"/>
-    <w:semiHidden/>
-    <w:unhideWhenUsed/>
-  </w:style>
-  <w:style w:type="table" w:default="1" w:styleId="TableNormal">
-    <w:name w:val="Normal Table"/>
-    <w:uiPriority w:val="99"/>
-    <w:semiHidden/>
-    <w:unhideWhenUsed/>
-    <w:tblPr>
-      <w:tblInd w:w="0" w:type="dxa"/>
-      <w:tblCellMar>
-        <w:top w:w="0" w:type="dxa"/>
-        <w:left w:w="108" w:type="dxa"/>
-        <w:bottom w:w="0" w:type="dxa"/>
-        <w:right w:w="108" w:type="dxa"/>
-      </w:tblCellMar>
-    </w:tblPr>
-  </w:style>
-  <w:style w:type="numbering" w:default="1" w:styleId="NoList">
-    <w:name w:val="No List"/>
-    <w:uiPriority w:val="99"/>
-    <w:semiHidden/>
-    <w:unhideWhenUsed/>
+    <w:rsid w:val="00161A8A"/>
+    <w:pPr>
+      <w:ind w:left="720"/>
+      <w:contextualSpacing/>
+    </w:pPr>
   </w:style>
 </w:styles>
 </file>

</xml_diff>

<commit_message>
Made a update on giants scripts
</commit_message>
<xml_diff>
--- a/Timeline_For_Project.docx
+++ b/Timeline_For_Project.docx
@@ -1,6 +1,6 @@
 
 <file path=word/document.xml><?xml version="1.0" encoding="utf-8"?>
-<w:document xmlns:wpc="http://schemas.microsoft.com/office/word/2010/wordprocessingCanvas" xmlns:mo="http://schemas.microsoft.com/office/mac/office/2008/main" xmlns:mc="http://schemas.openxmlformats.org/markup-compatibility/2006" xmlns:mv="urn:schemas-microsoft-com:mac:vml" xmlns:o="urn:schemas-microsoft-com:office:office" xmlns:r="http://schemas.openxmlformats.org/officeDocument/2006/relationships" xmlns:m="http://schemas.openxmlformats.org/officeDocument/2006/math" xmlns:v="urn:schemas-microsoft-com:vml" xmlns:wp14="http://schemas.microsoft.com/office/word/2010/wordprocessingDrawing" xmlns:wp="http://schemas.openxmlformats.org/drawingml/2006/wordprocessingDrawing" xmlns:w10="urn:schemas-microsoft-com:office:word" xmlns:w="http://schemas.openxmlformats.org/wordprocessingml/2006/main" xmlns:w14="http://schemas.microsoft.com/office/word/2010/wordml" xmlns:w15="http://schemas.microsoft.com/office/word/2012/wordml" xmlns:wpg="http://schemas.microsoft.com/office/word/2010/wordprocessingGroup" xmlns:wpi="http://schemas.microsoft.com/office/word/2010/wordprocessingInk" xmlns:wne="http://schemas.microsoft.com/office/word/2006/wordml" xmlns:wps="http://schemas.microsoft.com/office/word/2010/wordprocessingShape" mc:Ignorable="w14 w15 wp14">
+<w:document xmlns:wpc="http://schemas.microsoft.com/office/word/2010/wordprocessingCanvas" xmlns:mo="http://schemas.microsoft.com/office/mac/office/2008/main" xmlns:mc="http://schemas.openxmlformats.org/markup-compatibility/2006" xmlns:mv="urn:schemas-microsoft-com:mac:vml" xmlns:o="urn:schemas-microsoft-com:office:office" xmlns:r="http://schemas.openxmlformats.org/officeDocument/2006/relationships" xmlns:m="http://schemas.openxmlformats.org/officeDocument/2006/math" xmlns:v="urn:schemas-microsoft-com:vml" xmlns:wp14="http://schemas.microsoft.com/office/word/2010/wordprocessingDrawing" xmlns:wp="http://schemas.openxmlformats.org/drawingml/2006/wordprocessingDrawing" xmlns:w10="urn:schemas-microsoft-com:office:word" xmlns:w="http://schemas.openxmlformats.org/wordprocessingml/2006/main" xmlns:w14="http://schemas.microsoft.com/office/word/2010/wordml" xmlns:wpg="http://schemas.microsoft.com/office/word/2010/wordprocessingGroup" xmlns:wpi="http://schemas.microsoft.com/office/word/2010/wordprocessingInk" xmlns:wne="http://schemas.microsoft.com/office/word/2006/wordml" xmlns:wps="http://schemas.microsoft.com/office/word/2010/wordprocessingShape" mc:Ignorable="w14 wp14">
   <w:body>
     <w:p>
       <w:pPr>
@@ -124,28 +124,39 @@
           <w:rFonts w:ascii="Times New Roman" w:hAnsi="Times New Roman" w:cs="Times New Roman"/>
           <w:strike/>
         </w:rPr>
-        <w:t xml:space="preserve">Create enemy and character demo </w:t>
-      </w:r>
-      <w:proofErr w:type="gramStart"/>
+        <w:t>Create enemy and character demo models</w:t>
+      </w:r>
+      <w:r>
+        <w:rPr>
+          <w:rFonts w:ascii="Times New Roman" w:hAnsi="Times New Roman" w:cs="Times New Roman"/>
+        </w:rPr>
+        <w:t xml:space="preserve">  -Austin</w:t>
+      </w:r>
+    </w:p>
+    <w:p>
+      <w:pPr>
+        <w:rPr>
+          <w:rFonts w:ascii="Times New Roman" w:hAnsi="Times New Roman" w:cs="Times New Roman"/>
+        </w:rPr>
+      </w:pPr>
       <w:r>
         <w:rPr>
           <w:rFonts w:ascii="Times New Roman" w:hAnsi="Times New Roman" w:cs="Times New Roman"/>
           <w:strike/>
         </w:rPr>
-        <w:t>models</w:t>
-      </w:r>
-      <w:r>
-        <w:rPr>
-          <w:rFonts w:ascii="Times New Roman" w:hAnsi="Times New Roman" w:cs="Times New Roman"/>
-        </w:rPr>
-        <w:t xml:space="preserve">  -</w:t>
-      </w:r>
-      <w:proofErr w:type="gramEnd"/>
-      <w:r>
-        <w:rPr>
-          <w:rFonts w:ascii="Times New Roman" w:hAnsi="Times New Roman" w:cs="Times New Roman"/>
-        </w:rPr>
-        <w:t>Austin</w:t>
+        <w:t>Create original demo map</w:t>
+      </w:r>
+      <w:r>
+        <w:rPr>
+          <w:rFonts w:ascii="Times New Roman" w:hAnsi="Times New Roman" w:cs="Times New Roman"/>
+        </w:rPr>
+        <w:t xml:space="preserve">   </w:t>
+      </w:r>
+      <w:r>
+        <w:rPr>
+          <w:rFonts w:ascii="Times New Roman" w:hAnsi="Times New Roman" w:cs="Times New Roman"/>
+        </w:rPr>
+        <w:t>-Austin</w:t>
       </w:r>
     </w:p>
     <w:p>
@@ -159,255 +170,212 @@
           <w:rFonts w:ascii="Times New Roman" w:hAnsi="Times New Roman" w:cs="Times New Roman"/>
           <w:strike/>
         </w:rPr>
-        <w:t>Create original demo map</w:t>
-      </w:r>
-      <w:r>
-        <w:rPr>
-          <w:rFonts w:ascii="Times New Roman" w:hAnsi="Times New Roman" w:cs="Times New Roman"/>
-        </w:rPr>
-        <w:t xml:space="preserve">   </w:t>
-      </w:r>
-      <w:r>
-        <w:rPr>
-          <w:rFonts w:ascii="Times New Roman" w:hAnsi="Times New Roman" w:cs="Times New Roman"/>
-        </w:rPr>
-        <w:t>-Austin</w:t>
-      </w:r>
-    </w:p>
-    <w:p>
-      <w:pPr>
-        <w:rPr>
-          <w:rFonts w:ascii="Times New Roman" w:hAnsi="Times New Roman" w:cs="Times New Roman"/>
-        </w:rPr>
-      </w:pPr>
-      <w:r>
+        <w:t>Make character movements and speeds, not animations obviously</w:t>
+      </w:r>
+      <w:r>
+        <w:rPr>
+          <w:rFonts w:ascii="Times New Roman" w:hAnsi="Times New Roman" w:cs="Times New Roman"/>
+        </w:rPr>
+        <w:t xml:space="preserve"> –Austin (try it with a ps4 controller it’s sweet!)</w:t>
+      </w:r>
+    </w:p>
+    <w:p>
+      <w:pPr>
+        <w:rPr>
+          <w:rFonts w:ascii="Times New Roman" w:hAnsi="Times New Roman" w:cs="Times New Roman"/>
+        </w:rPr>
+      </w:pPr>
+    </w:p>
+    <w:p>
+      <w:pPr>
+        <w:rPr>
+          <w:rFonts w:ascii="Times New Roman" w:hAnsi="Times New Roman" w:cs="Times New Roman"/>
+        </w:rPr>
+      </w:pPr>
+    </w:p>
+    <w:p>
+      <w:pPr>
+        <w:rPr>
+          <w:rFonts w:ascii="Times New Roman" w:hAnsi="Times New Roman" w:cs="Times New Roman"/>
+        </w:rPr>
+      </w:pPr>
+    </w:p>
+    <w:p>
+      <w:pPr>
+        <w:rPr>
+          <w:rFonts w:ascii="Times New Roman" w:hAnsi="Times New Roman" w:cs="Times New Roman"/>
+        </w:rPr>
+      </w:pPr>
+      <w:r>
+        <w:rPr>
+          <w:rFonts w:ascii="Times New Roman" w:hAnsi="Times New Roman" w:cs="Times New Roman"/>
+        </w:rPr>
+        <w:t>Start level design for 3 levels</w:t>
+      </w:r>
+    </w:p>
+    <w:p>
+      <w:pPr>
+        <w:rPr>
+          <w:rFonts w:ascii="Times New Roman" w:hAnsi="Times New Roman" w:cs="Times New Roman"/>
+        </w:rPr>
+      </w:pPr>
+    </w:p>
+    <w:p>
+      <w:pPr>
+        <w:rPr>
+          <w:rFonts w:ascii="Times New Roman" w:hAnsi="Times New Roman" w:cs="Times New Roman"/>
+          <w:b/>
+          <w:sz w:val="36"/>
+          <w:szCs w:val="36"/>
+        </w:rPr>
+      </w:pPr>
+      <w:r>
+        <w:rPr>
+          <w:rFonts w:ascii="Times New Roman" w:hAnsi="Times New Roman" w:cs="Times New Roman"/>
+          <w:b/>
+          <w:sz w:val="36"/>
+          <w:szCs w:val="36"/>
+        </w:rPr>
+        <w:t>Milestone 2:</w:t>
+      </w:r>
+      <w:r>
+        <w:rPr>
+          <w:rFonts w:ascii="Times New Roman" w:hAnsi="Times New Roman" w:cs="Times New Roman"/>
+          <w:b/>
+          <w:sz w:val="36"/>
+          <w:szCs w:val="36"/>
+        </w:rPr>
+        <w:t xml:space="preserve"> </w:t>
+      </w:r>
+      <w:r>
+        <w:rPr>
+          <w:rFonts w:ascii="Times New Roman" w:hAnsi="Times New Roman" w:cs="Times New Roman"/>
+          <w:b/>
+          <w:sz w:val="36"/>
+          <w:szCs w:val="36"/>
+        </w:rPr>
+        <w:t xml:space="preserve">Finish by: </w:t>
+      </w:r>
+      <w:r>
+        <w:rPr>
+          <w:rFonts w:ascii="Times New Roman" w:hAnsi="Times New Roman" w:cs="Times New Roman"/>
+          <w:b/>
+          <w:sz w:val="36"/>
+          <w:szCs w:val="36"/>
+        </w:rPr>
+        <w:t>2</w:t>
+      </w:r>
+      <w:r>
+        <w:rPr>
+          <w:rFonts w:ascii="Times New Roman" w:hAnsi="Times New Roman" w:cs="Times New Roman"/>
+          <w:b/>
+          <w:sz w:val="36"/>
+          <w:szCs w:val="36"/>
+        </w:rPr>
+        <w:t>/25/18</w:t>
+      </w:r>
+    </w:p>
+    <w:p>
+      <w:pPr>
         <w:rPr>
           <w:rFonts w:ascii="Times New Roman" w:hAnsi="Times New Roman" w:cs="Times New Roman"/>
           <w:strike/>
         </w:rPr>
-        <w:t>Make character movements and speeds, not animations obviously</w:t>
-      </w:r>
-      <w:r>
-        <w:rPr>
-          <w:rFonts w:ascii="Times New Roman" w:hAnsi="Times New Roman" w:cs="Times New Roman"/>
-        </w:rPr>
-        <w:t xml:space="preserve"> –Austin (try it with a ps4 controller it’s sweet!)</w:t>
-      </w:r>
-    </w:p>
-    <w:p>
-      <w:pPr>
-        <w:rPr>
-          <w:rFonts w:ascii="Times New Roman" w:hAnsi="Times New Roman" w:cs="Times New Roman"/>
-        </w:rPr>
-      </w:pPr>
-    </w:p>
-    <w:p>
-      <w:pPr>
-        <w:rPr>
-          <w:rFonts w:ascii="Times New Roman" w:hAnsi="Times New Roman" w:cs="Times New Roman"/>
-        </w:rPr>
-      </w:pPr>
-    </w:p>
-    <w:p>
-      <w:pPr>
-        <w:rPr>
-          <w:rFonts w:ascii="Times New Roman" w:hAnsi="Times New Roman" w:cs="Times New Roman"/>
-        </w:rPr>
-      </w:pPr>
-    </w:p>
-    <w:p>
-      <w:pPr>
-        <w:rPr>
-          <w:rFonts w:ascii="Times New Roman" w:hAnsi="Times New Roman" w:cs="Times New Roman"/>
-        </w:rPr>
-      </w:pPr>
-      <w:r>
-        <w:rPr>
-          <w:rFonts w:ascii="Times New Roman" w:hAnsi="Times New Roman" w:cs="Times New Roman"/>
-        </w:rPr>
-        <w:t>Start level design for 3 levels</w:t>
-      </w:r>
-    </w:p>
-    <w:p>
-      <w:pPr>
-        <w:rPr>
-          <w:rFonts w:ascii="Times New Roman" w:hAnsi="Times New Roman" w:cs="Times New Roman"/>
-        </w:rPr>
-      </w:pPr>
-    </w:p>
-    <w:p>
-      <w:pPr>
-        <w:rPr>
-          <w:rFonts w:ascii="Times New Roman" w:hAnsi="Times New Roman" w:cs="Times New Roman"/>
-          <w:b/>
-          <w:sz w:val="36"/>
-          <w:szCs w:val="36"/>
-        </w:rPr>
-      </w:pPr>
-      <w:r>
-        <w:rPr>
-          <w:rFonts w:ascii="Times New Roman" w:hAnsi="Times New Roman" w:cs="Times New Roman"/>
-          <w:b/>
-          <w:sz w:val="36"/>
-          <w:szCs w:val="36"/>
-        </w:rPr>
-        <w:t>Milestone 2:</w:t>
-      </w:r>
-      <w:r>
-        <w:rPr>
-          <w:rFonts w:ascii="Times New Roman" w:hAnsi="Times New Roman" w:cs="Times New Roman"/>
-          <w:b/>
-          <w:sz w:val="36"/>
-          <w:szCs w:val="36"/>
-        </w:rPr>
-        <w:t xml:space="preserve"> </w:t>
-      </w:r>
-      <w:r>
-        <w:rPr>
-          <w:rFonts w:ascii="Times New Roman" w:hAnsi="Times New Roman" w:cs="Times New Roman"/>
-          <w:b/>
-          <w:sz w:val="36"/>
-          <w:szCs w:val="36"/>
-        </w:rPr>
-        <w:t xml:space="preserve">Finish by: </w:t>
-      </w:r>
-      <w:r>
-        <w:rPr>
-          <w:rFonts w:ascii="Times New Roman" w:hAnsi="Times New Roman" w:cs="Times New Roman"/>
-          <w:b/>
-          <w:sz w:val="36"/>
-          <w:szCs w:val="36"/>
-        </w:rPr>
-        <w:t>2</w:t>
-      </w:r>
-      <w:r>
-        <w:rPr>
-          <w:rFonts w:ascii="Times New Roman" w:hAnsi="Times New Roman" w:cs="Times New Roman"/>
-          <w:b/>
-          <w:sz w:val="36"/>
-          <w:szCs w:val="36"/>
-        </w:rPr>
-        <w:t>/25/18</w:t>
-      </w:r>
-    </w:p>
-    <w:p>
-      <w:pPr>
+      </w:pPr>
+      <w:r>
         <w:rPr>
           <w:rFonts w:ascii="Times New Roman" w:hAnsi="Times New Roman" w:cs="Times New Roman"/>
           <w:strike/>
         </w:rPr>
-      </w:pPr>
+        <w:t>Make enemy 1 script</w:t>
+      </w:r>
       <w:r>
         <w:rPr>
           <w:rFonts w:ascii="Times New Roman" w:hAnsi="Times New Roman" w:cs="Times New Roman"/>
           <w:strike/>
         </w:rPr>
-        <w:t>Make enemy 1 script</w:t>
-      </w:r>
-      <w:r>
+        <w:t xml:space="preserve"> (giant)</w:t>
+      </w:r>
+    </w:p>
+    <w:p>
+      <w:pPr>
         <w:rPr>
           <w:rFonts w:ascii="Times New Roman" w:hAnsi="Times New Roman" w:cs="Times New Roman"/>
           <w:strike/>
         </w:rPr>
-        <w:t xml:space="preserve"> (giant)</w:t>
-      </w:r>
-    </w:p>
-    <w:p>
-      <w:pPr>
+      </w:pPr>
+      <w:r>
         <w:rPr>
           <w:rFonts w:ascii="Times New Roman" w:hAnsi="Times New Roman" w:cs="Times New Roman"/>
           <w:strike/>
         </w:rPr>
-      </w:pPr>
+        <w:t>Make enemy 2 script</w:t>
+      </w:r>
       <w:r>
         <w:rPr>
           <w:rFonts w:ascii="Times New Roman" w:hAnsi="Times New Roman" w:cs="Times New Roman"/>
           <w:strike/>
         </w:rPr>
-        <w:t>Make enemy 2 script</w:t>
-      </w:r>
+        <w:t xml:space="preserve"> (snake)</w:t>
+      </w:r>
+    </w:p>
+    <w:p>
+      <w:pPr>
+        <w:rPr>
+          <w:rFonts w:ascii="Times New Roman" w:hAnsi="Times New Roman" w:cs="Times New Roman"/>
+        </w:rPr>
+      </w:pPr>
+      <w:r>
+        <w:rPr>
+          <w:rFonts w:ascii="Times New Roman" w:hAnsi="Times New Roman" w:cs="Times New Roman"/>
+        </w:rPr>
+        <w:t>Make enemy 3 script</w:t>
+      </w:r>
+      <w:r>
+        <w:rPr>
+          <w:rFonts w:ascii="Times New Roman" w:hAnsi="Times New Roman" w:cs="Times New Roman"/>
+        </w:rPr>
+        <w:t xml:space="preserve"> (humanoid)</w:t>
+      </w:r>
+    </w:p>
+    <w:p>
+      <w:pPr>
+        <w:rPr>
+          <w:rFonts w:ascii="Times New Roman" w:hAnsi="Times New Roman" w:cs="Times New Roman"/>
+        </w:rPr>
+      </w:pPr>
+      <w:r>
+        <w:rPr>
+          <w:rFonts w:ascii="Times New Roman" w:hAnsi="Times New Roman" w:cs="Times New Roman"/>
+        </w:rPr>
+        <w:t>Playtest and adjust to make fun</w:t>
+      </w:r>
+    </w:p>
+    <w:p>
+      <w:pPr>
+        <w:rPr>
+          <w:rFonts w:ascii="Times New Roman" w:hAnsi="Times New Roman" w:cs="Times New Roman"/>
+        </w:rPr>
+      </w:pPr>
+    </w:p>
+    <w:p>
+      <w:pPr>
+        <w:rPr>
+          <w:rFonts w:ascii="Times New Roman" w:hAnsi="Times New Roman" w:cs="Times New Roman"/>
+        </w:rPr>
+      </w:pPr>
       <w:r>
         <w:rPr>
           <w:rFonts w:ascii="Times New Roman" w:hAnsi="Times New Roman" w:cs="Times New Roman"/>
           <w:strike/>
         </w:rPr>
-        <w:t xml:space="preserve"> (snake)</w:t>
-      </w:r>
-      <w:bookmarkStart w:id="0" w:name="_GoBack"/>
-      <w:bookmarkEnd w:id="0"/>
-    </w:p>
-    <w:p>
-      <w:pPr>
-        <w:rPr>
-          <w:rFonts w:ascii="Times New Roman" w:hAnsi="Times New Roman" w:cs="Times New Roman"/>
-        </w:rPr>
-      </w:pPr>
-      <w:r>
-        <w:rPr>
-          <w:rFonts w:ascii="Times New Roman" w:hAnsi="Times New Roman" w:cs="Times New Roman"/>
-        </w:rPr>
-        <w:t>Make enemy 3 script</w:t>
-      </w:r>
-      <w:r>
-        <w:rPr>
-          <w:rFonts w:ascii="Times New Roman" w:hAnsi="Times New Roman" w:cs="Times New Roman"/>
-        </w:rPr>
-        <w:t xml:space="preserve"> (humanoid)</w:t>
-      </w:r>
-    </w:p>
-    <w:p>
-      <w:pPr>
-        <w:rPr>
-          <w:rFonts w:ascii="Times New Roman" w:hAnsi="Times New Roman" w:cs="Times New Roman"/>
-        </w:rPr>
-      </w:pPr>
-      <w:r>
-        <w:rPr>
-          <w:rFonts w:ascii="Times New Roman" w:hAnsi="Times New Roman" w:cs="Times New Roman"/>
-        </w:rPr>
-        <w:t>Playtest and adjust to make fun</w:t>
-      </w:r>
-    </w:p>
-    <w:p>
-      <w:pPr>
-        <w:rPr>
-          <w:rFonts w:ascii="Times New Roman" w:hAnsi="Times New Roman" w:cs="Times New Roman"/>
-        </w:rPr>
-      </w:pPr>
-    </w:p>
-    <w:p>
-      <w:pPr>
-        <w:rPr>
-          <w:rFonts w:ascii="Times New Roman" w:hAnsi="Times New Roman" w:cs="Times New Roman"/>
-        </w:rPr>
-      </w:pPr>
-      <w:r>
-        <w:rPr>
-          <w:rFonts w:ascii="Times New Roman" w:hAnsi="Times New Roman" w:cs="Times New Roman"/>
-          <w:strike/>
-        </w:rPr>
-        <w:t xml:space="preserve">Make mirror </w:t>
-      </w:r>
-      <w:proofErr w:type="gramStart"/>
-      <w:r>
-        <w:rPr>
-          <w:rFonts w:ascii="Times New Roman" w:hAnsi="Times New Roman" w:cs="Times New Roman"/>
-          <w:strike/>
-        </w:rPr>
-        <w:t>item</w:t>
-      </w:r>
-      <w:r>
-        <w:rPr>
-          <w:rFonts w:ascii="Times New Roman" w:hAnsi="Times New Roman" w:cs="Times New Roman"/>
-        </w:rPr>
-        <w:t xml:space="preserve">  -</w:t>
-      </w:r>
-      <w:proofErr w:type="gramEnd"/>
-      <w:r>
-        <w:rPr>
-          <w:rFonts w:ascii="Times New Roman" w:hAnsi="Times New Roman" w:cs="Times New Roman"/>
-        </w:rPr>
-        <w:t xml:space="preserve">Austin </w:t>
+        <w:t>Make mirror item</w:t>
+      </w:r>
+      <w:r>
+        <w:rPr>
+          <w:rFonts w:ascii="Times New Roman" w:hAnsi="Times New Roman" w:cs="Times New Roman"/>
+        </w:rPr>
+        <w:t xml:space="preserve">  -Austin </w:t>
       </w:r>
     </w:p>
     <w:p>
@@ -425,21 +393,7 @@
         <w:rPr>
           <w:rFonts w:ascii="Times New Roman" w:hAnsi="Times New Roman" w:cs="Times New Roman"/>
         </w:rPr>
-        <w:t xml:space="preserve">Added point light to follow player for more consistent lighting, need someone to </w:t>
-      </w:r>
-      <w:proofErr w:type="gramStart"/>
-      <w:r>
-        <w:rPr>
-          <w:rFonts w:ascii="Times New Roman" w:hAnsi="Times New Roman" w:cs="Times New Roman"/>
-        </w:rPr>
-        <w:t>take a look</w:t>
-      </w:r>
-      <w:proofErr w:type="gramEnd"/>
-      <w:r>
-        <w:rPr>
-          <w:rFonts w:ascii="Times New Roman" w:hAnsi="Times New Roman" w:cs="Times New Roman"/>
-        </w:rPr>
-        <w:t xml:space="preserve"> and fine tune intensity etc. -Brian</w:t>
+        <w:t>Added point light to follow player for more consistent lighting, need someone to take a look and fine tune intensity etc. -Brian</w:t>
       </w:r>
     </w:p>
     <w:p>
@@ -971,6 +925,36 @@
           <w:rFonts w:ascii="Times New Roman" w:hAnsi="Times New Roman" w:cs="Times New Roman"/>
         </w:rPr>
       </w:pPr>
+      <w:proofErr w:type="gramStart"/>
+      <w:r>
+        <w:rPr>
+          <w:rFonts w:ascii="Times New Roman" w:hAnsi="Times New Roman" w:cs="Times New Roman"/>
+        </w:rPr>
+        <w:t>EDIT: What if snakes send out 3 more snakes or so when you’re caught instead of alerting other nearby ones.</w:t>
+      </w:r>
+      <w:bookmarkStart w:id="0" w:name="_GoBack"/>
+      <w:bookmarkEnd w:id="0"/>
+      <w:proofErr w:type="gramEnd"/>
+      <w:r>
+        <w:rPr>
+          <w:rFonts w:ascii="Times New Roman" w:hAnsi="Times New Roman" w:cs="Times New Roman"/>
+        </w:rPr>
+        <w:t xml:space="preserve"> </w:t>
+      </w:r>
+    </w:p>
+    <w:p>
+      <w:pPr>
+        <w:rPr>
+          <w:rFonts w:ascii="Times New Roman" w:hAnsi="Times New Roman" w:cs="Times New Roman"/>
+        </w:rPr>
+      </w:pPr>
+    </w:p>
+    <w:p>
+      <w:pPr>
+        <w:rPr>
+          <w:rFonts w:ascii="Times New Roman" w:hAnsi="Times New Roman" w:cs="Times New Roman"/>
+        </w:rPr>
+      </w:pPr>
       <w:r>
         <w:rPr>
           <w:rFonts w:ascii="Times New Roman" w:hAnsi="Times New Roman" w:cs="Times New Roman"/>
@@ -982,35 +966,7 @@
         <w:rPr>
           <w:rFonts w:ascii="Times New Roman" w:hAnsi="Times New Roman" w:cs="Times New Roman"/>
         </w:rPr>
-        <w:t xml:space="preserve">Can only see. Must be a certain distance close and at a </w:t>
-      </w:r>
-      <w:proofErr w:type="gramStart"/>
-      <w:r>
-        <w:rPr>
-          <w:rFonts w:ascii="Times New Roman" w:hAnsi="Times New Roman" w:cs="Times New Roman"/>
-        </w:rPr>
-        <w:t>particular angle</w:t>
-      </w:r>
-      <w:proofErr w:type="gramEnd"/>
-      <w:r>
-        <w:rPr>
-          <w:rFonts w:ascii="Times New Roman" w:hAnsi="Times New Roman" w:cs="Times New Roman"/>
-        </w:rPr>
-        <w:t xml:space="preserve">. Running has no </w:t>
-      </w:r>
-      <w:proofErr w:type="spellStart"/>
-      <w:r>
-        <w:rPr>
-          <w:rFonts w:ascii="Times New Roman" w:hAnsi="Times New Roman" w:cs="Times New Roman"/>
-        </w:rPr>
-        <w:t>affect</w:t>
-      </w:r>
-      <w:proofErr w:type="spellEnd"/>
-      <w:r>
-        <w:rPr>
-          <w:rFonts w:ascii="Times New Roman" w:hAnsi="Times New Roman" w:cs="Times New Roman"/>
-        </w:rPr>
-        <w:t xml:space="preserve"> on them.</w:t>
+        <w:t>Can only see. Must be a certain distance close and at a particular angle. Running has no affect on them.</w:t>
       </w:r>
     </w:p>
     <w:p>
@@ -1065,7 +1021,7 @@
 </file>
 
 <file path=word/numbering.xml><?xml version="1.0" encoding="utf-8"?>
-<w:numbering xmlns:wpc="http://schemas.microsoft.com/office/word/2010/wordprocessingCanvas" xmlns:mo="http://schemas.microsoft.com/office/mac/office/2008/main" xmlns:mc="http://schemas.openxmlformats.org/markup-compatibility/2006" xmlns:mv="urn:schemas-microsoft-com:mac:vml" xmlns:o="urn:schemas-microsoft-com:office:office" xmlns:r="http://schemas.openxmlformats.org/officeDocument/2006/relationships" xmlns:m="http://schemas.openxmlformats.org/officeDocument/2006/math" xmlns:v="urn:schemas-microsoft-com:vml" xmlns:wp14="http://schemas.microsoft.com/office/word/2010/wordprocessingDrawing" xmlns:wp="http://schemas.openxmlformats.org/drawingml/2006/wordprocessingDrawing" xmlns:w10="urn:schemas-microsoft-com:office:word" xmlns:w="http://schemas.openxmlformats.org/wordprocessingml/2006/main" xmlns:w14="http://schemas.microsoft.com/office/word/2010/wordml" xmlns:w15="http://schemas.microsoft.com/office/word/2012/wordml" xmlns:wpg="http://schemas.microsoft.com/office/word/2010/wordprocessingGroup" xmlns:wpi="http://schemas.microsoft.com/office/word/2010/wordprocessingInk" xmlns:wne="http://schemas.microsoft.com/office/word/2006/wordml" xmlns:wps="http://schemas.microsoft.com/office/word/2010/wordprocessingShape" mc:Ignorable="w14 w15 wp14">
+<w:numbering xmlns:wpc="http://schemas.microsoft.com/office/word/2010/wordprocessingCanvas" xmlns:mo="http://schemas.microsoft.com/office/mac/office/2008/main" xmlns:mc="http://schemas.openxmlformats.org/markup-compatibility/2006" xmlns:mv="urn:schemas-microsoft-com:mac:vml" xmlns:o="urn:schemas-microsoft-com:office:office" xmlns:r="http://schemas.openxmlformats.org/officeDocument/2006/relationships" xmlns:m="http://schemas.openxmlformats.org/officeDocument/2006/math" xmlns:v="urn:schemas-microsoft-com:vml" xmlns:wp14="http://schemas.microsoft.com/office/word/2010/wordprocessingDrawing" xmlns:wp="http://schemas.openxmlformats.org/drawingml/2006/wordprocessingDrawing" xmlns:w10="urn:schemas-microsoft-com:office:word" xmlns:w="http://schemas.openxmlformats.org/wordprocessingml/2006/main" xmlns:w14="http://schemas.microsoft.com/office/word/2010/wordml" xmlns:wpg="http://schemas.microsoft.com/office/word/2010/wordprocessingGroup" xmlns:wpi="http://schemas.microsoft.com/office/word/2010/wordprocessingInk" xmlns:wne="http://schemas.microsoft.com/office/word/2006/wordml" xmlns:wps="http://schemas.microsoft.com/office/word/2010/wordprocessingShape" mc:Ignorable="w14 wp14">
   <w:abstractNum w:abstractNumId="0">
     <w:nsid w:val="277F5ACA"/>
     <w:multiLevelType w:val="hybridMultilevel"/>
@@ -1300,7 +1256,7 @@
 </file>
 
 <file path=word/styles.xml><?xml version="1.0" encoding="utf-8"?>
-<w:styles xmlns:mc="http://schemas.openxmlformats.org/markup-compatibility/2006" xmlns:r="http://schemas.openxmlformats.org/officeDocument/2006/relationships" xmlns:w="http://schemas.openxmlformats.org/wordprocessingml/2006/main" xmlns:w14="http://schemas.microsoft.com/office/word/2010/wordml" xmlns:w15="http://schemas.microsoft.com/office/word/2012/wordml" mc:Ignorable="w14 w15">
+<w:styles xmlns:mc="http://schemas.openxmlformats.org/markup-compatibility/2006" xmlns:r="http://schemas.openxmlformats.org/officeDocument/2006/relationships" xmlns:w="http://schemas.openxmlformats.org/wordprocessingml/2006/main" xmlns:w14="http://schemas.microsoft.com/office/word/2010/wordml" mc:Ignorable="w14">
   <w:docDefaults>
     <w:rPrDefault>
       <w:rPr>
@@ -1312,389 +1268,341 @@
     </w:rPrDefault>
     <w:pPrDefault/>
   </w:docDefaults>
-  <w:latentStyles w:defLockedState="0" w:defUIPriority="99" w:defSemiHidden="0" w:defUnhideWhenUsed="0" w:defQFormat="0" w:count="382">
-    <w:lsdException w:name="Normal" w:uiPriority="0" w:qFormat="1"/>
-    <w:lsdException w:name="heading 1" w:uiPriority="9" w:qFormat="1"/>
-    <w:lsdException w:name="heading 2" w:semiHidden="1" w:uiPriority="9" w:unhideWhenUsed="1" w:qFormat="1"/>
-    <w:lsdException w:name="heading 3" w:semiHidden="1" w:uiPriority="9" w:unhideWhenUsed="1" w:qFormat="1"/>
-    <w:lsdException w:name="heading 4" w:semiHidden="1" w:uiPriority="9" w:unhideWhenUsed="1" w:qFormat="1"/>
-    <w:lsdException w:name="heading 5" w:semiHidden="1" w:uiPriority="9" w:unhideWhenUsed="1" w:qFormat="1"/>
-    <w:lsdException w:name="heading 6" w:semiHidden="1" w:uiPriority="9" w:unhideWhenUsed="1" w:qFormat="1"/>
-    <w:lsdException w:name="heading 7" w:semiHidden="1" w:uiPriority="9" w:unhideWhenUsed="1" w:qFormat="1"/>
-    <w:lsdException w:name="heading 8" w:semiHidden="1" w:uiPriority="9" w:unhideWhenUsed="1" w:qFormat="1"/>
-    <w:lsdException w:name="heading 9" w:semiHidden="1" w:uiPriority="9" w:unhideWhenUsed="1" w:qFormat="1"/>
-    <w:lsdException w:name="index 1" w:semiHidden="1" w:unhideWhenUsed="1"/>
-    <w:lsdException w:name="index 2" w:semiHidden="1" w:unhideWhenUsed="1"/>
-    <w:lsdException w:name="index 3" w:semiHidden="1" w:unhideWhenUsed="1"/>
-    <w:lsdException w:name="index 4" w:semiHidden="1" w:unhideWhenUsed="1"/>
-    <w:lsdException w:name="index 5" w:semiHidden="1" w:unhideWhenUsed="1"/>
-    <w:lsdException w:name="index 6" w:semiHidden="1" w:unhideWhenUsed="1"/>
-    <w:lsdException w:name="index 7" w:semiHidden="1" w:unhideWhenUsed="1"/>
-    <w:lsdException w:name="index 8" w:semiHidden="1" w:unhideWhenUsed="1"/>
-    <w:lsdException w:name="index 9" w:semiHidden="1" w:unhideWhenUsed="1"/>
-    <w:lsdException w:name="toc 1" w:semiHidden="1" w:uiPriority="39" w:unhideWhenUsed="1"/>
-    <w:lsdException w:name="toc 2" w:semiHidden="1" w:uiPriority="39" w:unhideWhenUsed="1"/>
-    <w:lsdException w:name="toc 3" w:semiHidden="1" w:uiPriority="39" w:unhideWhenUsed="1"/>
-    <w:lsdException w:name="toc 4" w:semiHidden="1" w:uiPriority="39" w:unhideWhenUsed="1"/>
-    <w:lsdException w:name="toc 5" w:semiHidden="1" w:uiPriority="39" w:unhideWhenUsed="1"/>
-    <w:lsdException w:name="toc 6" w:semiHidden="1" w:uiPriority="39" w:unhideWhenUsed="1"/>
-    <w:lsdException w:name="toc 7" w:semiHidden="1" w:uiPriority="39" w:unhideWhenUsed="1"/>
-    <w:lsdException w:name="toc 8" w:semiHidden="1" w:uiPriority="39" w:unhideWhenUsed="1"/>
-    <w:lsdException w:name="toc 9" w:semiHidden="1" w:uiPriority="39" w:unhideWhenUsed="1"/>
-    <w:lsdException w:name="Normal Indent" w:semiHidden="1" w:unhideWhenUsed="1"/>
-    <w:lsdException w:name="footnote text" w:semiHidden="1" w:unhideWhenUsed="1"/>
-    <w:lsdException w:name="annotation text" w:semiHidden="1" w:unhideWhenUsed="1"/>
-    <w:lsdException w:name="header" w:semiHidden="1" w:unhideWhenUsed="1"/>
-    <w:lsdException w:name="footer" w:semiHidden="1" w:unhideWhenUsed="1"/>
-    <w:lsdException w:name="index heading" w:semiHidden="1" w:unhideWhenUsed="1"/>
-    <w:lsdException w:name="caption" w:semiHidden="1" w:uiPriority="35" w:unhideWhenUsed="1" w:qFormat="1"/>
-    <w:lsdException w:name="table of figures" w:semiHidden="1" w:unhideWhenUsed="1"/>
-    <w:lsdException w:name="envelope address" w:semiHidden="1" w:unhideWhenUsed="1"/>
-    <w:lsdException w:name="envelope return" w:semiHidden="1" w:unhideWhenUsed="1"/>
-    <w:lsdException w:name="footnote reference" w:semiHidden="1" w:unhideWhenUsed="1"/>
-    <w:lsdException w:name="annotation reference" w:semiHidden="1" w:unhideWhenUsed="1"/>
-    <w:lsdException w:name="line number" w:semiHidden="1" w:unhideWhenUsed="1"/>
-    <w:lsdException w:name="page number" w:semiHidden="1" w:unhideWhenUsed="1"/>
-    <w:lsdException w:name="endnote reference" w:semiHidden="1" w:unhideWhenUsed="1"/>
-    <w:lsdException w:name="endnote text" w:semiHidden="1" w:unhideWhenUsed="1"/>
-    <w:lsdException w:name="table of authorities" w:semiHidden="1" w:unhideWhenUsed="1"/>
-    <w:lsdException w:name="macro" w:semiHidden="1" w:unhideWhenUsed="1"/>
-    <w:lsdException w:name="toa heading" w:semiHidden="1" w:unhideWhenUsed="1"/>
-    <w:lsdException w:name="List" w:semiHidden="1" w:unhideWhenUsed="1"/>
-    <w:lsdException w:name="List Bullet" w:semiHidden="1" w:unhideWhenUsed="1"/>
-    <w:lsdException w:name="List Number" w:semiHidden="1" w:unhideWhenUsed="1"/>
-    <w:lsdException w:name="List 2" w:semiHidden="1" w:unhideWhenUsed="1"/>
-    <w:lsdException w:name="List 3" w:semiHidden="1" w:unhideWhenUsed="1"/>
-    <w:lsdException w:name="List 4" w:semiHidden="1" w:unhideWhenUsed="1"/>
-    <w:lsdException w:name="List 5" w:semiHidden="1" w:unhideWhenUsed="1"/>
-    <w:lsdException w:name="List Bullet 2" w:semiHidden="1" w:unhideWhenUsed="1"/>
-    <w:lsdException w:name="List Bullet 3" w:semiHidden="1" w:unhideWhenUsed="1"/>
-    <w:lsdException w:name="List Bullet 4" w:semiHidden="1" w:unhideWhenUsed="1"/>
-    <w:lsdException w:name="List Bullet 5" w:semiHidden="1" w:unhideWhenUsed="1"/>
-    <w:lsdException w:name="List Number 2" w:semiHidden="1" w:unhideWhenUsed="1"/>
-    <w:lsdException w:name="List Number 3" w:semiHidden="1" w:unhideWhenUsed="1"/>
-    <w:lsdException w:name="List Number 4" w:semiHidden="1" w:unhideWhenUsed="1"/>
-    <w:lsdException w:name="List Number 5" w:semiHidden="1" w:unhideWhenUsed="1"/>
-    <w:lsdException w:name="Title" w:uiPriority="10" w:qFormat="1"/>
-    <w:lsdException w:name="Closing" w:semiHidden="1" w:unhideWhenUsed="1"/>
-    <w:lsdException w:name="Signature" w:semiHidden="1" w:unhideWhenUsed="1"/>
-    <w:lsdException w:name="Default Paragraph Font" w:semiHidden="1" w:uiPriority="1" w:unhideWhenUsed="1"/>
-    <w:lsdException w:name="Body Text" w:semiHidden="1" w:unhideWhenUsed="1"/>
-    <w:lsdException w:name="Body Text Indent" w:semiHidden="1" w:unhideWhenUsed="1"/>
-    <w:lsdException w:name="List Continue" w:semiHidden="1" w:unhideWhenUsed="1"/>
-    <w:lsdException w:name="List Continue 2" w:semiHidden="1" w:unhideWhenUsed="1"/>
-    <w:lsdException w:name="List Continue 3" w:semiHidden="1" w:unhideWhenUsed="1"/>
-    <w:lsdException w:name="List Continue 4" w:semiHidden="1" w:unhideWhenUsed="1"/>
-    <w:lsdException w:name="List Continue 5" w:semiHidden="1" w:unhideWhenUsed="1"/>
-    <w:lsdException w:name="Message Header" w:semiHidden="1" w:unhideWhenUsed="1"/>
-    <w:lsdException w:name="Subtitle" w:uiPriority="11" w:qFormat="1"/>
-    <w:lsdException w:name="Salutation" w:semiHidden="1" w:unhideWhenUsed="1"/>
-    <w:lsdException w:name="Date" w:semiHidden="1" w:unhideWhenUsed="1"/>
-    <w:lsdException w:name="Body Text First Indent" w:semiHidden="1" w:unhideWhenUsed="1"/>
-    <w:lsdException w:name="Body Text First Indent 2" w:semiHidden="1" w:unhideWhenUsed="1"/>
-    <w:lsdException w:name="Note Heading" w:semiHidden="1" w:unhideWhenUsed="1"/>
-    <w:lsdException w:name="Body Text 2" w:semiHidden="1" w:unhideWhenUsed="1"/>
-    <w:lsdException w:name="Body Text 3" w:semiHidden="1" w:unhideWhenUsed="1"/>
-    <w:lsdException w:name="Body Text Indent 2" w:semiHidden="1" w:unhideWhenUsed="1"/>
-    <w:lsdException w:name="Body Text Indent 3" w:semiHidden="1" w:unhideWhenUsed="1"/>
-    <w:lsdException w:name="Block Text" w:semiHidden="1" w:unhideWhenUsed="1"/>
-    <w:lsdException w:name="Hyperlink" w:semiHidden="1" w:unhideWhenUsed="1"/>
-    <w:lsdException w:name="FollowedHyperlink" w:semiHidden="1" w:unhideWhenUsed="1"/>
-    <w:lsdException w:name="Strong" w:uiPriority="22" w:qFormat="1"/>
-    <w:lsdException w:name="Emphasis" w:uiPriority="20" w:qFormat="1"/>
-    <w:lsdException w:name="Document Map" w:semiHidden="1" w:unhideWhenUsed="1"/>
-    <w:lsdException w:name="Plain Text" w:semiHidden="1" w:unhideWhenUsed="1"/>
-    <w:lsdException w:name="E-mail Signature" w:semiHidden="1" w:unhideWhenUsed="1"/>
-    <w:lsdException w:name="HTML Top of Form" w:semiHidden="1" w:unhideWhenUsed="1"/>
-    <w:lsdException w:name="HTML Bottom of Form" w:semiHidden="1" w:unhideWhenUsed="1"/>
-    <w:lsdException w:name="Normal (Web)" w:semiHidden="1" w:unhideWhenUsed="1"/>
-    <w:lsdException w:name="HTML Acronym" w:semiHidden="1" w:unhideWhenUsed="1"/>
-    <w:lsdException w:name="HTML Address" w:semiHidden="1" w:unhideWhenUsed="1"/>
-    <w:lsdException w:name="HTML Cite" w:semiHidden="1" w:unhideWhenUsed="1"/>
-    <w:lsdException w:name="HTML Code" w:semiHidden="1" w:unhideWhenUsed="1"/>
-    <w:lsdException w:name="HTML Definition" w:semiHidden="1" w:unhideWhenUsed="1"/>
-    <w:lsdException w:name="HTML Keyboard" w:semiHidden="1" w:unhideWhenUsed="1"/>
-    <w:lsdException w:name="HTML Preformatted" w:semiHidden="1" w:unhideWhenUsed="1"/>
-    <w:lsdException w:name="HTML Sample" w:semiHidden="1" w:unhideWhenUsed="1"/>
-    <w:lsdException w:name="HTML Typewriter" w:semiHidden="1" w:unhideWhenUsed="1"/>
-    <w:lsdException w:name="HTML Variable" w:semiHidden="1" w:unhideWhenUsed="1"/>
-    <w:lsdException w:name="Normal Table" w:semiHidden="1" w:unhideWhenUsed="1"/>
-    <w:lsdException w:name="annotation subject" w:semiHidden="1" w:unhideWhenUsed="1"/>
-    <w:lsdException w:name="No List" w:semiHidden="1" w:unhideWhenUsed="1"/>
-    <w:lsdException w:name="Outline List 1" w:semiHidden="1" w:unhideWhenUsed="1"/>
-    <w:lsdException w:name="Outline List 2" w:semiHidden="1" w:unhideWhenUsed="1"/>
-    <w:lsdException w:name="Outline List 3" w:semiHidden="1" w:unhideWhenUsed="1"/>
-    <w:lsdException w:name="Table Simple 1" w:semiHidden="1" w:unhideWhenUsed="1"/>
-    <w:lsdException w:name="Table Simple 2" w:semiHidden="1" w:unhideWhenUsed="1"/>
-    <w:lsdException w:name="Table Simple 3" w:semiHidden="1" w:unhideWhenUsed="1"/>
-    <w:lsdException w:name="Table Classic 1" w:semiHidden="1" w:unhideWhenUsed="1"/>
-    <w:lsdException w:name="Table Classic 2" w:semiHidden="1" w:unhideWhenUsed="1"/>
-    <w:lsdException w:name="Table Classic 3" w:semiHidden="1" w:unhideWhenUsed="1"/>
-    <w:lsdException w:name="Table Classic 4" w:semiHidden="1" w:unhideWhenUsed="1"/>
-    <w:lsdException w:name="Table Colorful 1" w:semiHidden="1" w:unhideWhenUsed="1"/>
-    <w:lsdException w:name="Table Colorful 2" w:semiHidden="1" w:unhideWhenUsed="1"/>
-    <w:lsdException w:name="Table Colorful 3" w:semiHidden="1" w:unhideWhenUsed="1"/>
-    <w:lsdException w:name="Table Columns 1" w:semiHidden="1" w:unhideWhenUsed="1"/>
-    <w:lsdException w:name="Table Columns 2" w:semiHidden="1" w:unhideWhenUsed="1"/>
-    <w:lsdException w:name="Table Columns 3" w:semiHidden="1" w:unhideWhenUsed="1"/>
-    <w:lsdException w:name="Table Columns 4" w:semiHidden="1" w:unhideWhenUsed="1"/>
-    <w:lsdException w:name="Table Columns 5" w:semiHidden="1" w:unhideWhenUsed="1"/>
-    <w:lsdException w:name="Table Grid 1" w:semiHidden="1" w:unhideWhenUsed="1"/>
-    <w:lsdException w:name="Table Grid 2" w:semiHidden="1" w:unhideWhenUsed="1"/>
-    <w:lsdException w:name="Table Grid 3" w:semiHidden="1" w:unhideWhenUsed="1"/>
-    <w:lsdException w:name="Table Grid 4" w:semiHidden="1" w:unhideWhenUsed="1"/>
-    <w:lsdException w:name="Table Grid 5" w:semiHidden="1" w:unhideWhenUsed="1"/>
-    <w:lsdException w:name="Table Grid 6" w:semiHidden="1" w:unhideWhenUsed="1"/>
-    <w:lsdException w:name="Table Grid 7" w:semiHidden="1" w:unhideWhenUsed="1"/>
-    <w:lsdException w:name="Table Grid 8" w:semiHidden="1" w:unhideWhenUsed="1"/>
-    <w:lsdException w:name="Table List 1" w:semiHidden="1" w:unhideWhenUsed="1"/>
-    <w:lsdException w:name="Table List 2" w:semiHidden="1" w:unhideWhenUsed="1"/>
-    <w:lsdException w:name="Table List 3" w:semiHidden="1" w:unhideWhenUsed="1"/>
-    <w:lsdException w:name="Table List 4" w:semiHidden="1" w:unhideWhenUsed="1"/>
-    <w:lsdException w:name="Table List 5" w:semiHidden="1" w:unhideWhenUsed="1"/>
-    <w:lsdException w:name="Table List 6" w:semiHidden="1" w:unhideWhenUsed="1"/>
-    <w:lsdException w:name="Table List 7" w:semiHidden="1" w:unhideWhenUsed="1"/>
-    <w:lsdException w:name="Table List 8" w:semiHidden="1" w:unhideWhenUsed="1"/>
-    <w:lsdException w:name="Table 3D effects 1" w:semiHidden="1" w:unhideWhenUsed="1"/>
-    <w:lsdException w:name="Table 3D effects 2" w:semiHidden="1" w:unhideWhenUsed="1"/>
-    <w:lsdException w:name="Table 3D effects 3" w:semiHidden="1" w:unhideWhenUsed="1"/>
-    <w:lsdException w:name="Table Contemporary" w:semiHidden="1" w:unhideWhenUsed="1"/>
-    <w:lsdException w:name="Table Elegant" w:semiHidden="1" w:unhideWhenUsed="1"/>
-    <w:lsdException w:name="Table Professional" w:semiHidden="1" w:unhideWhenUsed="1"/>
-    <w:lsdException w:name="Table Subtle 1" w:semiHidden="1" w:unhideWhenUsed="1"/>
-    <w:lsdException w:name="Table Subtle 2" w:semiHidden="1" w:unhideWhenUsed="1"/>
-    <w:lsdException w:name="Table Web 1" w:semiHidden="1" w:unhideWhenUsed="1"/>
-    <w:lsdException w:name="Table Web 2" w:semiHidden="1" w:unhideWhenUsed="1"/>
-    <w:lsdException w:name="Table Web 3" w:semiHidden="1" w:unhideWhenUsed="1"/>
-    <w:lsdException w:name="Balloon Text" w:semiHidden="1" w:unhideWhenUsed="1"/>
-    <w:lsdException w:name="Table Grid" w:uiPriority="59"/>
-    <w:lsdException w:name="Table Theme" w:semiHidden="1" w:unhideWhenUsed="1"/>
-    <w:lsdException w:name="Note Level 1" w:semiHidden="1" w:unhideWhenUsed="1"/>
-    <w:lsdException w:name="Note Level 2" w:semiHidden="1" w:unhideWhenUsed="1"/>
-    <w:lsdException w:name="Note Level 3" w:semiHidden="1" w:unhideWhenUsed="1"/>
-    <w:lsdException w:name="Note Level 4" w:semiHidden="1" w:unhideWhenUsed="1"/>
-    <w:lsdException w:name="Note Level 5" w:semiHidden="1" w:unhideWhenUsed="1"/>
-    <w:lsdException w:name="Note Level 6" w:semiHidden="1" w:unhideWhenUsed="1"/>
-    <w:lsdException w:name="Note Level 7" w:semiHidden="1" w:unhideWhenUsed="1"/>
-    <w:lsdException w:name="Note Level 8" w:semiHidden="1" w:unhideWhenUsed="1"/>
-    <w:lsdException w:name="Note Level 9" w:semiHidden="1" w:unhideWhenUsed="1"/>
-    <w:lsdException w:name="Placeholder Text" w:semiHidden="1"/>
-    <w:lsdException w:name="No Spacing" w:uiPriority="1" w:qFormat="1"/>
-    <w:lsdException w:name="Light Shading" w:uiPriority="60"/>
-    <w:lsdException w:name="Light List" w:uiPriority="61"/>
-    <w:lsdException w:name="Light Grid" w:uiPriority="62"/>
-    <w:lsdException w:name="Medium Shading 1" w:uiPriority="63"/>
-    <w:lsdException w:name="Medium Shading 2" w:uiPriority="64"/>
-    <w:lsdException w:name="Medium List 1" w:uiPriority="65"/>
-    <w:lsdException w:name="Medium List 2" w:uiPriority="66"/>
-    <w:lsdException w:name="Medium Grid 1" w:uiPriority="67"/>
-    <w:lsdException w:name="Medium Grid 2" w:uiPriority="68"/>
-    <w:lsdException w:name="Medium Grid 3" w:uiPriority="69"/>
-    <w:lsdException w:name="Dark List" w:uiPriority="70"/>
-    <w:lsdException w:name="Colorful Shading" w:uiPriority="71"/>
-    <w:lsdException w:name="Colorful List" w:uiPriority="72"/>
-    <w:lsdException w:name="Colorful Grid" w:uiPriority="73"/>
-    <w:lsdException w:name="Light Shading Accent 1" w:uiPriority="60"/>
-    <w:lsdException w:name="Light List Accent 1" w:uiPriority="61"/>
-    <w:lsdException w:name="Light Grid Accent 1" w:uiPriority="62"/>
-    <w:lsdException w:name="Medium Shading 1 Accent 1" w:uiPriority="63"/>
-    <w:lsdException w:name="Medium Shading 2 Accent 1" w:uiPriority="64"/>
-    <w:lsdException w:name="Medium List 1 Accent 1" w:uiPriority="65"/>
-    <w:lsdException w:name="Revision" w:semiHidden="1"/>
-    <w:lsdException w:name="List Paragraph" w:uiPriority="34" w:qFormat="1"/>
-    <w:lsdException w:name="Quote" w:uiPriority="29" w:qFormat="1"/>
-    <w:lsdException w:name="Intense Quote" w:uiPriority="30" w:qFormat="1"/>
-    <w:lsdException w:name="Medium List 2 Accent 1" w:uiPriority="66"/>
-    <w:lsdException w:name="Medium Grid 1 Accent 1" w:uiPriority="67"/>
-    <w:lsdException w:name="Medium Grid 2 Accent 1" w:uiPriority="68"/>
-    <w:lsdException w:name="Medium Grid 3 Accent 1" w:uiPriority="69"/>
-    <w:lsdException w:name="Dark List Accent 1" w:uiPriority="70"/>
-    <w:lsdException w:name="Colorful Shading Accent 1" w:uiPriority="71"/>
-    <w:lsdException w:name="Colorful List Accent 1" w:uiPriority="72"/>
-    <w:lsdException w:name="Colorful Grid Accent 1" w:uiPriority="73"/>
-    <w:lsdException w:name="Light Shading Accent 2" w:uiPriority="60"/>
-    <w:lsdException w:name="Light List Accent 2" w:uiPriority="61"/>
-    <w:lsdException w:name="Light Grid Accent 2" w:uiPriority="62"/>
-    <w:lsdException w:name="Medium Shading 1 Accent 2" w:uiPriority="63"/>
-    <w:lsdException w:name="Medium Shading 2 Accent 2" w:uiPriority="64"/>
-    <w:lsdException w:name="Medium List 1 Accent 2" w:uiPriority="65"/>
-    <w:lsdException w:name="Medium List 2 Accent 2" w:uiPriority="66"/>
-    <w:lsdException w:name="Medium Grid 1 Accent 2" w:uiPriority="67"/>
-    <w:lsdException w:name="Medium Grid 2 Accent 2" w:uiPriority="68"/>
-    <w:lsdException w:name="Medium Grid 3 Accent 2" w:uiPriority="69"/>
-    <w:lsdException w:name="Dark List Accent 2" w:uiPriority="70"/>
-    <w:lsdException w:name="Colorful Shading Accent 2" w:uiPriority="71"/>
-    <w:lsdException w:name="Colorful List Accent 2" w:uiPriority="72"/>
-    <w:lsdException w:name="Colorful Grid Accent 2" w:uiPriority="73"/>
-    <w:lsdException w:name="Light Shading Accent 3" w:uiPriority="60"/>
-    <w:lsdException w:name="Light List Accent 3" w:uiPriority="61"/>
-    <w:lsdException w:name="Light Grid Accent 3" w:uiPriority="62"/>
-    <w:lsdException w:name="Medium Shading 1 Accent 3" w:uiPriority="63"/>
-    <w:lsdException w:name="Medium Shading 2 Accent 3" w:uiPriority="64"/>
-    <w:lsdException w:name="Medium List 1 Accent 3" w:uiPriority="65"/>
-    <w:lsdException w:name="Medium List 2 Accent 3" w:uiPriority="66"/>
-    <w:lsdException w:name="Medium Grid 1 Accent 3" w:uiPriority="67"/>
-    <w:lsdException w:name="Medium Grid 2 Accent 3" w:uiPriority="68"/>
-    <w:lsdException w:name="Medium Grid 3 Accent 3" w:uiPriority="69"/>
-    <w:lsdException w:name="Dark List Accent 3" w:uiPriority="70"/>
-    <w:lsdException w:name="Colorful Shading Accent 3" w:uiPriority="71"/>
-    <w:lsdException w:name="Colorful List Accent 3" w:uiPriority="72"/>
-    <w:lsdException w:name="Colorful Grid Accent 3" w:uiPriority="73"/>
-    <w:lsdException w:name="Light Shading Accent 4" w:uiPriority="60"/>
-    <w:lsdException w:name="Light List Accent 4" w:uiPriority="61"/>
-    <w:lsdException w:name="Light Grid Accent 4" w:uiPriority="62"/>
-    <w:lsdException w:name="Medium Shading 1 Accent 4" w:uiPriority="63"/>
-    <w:lsdException w:name="Medium Shading 2 Accent 4" w:uiPriority="64"/>
-    <w:lsdException w:name="Medium List 1 Accent 4" w:uiPriority="65"/>
-    <w:lsdException w:name="Medium List 2 Accent 4" w:uiPriority="66"/>
-    <w:lsdException w:name="Medium Grid 1 Accent 4" w:uiPriority="67"/>
-    <w:lsdException w:name="Medium Grid 2 Accent 4" w:uiPriority="68"/>
-    <w:lsdException w:name="Medium Grid 3 Accent 4" w:uiPriority="69"/>
-    <w:lsdException w:name="Dark List Accent 4" w:uiPriority="70"/>
-    <w:lsdException w:name="Colorful Shading Accent 4" w:uiPriority="71"/>
-    <w:lsdException w:name="Colorful List Accent 4" w:uiPriority="72"/>
-    <w:lsdException w:name="Colorful Grid Accent 4" w:uiPriority="73"/>
-    <w:lsdException w:name="Light Shading Accent 5" w:uiPriority="60"/>
-    <w:lsdException w:name="Light List Accent 5" w:uiPriority="61"/>
-    <w:lsdException w:name="Light Grid Accent 5" w:uiPriority="62"/>
-    <w:lsdException w:name="Medium Shading 1 Accent 5" w:uiPriority="63"/>
-    <w:lsdException w:name="Medium Shading 2 Accent 5" w:uiPriority="64"/>
-    <w:lsdException w:name="Medium List 1 Accent 5" w:uiPriority="65"/>
-    <w:lsdException w:name="Medium List 2 Accent 5" w:uiPriority="66"/>
-    <w:lsdException w:name="Medium Grid 1 Accent 5" w:uiPriority="67"/>
-    <w:lsdException w:name="Medium Grid 2 Accent 5" w:uiPriority="68"/>
-    <w:lsdException w:name="Medium Grid 3 Accent 5" w:uiPriority="69"/>
-    <w:lsdException w:name="Dark List Accent 5" w:uiPriority="70"/>
-    <w:lsdException w:name="Colorful Shading Accent 5" w:uiPriority="71"/>
-    <w:lsdException w:name="Colorful List Accent 5" w:uiPriority="72"/>
-    <w:lsdException w:name="Colorful Grid Accent 5" w:uiPriority="73"/>
-    <w:lsdException w:name="Light Shading Accent 6" w:uiPriority="60"/>
-    <w:lsdException w:name="Light List Accent 6" w:uiPriority="61"/>
-    <w:lsdException w:name="Light Grid Accent 6" w:uiPriority="62"/>
-    <w:lsdException w:name="Medium Shading 1 Accent 6" w:uiPriority="63"/>
-    <w:lsdException w:name="Medium Shading 2 Accent 6" w:uiPriority="64"/>
-    <w:lsdException w:name="Medium List 1 Accent 6" w:uiPriority="65"/>
-    <w:lsdException w:name="Medium List 2 Accent 6" w:uiPriority="66"/>
-    <w:lsdException w:name="Medium Grid 1 Accent 6" w:uiPriority="67"/>
-    <w:lsdException w:name="Medium Grid 2 Accent 6" w:uiPriority="68"/>
-    <w:lsdException w:name="Medium Grid 3 Accent 6" w:uiPriority="69"/>
-    <w:lsdException w:name="Dark List Accent 6" w:uiPriority="70"/>
-    <w:lsdException w:name="Colorful Shading Accent 6" w:uiPriority="71"/>
-    <w:lsdException w:name="Colorful List Accent 6" w:uiPriority="72"/>
-    <w:lsdException w:name="Colorful Grid Accent 6" w:uiPriority="73"/>
-    <w:lsdException w:name="Subtle Emphasis" w:uiPriority="19" w:qFormat="1"/>
-    <w:lsdException w:name="Intense Emphasis" w:uiPriority="21" w:qFormat="1"/>
-    <w:lsdException w:name="Subtle Reference" w:uiPriority="31" w:qFormat="1"/>
-    <w:lsdException w:name="Intense Reference" w:uiPriority="32" w:qFormat="1"/>
-    <w:lsdException w:name="Book Title" w:uiPriority="33" w:qFormat="1"/>
-    <w:lsdException w:name="Bibliography" w:semiHidden="1" w:uiPriority="37" w:unhideWhenUsed="1"/>
-    <w:lsdException w:name="TOC Heading" w:semiHidden="1" w:uiPriority="39" w:unhideWhenUsed="1" w:qFormat="1"/>
-    <w:lsdException w:name="Plain Table 1" w:uiPriority="41"/>
-    <w:lsdException w:name="Plain Table 2" w:uiPriority="42"/>
-    <w:lsdException w:name="Plain Table 3" w:uiPriority="43"/>
-    <w:lsdException w:name="Plain Table 4" w:uiPriority="44"/>
-    <w:lsdException w:name="Plain Table 5" w:uiPriority="45"/>
-    <w:lsdException w:name="Grid Table Light" w:uiPriority="40"/>
-    <w:lsdException w:name="Grid Table 1 Light" w:uiPriority="46"/>
-    <w:lsdException w:name="Grid Table 2" w:uiPriority="47"/>
-    <w:lsdException w:name="Grid Table 3" w:uiPriority="48"/>
-    <w:lsdException w:name="Grid Table 4" w:uiPriority="49"/>
-    <w:lsdException w:name="Grid Table 5 Dark" w:uiPriority="50"/>
-    <w:lsdException w:name="Grid Table 6 Colorful" w:uiPriority="51"/>
-    <w:lsdException w:name="Grid Table 7 Colorful" w:uiPriority="52"/>
-    <w:lsdException w:name="Grid Table 1 Light Accent 1" w:uiPriority="46"/>
-    <w:lsdException w:name="Grid Table 2 Accent 1" w:uiPriority="47"/>
-    <w:lsdException w:name="Grid Table 3 Accent 1" w:uiPriority="48"/>
-    <w:lsdException w:name="Grid Table 4 Accent 1" w:uiPriority="49"/>
-    <w:lsdException w:name="Grid Table 5 Dark Accent 1" w:uiPriority="50"/>
-    <w:lsdException w:name="Grid Table 6 Colorful Accent 1" w:uiPriority="51"/>
-    <w:lsdException w:name="Grid Table 7 Colorful Accent 1" w:uiPriority="52"/>
-    <w:lsdException w:name="Grid Table 1 Light Accent 2" w:uiPriority="46"/>
-    <w:lsdException w:name="Grid Table 2 Accent 2" w:uiPriority="47"/>
-    <w:lsdException w:name="Grid Table 3 Accent 2" w:uiPriority="48"/>
-    <w:lsdException w:name="Grid Table 4 Accent 2" w:uiPriority="49"/>
-    <w:lsdException w:name="Grid Table 5 Dark Accent 2" w:uiPriority="50"/>
-    <w:lsdException w:name="Grid Table 6 Colorful Accent 2" w:uiPriority="51"/>
-    <w:lsdException w:name="Grid Table 7 Colorful Accent 2" w:uiPriority="52"/>
-    <w:lsdException w:name="Grid Table 1 Light Accent 3" w:uiPriority="46"/>
-    <w:lsdException w:name="Grid Table 2 Accent 3" w:uiPriority="47"/>
-    <w:lsdException w:name="Grid Table 3 Accent 3" w:uiPriority="48"/>
-    <w:lsdException w:name="Grid Table 4 Accent 3" w:uiPriority="49"/>
-    <w:lsdException w:name="Grid Table 5 Dark Accent 3" w:uiPriority="50"/>
-    <w:lsdException w:name="Grid Table 6 Colorful Accent 3" w:uiPriority="51"/>
-    <w:lsdException w:name="Grid Table 7 Colorful Accent 3" w:uiPriority="52"/>
-    <w:lsdException w:name="Grid Table 1 Light Accent 4" w:uiPriority="46"/>
-    <w:lsdException w:name="Grid Table 2 Accent 4" w:uiPriority="47"/>
-    <w:lsdException w:name="Grid Table 3 Accent 4" w:uiPriority="48"/>
-    <w:lsdException w:name="Grid Table 4 Accent 4" w:uiPriority="49"/>
-    <w:lsdException w:name="Grid Table 5 Dark Accent 4" w:uiPriority="50"/>
-    <w:lsdException w:name="Grid Table 6 Colorful Accent 4" w:uiPriority="51"/>
-    <w:lsdException w:name="Grid Table 7 Colorful Accent 4" w:uiPriority="52"/>
-    <w:lsdException w:name="Grid Table 1 Light Accent 5" w:uiPriority="46"/>
-    <w:lsdException w:name="Grid Table 2 Accent 5" w:uiPriority="47"/>
-    <w:lsdException w:name="Grid Table 3 Accent 5" w:uiPriority="48"/>
-    <w:lsdException w:name="Grid Table 4 Accent 5" w:uiPriority="49"/>
-    <w:lsdException w:name="Grid Table 5 Dark Accent 5" w:uiPriority="50"/>
-    <w:lsdException w:name="Grid Table 6 Colorful Accent 5" w:uiPriority="51"/>
-    <w:lsdException w:name="Grid Table 7 Colorful Accent 5" w:uiPriority="52"/>
-    <w:lsdException w:name="Grid Table 1 Light Accent 6" w:uiPriority="46"/>
-    <w:lsdException w:name="Grid Table 2 Accent 6" w:uiPriority="47"/>
-    <w:lsdException w:name="Grid Table 3 Accent 6" w:uiPriority="48"/>
-    <w:lsdException w:name="Grid Table 4 Accent 6" w:uiPriority="49"/>
-    <w:lsdException w:name="Grid Table 5 Dark Accent 6" w:uiPriority="50"/>
-    <w:lsdException w:name="Grid Table 6 Colorful Accent 6" w:uiPriority="51"/>
-    <w:lsdException w:name="Grid Table 7 Colorful Accent 6" w:uiPriority="52"/>
-    <w:lsdException w:name="List Table 1 Light" w:uiPriority="46"/>
-    <w:lsdException w:name="List Table 2" w:uiPriority="47"/>
-    <w:lsdException w:name="List Table 3" w:uiPriority="48"/>
-    <w:lsdException w:name="List Table 4" w:uiPriority="49"/>
-    <w:lsdException w:name="List Table 5 Dark" w:uiPriority="50"/>
-    <w:lsdException w:name="List Table 6 Colorful" w:uiPriority="51"/>
-    <w:lsdException w:name="List Table 7 Colorful" w:uiPriority="52"/>
-    <w:lsdException w:name="List Table 1 Light Accent 1" w:uiPriority="46"/>
-    <w:lsdException w:name="List Table 2 Accent 1" w:uiPriority="47"/>
-    <w:lsdException w:name="List Table 3 Accent 1" w:uiPriority="48"/>
-    <w:lsdException w:name="List Table 4 Accent 1" w:uiPriority="49"/>
-    <w:lsdException w:name="List Table 5 Dark Accent 1" w:uiPriority="50"/>
-    <w:lsdException w:name="List Table 6 Colorful Accent 1" w:uiPriority="51"/>
-    <w:lsdException w:name="List Table 7 Colorful Accent 1" w:uiPriority="52"/>
-    <w:lsdException w:name="List Table 1 Light Accent 2" w:uiPriority="46"/>
-    <w:lsdException w:name="List Table 2 Accent 2" w:uiPriority="47"/>
-    <w:lsdException w:name="List Table 3 Accent 2" w:uiPriority="48"/>
-    <w:lsdException w:name="List Table 4 Accent 2" w:uiPriority="49"/>
-    <w:lsdException w:name="List Table 5 Dark Accent 2" w:uiPriority="50"/>
-    <w:lsdException w:name="List Table 6 Colorful Accent 2" w:uiPriority="51"/>
-    <w:lsdException w:name="List Table 7 Colorful Accent 2" w:uiPriority="52"/>
-    <w:lsdException w:name="List Table 1 Light Accent 3" w:uiPriority="46"/>
-    <w:lsdException w:name="List Table 2 Accent 3" w:uiPriority="47"/>
-    <w:lsdException w:name="List Table 3 Accent 3" w:uiPriority="48"/>
-    <w:lsdException w:name="List Table 4 Accent 3" w:uiPriority="49"/>
-    <w:lsdException w:name="List Table 5 Dark Accent 3" w:uiPriority="50"/>
-    <w:lsdException w:name="List Table 6 Colorful Accent 3" w:uiPriority="51"/>
-    <w:lsdException w:name="List Table 7 Colorful Accent 3" w:uiPriority="52"/>
-    <w:lsdException w:name="List Table 1 Light Accent 4" w:uiPriority="46"/>
-    <w:lsdException w:name="List Table 2 Accent 4" w:uiPriority="47"/>
-    <w:lsdException w:name="List Table 3 Accent 4" w:uiPriority="48"/>
-    <w:lsdException w:name="List Table 4 Accent 4" w:uiPriority="49"/>
-    <w:lsdException w:name="List Table 5 Dark Accent 4" w:uiPriority="50"/>
-    <w:lsdException w:name="List Table 6 Colorful Accent 4" w:uiPriority="51"/>
-    <w:lsdException w:name="List Table 7 Colorful Accent 4" w:uiPriority="52"/>
-    <w:lsdException w:name="List Table 1 Light Accent 5" w:uiPriority="46"/>
-    <w:lsdException w:name="List Table 2 Accent 5" w:uiPriority="47"/>
-    <w:lsdException w:name="List Table 3 Accent 5" w:uiPriority="48"/>
-    <w:lsdException w:name="List Table 4 Accent 5" w:uiPriority="49"/>
-    <w:lsdException w:name="List Table 5 Dark Accent 5" w:uiPriority="50"/>
-    <w:lsdException w:name="List Table 6 Colorful Accent 5" w:uiPriority="51"/>
-    <w:lsdException w:name="List Table 7 Colorful Accent 5" w:uiPriority="52"/>
-    <w:lsdException w:name="List Table 1 Light Accent 6" w:uiPriority="46"/>
-    <w:lsdException w:name="List Table 2 Accent 6" w:uiPriority="47"/>
-    <w:lsdException w:name="List Table 3 Accent 6" w:uiPriority="48"/>
-    <w:lsdException w:name="List Table 4 Accent 6" w:uiPriority="49"/>
-    <w:lsdException w:name="List Table 5 Dark Accent 6" w:uiPriority="50"/>
-    <w:lsdException w:name="List Table 6 Colorful Accent 6" w:uiPriority="51"/>
-    <w:lsdException w:name="List Table 7 Colorful Accent 6" w:uiPriority="52"/>
-    <w:lsdException w:name="Mention" w:semiHidden="1" w:unhideWhenUsed="1"/>
-    <w:lsdException w:name="Smart Hyperlink" w:semiHidden="1" w:unhideWhenUsed="1"/>
+  <w:latentStyles w:defLockedState="0" w:defUIPriority="99" w:defSemiHidden="1" w:defUnhideWhenUsed="1" w:defQFormat="0" w:count="276">
+    <w:lsdException w:name="Normal" w:semiHidden="0" w:uiPriority="0" w:unhideWhenUsed="0" w:qFormat="1"/>
+    <w:lsdException w:name="heading 1" w:semiHidden="0" w:uiPriority="9" w:unhideWhenUsed="0" w:qFormat="1"/>
+    <w:lsdException w:name="heading 2" w:uiPriority="9" w:qFormat="1"/>
+    <w:lsdException w:name="heading 3" w:uiPriority="9" w:qFormat="1"/>
+    <w:lsdException w:name="heading 4" w:uiPriority="9" w:qFormat="1"/>
+    <w:lsdException w:name="heading 5" w:uiPriority="9" w:qFormat="1"/>
+    <w:lsdException w:name="heading 6" w:uiPriority="9" w:qFormat="1"/>
+    <w:lsdException w:name="heading 7" w:uiPriority="9" w:qFormat="1"/>
+    <w:lsdException w:name="heading 8" w:uiPriority="9" w:qFormat="1"/>
+    <w:lsdException w:name="heading 9" w:uiPriority="9" w:qFormat="1"/>
+    <w:lsdException w:name="toc 1" w:uiPriority="39"/>
+    <w:lsdException w:name="toc 2" w:uiPriority="39"/>
+    <w:lsdException w:name="toc 3" w:uiPriority="39"/>
+    <w:lsdException w:name="toc 4" w:uiPriority="39"/>
+    <w:lsdException w:name="toc 5" w:uiPriority="39"/>
+    <w:lsdException w:name="toc 6" w:uiPriority="39"/>
+    <w:lsdException w:name="toc 7" w:uiPriority="39"/>
+    <w:lsdException w:name="toc 8" w:uiPriority="39"/>
+    <w:lsdException w:name="toc 9" w:uiPriority="39"/>
+    <w:lsdException w:name="caption" w:uiPriority="35" w:qFormat="1"/>
+    <w:lsdException w:name="Title" w:semiHidden="0" w:uiPriority="10" w:unhideWhenUsed="0" w:qFormat="1"/>
+    <w:lsdException w:name="Default Paragraph Font" w:uiPriority="1"/>
+    <w:lsdException w:name="Subtitle" w:semiHidden="0" w:uiPriority="11" w:unhideWhenUsed="0" w:qFormat="1"/>
+    <w:lsdException w:name="Strong" w:semiHidden="0" w:uiPriority="22" w:unhideWhenUsed="0" w:qFormat="1"/>
+    <w:lsdException w:name="Emphasis" w:semiHidden="0" w:uiPriority="20" w:unhideWhenUsed="0" w:qFormat="1"/>
+    <w:lsdException w:name="Table Grid" w:semiHidden="0" w:uiPriority="59" w:unhideWhenUsed="0"/>
+    <w:lsdException w:name="Placeholder Text" w:unhideWhenUsed="0"/>
+    <w:lsdException w:name="No Spacing" w:semiHidden="0" w:uiPriority="1" w:unhideWhenUsed="0" w:qFormat="1"/>
+    <w:lsdException w:name="Light Shading" w:semiHidden="0" w:uiPriority="60" w:unhideWhenUsed="0"/>
+    <w:lsdException w:name="Light List" w:semiHidden="0" w:uiPriority="61" w:unhideWhenUsed="0"/>
+    <w:lsdException w:name="Light Grid" w:semiHidden="0" w:uiPriority="62" w:unhideWhenUsed="0"/>
+    <w:lsdException w:name="Medium Shading 1" w:semiHidden="0" w:uiPriority="63" w:unhideWhenUsed="0"/>
+    <w:lsdException w:name="Medium Shading 2" w:semiHidden="0" w:uiPriority="64" w:unhideWhenUsed="0"/>
+    <w:lsdException w:name="Medium List 1" w:semiHidden="0" w:uiPriority="65" w:unhideWhenUsed="0"/>
+    <w:lsdException w:name="Medium List 2" w:semiHidden="0" w:uiPriority="66" w:unhideWhenUsed="0"/>
+    <w:lsdException w:name="Medium Grid 1" w:semiHidden="0" w:uiPriority="67" w:unhideWhenUsed="0"/>
+    <w:lsdException w:name="Medium Grid 2" w:semiHidden="0" w:uiPriority="68" w:unhideWhenUsed="0"/>
+    <w:lsdException w:name="Medium Grid 3" w:semiHidden="0" w:uiPriority="69" w:unhideWhenUsed="0"/>
+    <w:lsdException w:name="Dark List" w:semiHidden="0" w:uiPriority="70" w:unhideWhenUsed="0"/>
+    <w:lsdException w:name="Colorful Shading" w:semiHidden="0" w:uiPriority="71" w:unhideWhenUsed="0"/>
+    <w:lsdException w:name="Colorful List" w:semiHidden="0" w:uiPriority="72" w:unhideWhenUsed="0"/>
+    <w:lsdException w:name="Colorful Grid" w:semiHidden="0" w:uiPriority="73" w:unhideWhenUsed="0"/>
+    <w:lsdException w:name="Light Shading Accent 1" w:semiHidden="0" w:uiPriority="60" w:unhideWhenUsed="0"/>
+    <w:lsdException w:name="Light List Accent 1" w:semiHidden="0" w:uiPriority="61" w:unhideWhenUsed="0"/>
+    <w:lsdException w:name="Light Grid Accent 1" w:semiHidden="0" w:uiPriority="62" w:unhideWhenUsed="0"/>
+    <w:lsdException w:name="Medium Shading 1 Accent 1" w:semiHidden="0" w:uiPriority="63" w:unhideWhenUsed="0"/>
+    <w:lsdException w:name="Medium Shading 2 Accent 1" w:semiHidden="0" w:uiPriority="64" w:unhideWhenUsed="0"/>
+    <w:lsdException w:name="Medium List 1 Accent 1" w:semiHidden="0" w:uiPriority="65" w:unhideWhenUsed="0"/>
+    <w:lsdException w:name="Revision" w:unhideWhenUsed="0"/>
+    <w:lsdException w:name="List Paragraph" w:semiHidden="0" w:uiPriority="34" w:unhideWhenUsed="0" w:qFormat="1"/>
+    <w:lsdException w:name="Quote" w:semiHidden="0" w:uiPriority="29" w:unhideWhenUsed="0" w:qFormat="1"/>
+    <w:lsdException w:name="Intense Quote" w:semiHidden="0" w:uiPriority="30" w:unhideWhenUsed="0" w:qFormat="1"/>
+    <w:lsdException w:name="Medium List 2 Accent 1" w:semiHidden="0" w:uiPriority="66" w:unhideWhenUsed="0"/>
+    <w:lsdException w:name="Medium Grid 1 Accent 1" w:semiHidden="0" w:uiPriority="67" w:unhideWhenUsed="0"/>
+    <w:lsdException w:name="Medium Grid 2 Accent 1" w:semiHidden="0" w:uiPriority="68" w:unhideWhenUsed="0"/>
+    <w:lsdException w:name="Medium Grid 3 Accent 1" w:semiHidden="0" w:uiPriority="69" w:unhideWhenUsed="0"/>
+    <w:lsdException w:name="Dark List Accent 1" w:semiHidden="0" w:uiPriority="70" w:unhideWhenUsed="0"/>
+    <w:lsdException w:name="Colorful Shading Accent 1" w:semiHidden="0" w:uiPriority="71" w:unhideWhenUsed="0"/>
+    <w:lsdException w:name="Colorful List Accent 1" w:semiHidden="0" w:uiPriority="72" w:unhideWhenUsed="0"/>
+    <w:lsdException w:name="Colorful Grid Accent 1" w:semiHidden="0" w:uiPriority="73" w:unhideWhenUsed="0"/>
+    <w:lsdException w:name="Light Shading Accent 2" w:semiHidden="0" w:uiPriority="60" w:unhideWhenUsed="0"/>
+    <w:lsdException w:name="Light List Accent 2" w:semiHidden="0" w:uiPriority="61" w:unhideWhenUsed="0"/>
+    <w:lsdException w:name="Light Grid Accent 2" w:semiHidden="0" w:uiPriority="62" w:unhideWhenUsed="0"/>
+    <w:lsdException w:name="Medium Shading 1 Accent 2" w:semiHidden="0" w:uiPriority="63" w:unhideWhenUsed="0"/>
+    <w:lsdException w:name="Medium Shading 2 Accent 2" w:semiHidden="0" w:uiPriority="64" w:unhideWhenUsed="0"/>
+    <w:lsdException w:name="Medium List 1 Accent 2" w:semiHidden="0" w:uiPriority="65" w:unhideWhenUsed="0"/>
+    <w:lsdException w:name="Medium List 2 Accent 2" w:semiHidden="0" w:uiPriority="66" w:unhideWhenUsed="0"/>
+    <w:lsdException w:name="Medium Grid 1 Accent 2" w:semiHidden="0" w:uiPriority="67" w:unhideWhenUsed="0"/>
+    <w:lsdException w:name="Medium Grid 2 Accent 2" w:semiHidden="0" w:uiPriority="68" w:unhideWhenUsed="0"/>
+    <w:lsdException w:name="Medium Grid 3 Accent 2" w:semiHidden="0" w:uiPriority="69" w:unhideWhenUsed="0"/>
+    <w:lsdException w:name="Dark List Accent 2" w:semiHidden="0" w:uiPriority="70" w:unhideWhenUsed="0"/>
+    <w:lsdException w:name="Colorful Shading Accent 2" w:semiHidden="0" w:uiPriority="71" w:unhideWhenUsed="0"/>
+    <w:lsdException w:name="Colorful List Accent 2" w:semiHidden="0" w:uiPriority="72" w:unhideWhenUsed="0"/>
+    <w:lsdException w:name="Colorful Grid Accent 2" w:semiHidden="0" w:uiPriority="73" w:unhideWhenUsed="0"/>
+    <w:lsdException w:name="Light Shading Accent 3" w:semiHidden="0" w:uiPriority="60" w:unhideWhenUsed="0"/>
+    <w:lsdException w:name="Light List Accent 3" w:semiHidden="0" w:uiPriority="61" w:unhideWhenUsed="0"/>
+    <w:lsdException w:name="Light Grid Accent 3" w:semiHidden="0" w:uiPriority="62" w:unhideWhenUsed="0"/>
+    <w:lsdException w:name="Medium Shading 1 Accent 3" w:semiHidden="0" w:uiPriority="63" w:unhideWhenUsed="0"/>
+    <w:lsdException w:name="Medium Shading 2 Accent 3" w:semiHidden="0" w:uiPriority="64" w:unhideWhenUsed="0"/>
+    <w:lsdException w:name="Medium List 1 Accent 3" w:semiHidden="0" w:uiPriority="65" w:unhideWhenUsed="0"/>
+    <w:lsdException w:name="Medium List 2 Accent 3" w:semiHidden="0" w:uiPriority="66" w:unhideWhenUsed="0"/>
+    <w:lsdException w:name="Medium Grid 1 Accent 3" w:semiHidden="0" w:uiPriority="67" w:unhideWhenUsed="0"/>
+    <w:lsdException w:name="Medium Grid 2 Accent 3" w:semiHidden="0" w:uiPriority="68" w:unhideWhenUsed="0"/>
+    <w:lsdException w:name="Medium Grid 3 Accent 3" w:semiHidden="0" w:uiPriority="69" w:unhideWhenUsed="0"/>
+    <w:lsdException w:name="Dark List Accent 3" w:semiHidden="0" w:uiPriority="70" w:unhideWhenUsed="0"/>
+    <w:lsdException w:name="Colorful Shading Accent 3" w:semiHidden="0" w:uiPriority="71" w:unhideWhenUsed="0"/>
+    <w:lsdException w:name="Colorful List Accent 3" w:semiHidden="0" w:uiPriority="72" w:unhideWhenUsed="0"/>
+    <w:lsdException w:name="Colorful Grid Accent 3" w:semiHidden="0" w:uiPriority="73" w:unhideWhenUsed="0"/>
+    <w:lsdException w:name="Light Shading Accent 4" w:semiHidden="0" w:uiPriority="60" w:unhideWhenUsed="0"/>
+    <w:lsdException w:name="Light List Accent 4" w:semiHidden="0" w:uiPriority="61" w:unhideWhenUsed="0"/>
+    <w:lsdException w:name="Light Grid Accent 4" w:semiHidden="0" w:uiPriority="62" w:unhideWhenUsed="0"/>
+    <w:lsdException w:name="Medium Shading 1 Accent 4" w:semiHidden="0" w:uiPriority="63" w:unhideWhenUsed="0"/>
+    <w:lsdException w:name="Medium Shading 2 Accent 4" w:semiHidden="0" w:uiPriority="64" w:unhideWhenUsed="0"/>
+    <w:lsdException w:name="Medium List 1 Accent 4" w:semiHidden="0" w:uiPriority="65" w:unhideWhenUsed="0"/>
+    <w:lsdException w:name="Medium List 2 Accent 4" w:semiHidden="0" w:uiPriority="66" w:unhideWhenUsed="0"/>
+    <w:lsdException w:name="Medium Grid 1 Accent 4" w:semiHidden="0" w:uiPriority="67" w:unhideWhenUsed="0"/>
+    <w:lsdException w:name="Medium Grid 2 Accent 4" w:semiHidden="0" w:uiPriority="68" w:unhideWhenUsed="0"/>
+    <w:lsdException w:name="Medium Grid 3 Accent 4" w:semiHidden="0" w:uiPriority="69" w:unhideWhenUsed="0"/>
+    <w:lsdException w:name="Dark List Accent 4" w:semiHidden="0" w:uiPriority="70" w:unhideWhenUsed="0"/>
+    <w:lsdException w:name="Colorful Shading Accent 4" w:semiHidden="0" w:uiPriority="71" w:unhideWhenUsed="0"/>
+    <w:lsdException w:name="Colorful List Accent 4" w:semiHidden="0" w:uiPriority="72" w:unhideWhenUsed="0"/>
+    <w:lsdException w:name="Colorful Grid Accent 4" w:semiHidden="0" w:uiPriority="73" w:unhideWhenUsed="0"/>
+    <w:lsdException w:name="Light Shading Accent 5" w:semiHidden="0" w:uiPriority="60" w:unhideWhenUsed="0"/>
+    <w:lsdException w:name="Light List Accent 5" w:semiHidden="0" w:uiPriority="61" w:unhideWhenUsed="0"/>
+    <w:lsdException w:name="Light Grid Accent 5" w:semiHidden="0" w:uiPriority="62" w:unhideWhenUsed="0"/>
+    <w:lsdException w:name="Medium Shading 1 Accent 5" w:semiHidden="0" w:uiPriority="63" w:unhideWhenUsed="0"/>
+    <w:lsdException w:name="Medium Shading 2 Accent 5" w:semiHidden="0" w:uiPriority="64" w:unhideWhenUsed="0"/>
+    <w:lsdException w:name="Medium List 1 Accent 5" w:semiHidden="0" w:uiPriority="65" w:unhideWhenUsed="0"/>
+    <w:lsdException w:name="Medium List 2 Accent 5" w:semiHidden="0" w:uiPriority="66" w:unhideWhenUsed="0"/>
+    <w:lsdException w:name="Medium Grid 1 Accent 5" w:semiHidden="0" w:uiPriority="67" w:unhideWhenUsed="0"/>
+    <w:lsdException w:name="Medium Grid 2 Accent 5" w:semiHidden="0" w:uiPriority="68" w:unhideWhenUsed="0"/>
+    <w:lsdException w:name="Medium Grid 3 Accent 5" w:semiHidden="0" w:uiPriority="69" w:unhideWhenUsed="0"/>
+    <w:lsdException w:name="Dark List Accent 5" w:semiHidden="0" w:uiPriority="70" w:unhideWhenUsed="0"/>
+    <w:lsdException w:name="Colorful Shading Accent 5" w:semiHidden="0" w:uiPriority="71" w:unhideWhenUsed="0"/>
+    <w:lsdException w:name="Colorful List Accent 5" w:semiHidden="0" w:uiPriority="72" w:unhideWhenUsed="0"/>
+    <w:lsdException w:name="Colorful Grid Accent 5" w:semiHidden="0" w:uiPriority="73" w:unhideWhenUsed="0"/>
+    <w:lsdException w:name="Light Shading Accent 6" w:semiHidden="0" w:uiPriority="60" w:unhideWhenUsed="0"/>
+    <w:lsdException w:name="Light List Accent 6" w:semiHidden="0" w:uiPriority="61" w:unhideWhenUsed="0"/>
+    <w:lsdException w:name="Light Grid Accent 6" w:semiHidden="0" w:uiPriority="62" w:unhideWhenUsed="0"/>
+    <w:lsdException w:name="Medium Shading 1 Accent 6" w:semiHidden="0" w:uiPriority="63" w:unhideWhenUsed="0"/>
+    <w:lsdException w:name="Medium Shading 2 Accent 6" w:semiHidden="0" w:uiPriority="64" w:unhideWhenUsed="0"/>
+    <w:lsdException w:name="Medium List 1 Accent 6" w:semiHidden="0" w:uiPriority="65" w:unhideWhenUsed="0"/>
+    <w:lsdException w:name="Medium List 2 Accent 6" w:semiHidden="0" w:uiPriority="66" w:unhideWhenUsed="0"/>
+    <w:lsdException w:name="Medium Grid 1 Accent 6" w:semiHidden="0" w:uiPriority="67" w:unhideWhenUsed="0"/>
+    <w:lsdException w:name="Medium Grid 2 Accent 6" w:semiHidden="0" w:uiPriority="68" w:unhideWhenUsed="0"/>
+    <w:lsdException w:name="Medium Grid 3 Accent 6" w:semiHidden="0" w:uiPriority="69" w:unhideWhenUsed="0"/>
+    <w:lsdException w:name="Dark List Accent 6" w:semiHidden="0" w:uiPriority="70" w:unhideWhenUsed="0"/>
+    <w:lsdException w:name="Colorful Shading Accent 6" w:semiHidden="0" w:uiPriority="71" w:unhideWhenUsed="0"/>
+    <w:lsdException w:name="Colorful List Accent 6" w:semiHidden="0" w:uiPriority="72" w:unhideWhenUsed="0"/>
+    <w:lsdException w:name="Colorful Grid Accent 6" w:semiHidden="0" w:uiPriority="73" w:unhideWhenUsed="0"/>
+    <w:lsdException w:name="Subtle Emphasis" w:semiHidden="0" w:uiPriority="19" w:unhideWhenUsed="0" w:qFormat="1"/>
+    <w:lsdException w:name="Intense Emphasis" w:semiHidden="0" w:uiPriority="21" w:unhideWhenUsed="0" w:qFormat="1"/>
+    <w:lsdException w:name="Subtle Reference" w:semiHidden="0" w:uiPriority="31" w:unhideWhenUsed="0" w:qFormat="1"/>
+    <w:lsdException w:name="Intense Reference" w:semiHidden="0" w:uiPriority="32" w:unhideWhenUsed="0" w:qFormat="1"/>
+    <w:lsdException w:name="Book Title" w:semiHidden="0" w:uiPriority="33" w:unhideWhenUsed="0" w:qFormat="1"/>
+    <w:lsdException w:name="Bibliography" w:uiPriority="37"/>
+    <w:lsdException w:name="TOC Heading" w:uiPriority="39" w:qFormat="1"/>
+  </w:latentStyles>
+  <w:style w:type="paragraph" w:default="1" w:styleId="Normal">
+    <w:name w:val="Normal"/>
+    <w:qFormat/>
+  </w:style>
+  <w:style w:type="character" w:default="1" w:styleId="DefaultParagraphFont">
+    <w:name w:val="Default Paragraph Font"/>
+    <w:uiPriority w:val="1"/>
+    <w:semiHidden/>
+    <w:unhideWhenUsed/>
+  </w:style>
+  <w:style w:type="table" w:default="1" w:styleId="TableNormal">
+    <w:name w:val="Normal Table"/>
+    <w:uiPriority w:val="99"/>
+    <w:semiHidden/>
+    <w:unhideWhenUsed/>
+    <w:tblPr>
+      <w:tblInd w:w="0" w:type="dxa"/>
+      <w:tblCellMar>
+        <w:top w:w="0" w:type="dxa"/>
+        <w:left w:w="108" w:type="dxa"/>
+        <w:bottom w:w="0" w:type="dxa"/>
+        <w:right w:w="108" w:type="dxa"/>
+      </w:tblCellMar>
+    </w:tblPr>
+  </w:style>
+  <w:style w:type="numbering" w:default="1" w:styleId="NoList">
+    <w:name w:val="No List"/>
+    <w:uiPriority w:val="99"/>
+    <w:semiHidden/>
+    <w:unhideWhenUsed/>
+  </w:style>
+  <w:style w:type="paragraph" w:styleId="ListParagraph">
+    <w:name w:val="List Paragraph"/>
+    <w:basedOn w:val="Normal"/>
+    <w:uiPriority w:val="34"/>
+    <w:qFormat/>
+    <w:rsid w:val="00161A8A"/>
+    <w:pPr>
+      <w:ind w:left="720"/>
+      <w:contextualSpacing/>
+    </w:pPr>
+  </w:style>
+</w:styles>
+</file>
+
+<file path=word/stylesWithEffects.xml><?xml version="1.0" encoding="utf-8"?>
+<w:styles xmlns:wpc="http://schemas.microsoft.com/office/word/2010/wordprocessingCanvas" xmlns:mo="http://schemas.microsoft.com/office/mac/office/2008/main" xmlns:mc="http://schemas.openxmlformats.org/markup-compatibility/2006" xmlns:mv="urn:schemas-microsoft-com:mac:vml" xmlns:o="urn:schemas-microsoft-com:office:office" xmlns:r="http://schemas.openxmlformats.org/officeDocument/2006/relationships" xmlns:m="http://schemas.openxmlformats.org/officeDocument/2006/math" xmlns:v="urn:schemas-microsoft-com:vml" xmlns:wp14="http://schemas.microsoft.com/office/word/2010/wordprocessingDrawing" xmlns:wp="http://schemas.openxmlformats.org/drawingml/2006/wordprocessingDrawing" xmlns:w10="urn:schemas-microsoft-com:office:word" xmlns:w="http://schemas.openxmlformats.org/wordprocessingml/2006/main" xmlns:w14="http://schemas.microsoft.com/office/word/2010/wordml" xmlns:wpg="http://schemas.microsoft.com/office/word/2010/wordprocessingGroup" xmlns:wpi="http://schemas.microsoft.com/office/word/2010/wordprocessingInk" xmlns:wne="http://schemas.microsoft.com/office/word/2006/wordml" xmlns:wps="http://schemas.microsoft.com/office/word/2010/wordprocessingShape" mc:Ignorable="w14 wp14">
+  <w:docDefaults>
+    <w:rPrDefault>
+      <w:rPr>
+        <w:rFonts w:asciiTheme="minorHAnsi" w:eastAsiaTheme="minorEastAsia" w:hAnsiTheme="minorHAnsi" w:cstheme="minorBidi"/>
+        <w:sz w:val="24"/>
+        <w:szCs w:val="24"/>
+        <w:lang w:val="en-US" w:eastAsia="en-US" w:bidi="ar-SA"/>
+      </w:rPr>
+    </w:rPrDefault>
+    <w:pPrDefault/>
+  </w:docDefaults>
+  <w:latentStyles w:defLockedState="0" w:defUIPriority="99" w:defSemiHidden="1" w:defUnhideWhenUsed="1" w:defQFormat="0" w:count="276">
+    <w:lsdException w:name="Normal" w:semiHidden="0" w:uiPriority="0" w:unhideWhenUsed="0" w:qFormat="1"/>
+    <w:lsdException w:name="heading 1" w:semiHidden="0" w:uiPriority="9" w:unhideWhenUsed="0" w:qFormat="1"/>
+    <w:lsdException w:name="heading 2" w:uiPriority="9" w:qFormat="1"/>
+    <w:lsdException w:name="heading 3" w:uiPriority="9" w:qFormat="1"/>
+    <w:lsdException w:name="heading 4" w:uiPriority="9" w:qFormat="1"/>
+    <w:lsdException w:name="heading 5" w:uiPriority="9" w:qFormat="1"/>
+    <w:lsdException w:name="heading 6" w:uiPriority="9" w:qFormat="1"/>
+    <w:lsdException w:name="heading 7" w:uiPriority="9" w:qFormat="1"/>
+    <w:lsdException w:name="heading 8" w:uiPriority="9" w:qFormat="1"/>
+    <w:lsdException w:name="heading 9" w:uiPriority="9" w:qFormat="1"/>
+    <w:lsdException w:name="toc 1" w:uiPriority="39"/>
+    <w:lsdException w:name="toc 2" w:uiPriority="39"/>
+    <w:lsdException w:name="toc 3" w:uiPriority="39"/>
+    <w:lsdException w:name="toc 4" w:uiPriority="39"/>
+    <w:lsdException w:name="toc 5" w:uiPriority="39"/>
+    <w:lsdException w:name="toc 6" w:uiPriority="39"/>
+    <w:lsdException w:name="toc 7" w:uiPriority="39"/>
+    <w:lsdException w:name="toc 8" w:uiPriority="39"/>
+    <w:lsdException w:name="toc 9" w:uiPriority="39"/>
+    <w:lsdException w:name="caption" w:uiPriority="35" w:qFormat="1"/>
+    <w:lsdException w:name="Title" w:semiHidden="0" w:uiPriority="10" w:unhideWhenUsed="0" w:qFormat="1"/>
+    <w:lsdException w:name="Default Paragraph Font" w:uiPriority="1"/>
+    <w:lsdException w:name="Subtitle" w:semiHidden="0" w:uiPriority="11" w:unhideWhenUsed="0" w:qFormat="1"/>
+    <w:lsdException w:name="Strong" w:semiHidden="0" w:uiPriority="22" w:unhideWhenUsed="0" w:qFormat="1"/>
+    <w:lsdException w:name="Emphasis" w:semiHidden="0" w:uiPriority="20" w:unhideWhenUsed="0" w:qFormat="1"/>
+    <w:lsdException w:name="Table Grid" w:semiHidden="0" w:uiPriority="59" w:unhideWhenUsed="0"/>
+    <w:lsdException w:name="Placeholder Text" w:unhideWhenUsed="0"/>
+    <w:lsdException w:name="No Spacing" w:semiHidden="0" w:uiPriority="1" w:unhideWhenUsed="0" w:qFormat="1"/>
+    <w:lsdException w:name="Light Shading" w:semiHidden="0" w:uiPriority="60" w:unhideWhenUsed="0"/>
+    <w:lsdException w:name="Light List" w:semiHidden="0" w:uiPriority="61" w:unhideWhenUsed="0"/>
+    <w:lsdException w:name="Light Grid" w:semiHidden="0" w:uiPriority="62" w:unhideWhenUsed="0"/>
+    <w:lsdException w:name="Medium Shading 1" w:semiHidden="0" w:uiPriority="63" w:unhideWhenUsed="0"/>
+    <w:lsdException w:name="Medium Shading 2" w:semiHidden="0" w:uiPriority="64" w:unhideWhenUsed="0"/>
+    <w:lsdException w:name="Medium List 1" w:semiHidden="0" w:uiPriority="65" w:unhideWhenUsed="0"/>
+    <w:lsdException w:name="Medium List 2" w:semiHidden="0" w:uiPriority="66" w:unhideWhenUsed="0"/>
+    <w:lsdException w:name="Medium Grid 1" w:semiHidden="0" w:uiPriority="67" w:unhideWhenUsed="0"/>
+    <w:lsdException w:name="Medium Grid 2" w:semiHidden="0" w:uiPriority="68" w:unhideWhenUsed="0"/>
+    <w:lsdException w:name="Medium Grid 3" w:semiHidden="0" w:uiPriority="69" w:unhideWhenUsed="0"/>
+    <w:lsdException w:name="Dark List" w:semiHidden="0" w:uiPriority="70" w:unhideWhenUsed="0"/>
+    <w:lsdException w:name="Colorful Shading" w:semiHidden="0" w:uiPriority="71" w:unhideWhenUsed="0"/>
+    <w:lsdException w:name="Colorful List" w:semiHidden="0" w:uiPriority="72" w:unhideWhenUsed="0"/>
+    <w:lsdException w:name="Colorful Grid" w:semiHidden="0" w:uiPriority="73" w:unhideWhenUsed="0"/>
+    <w:lsdException w:name="Light Shading Accent 1" w:semiHidden="0" w:uiPriority="60" w:unhideWhenUsed="0"/>
+    <w:lsdException w:name="Light List Accent 1" w:semiHidden="0" w:uiPriority="61" w:unhideWhenUsed="0"/>
+    <w:lsdException w:name="Light Grid Accent 1" w:semiHidden="0" w:uiPriority="62" w:unhideWhenUsed="0"/>
+    <w:lsdException w:name="Medium Shading 1 Accent 1" w:semiHidden="0" w:uiPriority="63" w:unhideWhenUsed="0"/>
+    <w:lsdException w:name="Medium Shading 2 Accent 1" w:semiHidden="0" w:uiPriority="64" w:unhideWhenUsed="0"/>
+    <w:lsdException w:name="Medium List 1 Accent 1" w:semiHidden="0" w:uiPriority="65" w:unhideWhenUsed="0"/>
+    <w:lsdException w:name="Revision" w:unhideWhenUsed="0"/>
+    <w:lsdException w:name="List Paragraph" w:semiHidden="0" w:uiPriority="34" w:unhideWhenUsed="0" w:qFormat="1"/>
+    <w:lsdException w:name="Quote" w:semiHidden="0" w:uiPriority="29" w:unhideWhenUsed="0" w:qFormat="1"/>
+    <w:lsdException w:name="Intense Quote" w:semiHidden="0" w:uiPriority="30" w:unhideWhenUsed="0" w:qFormat="1"/>
+    <w:lsdException w:name="Medium List 2 Accent 1" w:semiHidden="0" w:uiPriority="66" w:unhideWhenUsed="0"/>
+    <w:lsdException w:name="Medium Grid 1 Accent 1" w:semiHidden="0" w:uiPriority="67" w:unhideWhenUsed="0"/>
+    <w:lsdException w:name="Medium Grid 2 Accent 1" w:semiHidden="0" w:uiPriority="68" w:unhideWhenUsed="0"/>
+    <w:lsdException w:name="Medium Grid 3 Accent 1" w:semiHidden="0" w:uiPriority="69" w:unhideWhenUsed="0"/>
+    <w:lsdException w:name="Dark List Accent 1" w:semiHidden="0" w:uiPriority="70" w:unhideWhenUsed="0"/>
+    <w:lsdException w:name="Colorful Shading Accent 1" w:semiHidden="0" w:uiPriority="71" w:unhideWhenUsed="0"/>
+    <w:lsdException w:name="Colorful List Accent 1" w:semiHidden="0" w:uiPriority="72" w:unhideWhenUsed="0"/>
+    <w:lsdException w:name="Colorful Grid Accent 1" w:semiHidden="0" w:uiPriority="73" w:unhideWhenUsed="0"/>
+    <w:lsdException w:name="Light Shading Accent 2" w:semiHidden="0" w:uiPriority="60" w:unhideWhenUsed="0"/>
+    <w:lsdException w:name="Light List Accent 2" w:semiHidden="0" w:uiPriority="61" w:unhideWhenUsed="0"/>
+    <w:lsdException w:name="Light Grid Accent 2" w:semiHidden="0" w:uiPriority="62" w:unhideWhenUsed="0"/>
+    <w:lsdException w:name="Medium Shading 1 Accent 2" w:semiHidden="0" w:uiPriority="63" w:unhideWhenUsed="0"/>
+    <w:lsdException w:name="Medium Shading 2 Accent 2" w:semiHidden="0" w:uiPriority="64" w:unhideWhenUsed="0"/>
+    <w:lsdException w:name="Medium List 1 Accent 2" w:semiHidden="0" w:uiPriority="65" w:unhideWhenUsed="0"/>
+    <w:lsdException w:name="Medium List 2 Accent 2" w:semiHidden="0" w:uiPriority="66" w:unhideWhenUsed="0"/>
+    <w:lsdException w:name="Medium Grid 1 Accent 2" w:semiHidden="0" w:uiPriority="67" w:unhideWhenUsed="0"/>
+    <w:lsdException w:name="Medium Grid 2 Accent 2" w:semiHidden="0" w:uiPriority="68" w:unhideWhenUsed="0"/>
+    <w:lsdException w:name="Medium Grid 3 Accent 2" w:semiHidden="0" w:uiPriority="69" w:unhideWhenUsed="0"/>
+    <w:lsdException w:name="Dark List Accent 2" w:semiHidden="0" w:uiPriority="70" w:unhideWhenUsed="0"/>
+    <w:lsdException w:name="Colorful Shading Accent 2" w:semiHidden="0" w:uiPriority="71" w:unhideWhenUsed="0"/>
+    <w:lsdException w:name="Colorful List Accent 2" w:semiHidden="0" w:uiPriority="72" w:unhideWhenUsed="0"/>
+    <w:lsdException w:name="Colorful Grid Accent 2" w:semiHidden="0" w:uiPriority="73" w:unhideWhenUsed="0"/>
+    <w:lsdException w:name="Light Shading Accent 3" w:semiHidden="0" w:uiPriority="60" w:unhideWhenUsed="0"/>
+    <w:lsdException w:name="Light List Accent 3" w:semiHidden="0" w:uiPriority="61" w:unhideWhenUsed="0"/>
+    <w:lsdException w:name="Light Grid Accent 3" w:semiHidden="0" w:uiPriority="62" w:unhideWhenUsed="0"/>
+    <w:lsdException w:name="Medium Shading 1 Accent 3" w:semiHidden="0" w:uiPriority="63" w:unhideWhenUsed="0"/>
+    <w:lsdException w:name="Medium Shading 2 Accent 3" w:semiHidden="0" w:uiPriority="64" w:unhideWhenUsed="0"/>
+    <w:lsdException w:name="Medium List 1 Accent 3" w:semiHidden="0" w:uiPriority="65" w:unhideWhenUsed="0"/>
+    <w:lsdException w:name="Medium List 2 Accent 3" w:semiHidden="0" w:uiPriority="66" w:unhideWhenUsed="0"/>
+    <w:lsdException w:name="Medium Grid 1 Accent 3" w:semiHidden="0" w:uiPriority="67" w:unhideWhenUsed="0"/>
+    <w:lsdException w:name="Medium Grid 2 Accent 3" w:semiHidden="0" w:uiPriority="68" w:unhideWhenUsed="0"/>
+    <w:lsdException w:name="Medium Grid 3 Accent 3" w:semiHidden="0" w:uiPriority="69" w:unhideWhenUsed="0"/>
+    <w:lsdException w:name="Dark List Accent 3" w:semiHidden="0" w:uiPriority="70" w:unhideWhenUsed="0"/>
+    <w:lsdException w:name="Colorful Shading Accent 3" w:semiHidden="0" w:uiPriority="71" w:unhideWhenUsed="0"/>
+    <w:lsdException w:name="Colorful List Accent 3" w:semiHidden="0" w:uiPriority="72" w:unhideWhenUsed="0"/>
+    <w:lsdException w:name="Colorful Grid Accent 3" w:semiHidden="0" w:uiPriority="73" w:unhideWhenUsed="0"/>
+    <w:lsdException w:name="Light Shading Accent 4" w:semiHidden="0" w:uiPriority="60" w:unhideWhenUsed="0"/>
+    <w:lsdException w:name="Light List Accent 4" w:semiHidden="0" w:uiPriority="61" w:unhideWhenUsed="0"/>
+    <w:lsdException w:name="Light Grid Accent 4" w:semiHidden="0" w:uiPriority="62" w:unhideWhenUsed="0"/>
+    <w:lsdException w:name="Medium Shading 1 Accent 4" w:semiHidden="0" w:uiPriority="63" w:unhideWhenUsed="0"/>
+    <w:lsdException w:name="Medium Shading 2 Accent 4" w:semiHidden="0" w:uiPriority="64" w:unhideWhenUsed="0"/>
+    <w:lsdException w:name="Medium List 1 Accent 4" w:semiHidden="0" w:uiPriority="65" w:unhideWhenUsed="0"/>
+    <w:lsdException w:name="Medium List 2 Accent 4" w:semiHidden="0" w:uiPriority="66" w:unhideWhenUsed="0"/>
+    <w:lsdException w:name="Medium Grid 1 Accent 4" w:semiHidden="0" w:uiPriority="67" w:unhideWhenUsed="0"/>
+    <w:lsdException w:name="Medium Grid 2 Accent 4" w:semiHidden="0" w:uiPriority="68" w:unhideWhenUsed="0"/>
+    <w:lsdException w:name="Medium Grid 3 Accent 4" w:semiHidden="0" w:uiPriority="69" w:unhideWhenUsed="0"/>
+    <w:lsdException w:name="Dark List Accent 4" w:semiHidden="0" w:uiPriority="70" w:unhideWhenUsed="0"/>
+    <w:lsdException w:name="Colorful Shading Accent 4" w:semiHidden="0" w:uiPriority="71" w:unhideWhenUsed="0"/>
+    <w:lsdException w:name="Colorful List Accent 4" w:semiHidden="0" w:uiPriority="72" w:unhideWhenUsed="0"/>
+    <w:lsdException w:name="Colorful Grid Accent 4" w:semiHidden="0" w:uiPriority="73" w:unhideWhenUsed="0"/>
+    <w:lsdException w:name="Light Shading Accent 5" w:semiHidden="0" w:uiPriority="60" w:unhideWhenUsed="0"/>
+    <w:lsdException w:name="Light List Accent 5" w:semiHidden="0" w:uiPriority="61" w:unhideWhenUsed="0"/>
+    <w:lsdException w:name="Light Grid Accent 5" w:semiHidden="0" w:uiPriority="62" w:unhideWhenUsed="0"/>
+    <w:lsdException w:name="Medium Shading 1 Accent 5" w:semiHidden="0" w:uiPriority="63" w:unhideWhenUsed="0"/>
+    <w:lsdException w:name="Medium Shading 2 Accent 5" w:semiHidden="0" w:uiPriority="64" w:unhideWhenUsed="0"/>
+    <w:lsdException w:name="Medium List 1 Accent 5" w:semiHidden="0" w:uiPriority="65" w:unhideWhenUsed="0"/>
+    <w:lsdException w:name="Medium List 2 Accent 5" w:semiHidden="0" w:uiPriority="66" w:unhideWhenUsed="0"/>
+    <w:lsdException w:name="Medium Grid 1 Accent 5" w:semiHidden="0" w:uiPriority="67" w:unhideWhenUsed="0"/>
+    <w:lsdException w:name="Medium Grid 2 Accent 5" w:semiHidden="0" w:uiPriority="68" w:unhideWhenUsed="0"/>
+    <w:lsdException w:name="Medium Grid 3 Accent 5" w:semiHidden="0" w:uiPriority="69" w:unhideWhenUsed="0"/>
+    <w:lsdException w:name="Dark List Accent 5" w:semiHidden="0" w:uiPriority="70" w:unhideWhenUsed="0"/>
+    <w:lsdException w:name="Colorful Shading Accent 5" w:semiHidden="0" w:uiPriority="71" w:unhideWhenUsed="0"/>
+    <w:lsdException w:name="Colorful List Accent 5" w:semiHidden="0" w:uiPriority="72" w:unhideWhenUsed="0"/>
+    <w:lsdException w:name="Colorful Grid Accent 5" w:semiHidden="0" w:uiPriority="73" w:unhideWhenUsed="0"/>
+    <w:lsdException w:name="Light Shading Accent 6" w:semiHidden="0" w:uiPriority="60" w:unhideWhenUsed="0"/>
+    <w:lsdException w:name="Light List Accent 6" w:semiHidden="0" w:uiPriority="61" w:unhideWhenUsed="0"/>
+    <w:lsdException w:name="Light Grid Accent 6" w:semiHidden="0" w:uiPriority="62" w:unhideWhenUsed="0"/>
+    <w:lsdException w:name="Medium Shading 1 Accent 6" w:semiHidden="0" w:uiPriority="63" w:unhideWhenUsed="0"/>
+    <w:lsdException w:name="Medium Shading 2 Accent 6" w:semiHidden="0" w:uiPriority="64" w:unhideWhenUsed="0"/>
+    <w:lsdException w:name="Medium List 1 Accent 6" w:semiHidden="0" w:uiPriority="65" w:unhideWhenUsed="0"/>
+    <w:lsdException w:name="Medium List 2 Accent 6" w:semiHidden="0" w:uiPriority="66" w:unhideWhenUsed="0"/>
+    <w:lsdException w:name="Medium Grid 1 Accent 6" w:semiHidden="0" w:uiPriority="67" w:unhideWhenUsed="0"/>
+    <w:lsdException w:name="Medium Grid 2 Accent 6" w:semiHidden="0" w:uiPriority="68" w:unhideWhenUsed="0"/>
+    <w:lsdException w:name="Medium Grid 3 Accent 6" w:semiHidden="0" w:uiPriority="69" w:unhideWhenUsed="0"/>
+    <w:lsdException w:name="Dark List Accent 6" w:semiHidden="0" w:uiPriority="70" w:unhideWhenUsed="0"/>
+    <w:lsdException w:name="Colorful Shading Accent 6" w:semiHidden="0" w:uiPriority="71" w:unhideWhenUsed="0"/>
+    <w:lsdException w:name="Colorful List Accent 6" w:semiHidden="0" w:uiPriority="72" w:unhideWhenUsed="0"/>
+    <w:lsdException w:name="Colorful Grid Accent 6" w:semiHidden="0" w:uiPriority="73" w:unhideWhenUsed="0"/>
+    <w:lsdException w:name="Subtle Emphasis" w:semiHidden="0" w:uiPriority="19" w:unhideWhenUsed="0" w:qFormat="1"/>
+    <w:lsdException w:name="Intense Emphasis" w:semiHidden="0" w:uiPriority="21" w:unhideWhenUsed="0" w:qFormat="1"/>
+    <w:lsdException w:name="Subtle Reference" w:semiHidden="0" w:uiPriority="31" w:unhideWhenUsed="0" w:qFormat="1"/>
+    <w:lsdException w:name="Intense Reference" w:semiHidden="0" w:uiPriority="32" w:unhideWhenUsed="0" w:qFormat="1"/>
+    <w:lsdException w:name="Book Title" w:semiHidden="0" w:uiPriority="33" w:unhideWhenUsed="0" w:qFormat="1"/>
+    <w:lsdException w:name="Bibliography" w:uiPriority="37"/>
+    <w:lsdException w:name="TOC Heading" w:uiPriority="39" w:qFormat="1"/>
   </w:latentStyles>
   <w:style w:type="paragraph" w:default="1" w:styleId="Normal">
     <w:name w:val="Normal"/>

</xml_diff>

<commit_message>
Just edited timeline a bit
</commit_message>
<xml_diff>
--- a/Timeline_For_Project.docx
+++ b/Timeline_For_Project.docx
@@ -925,22 +925,46 @@
           <w:rFonts w:ascii="Times New Roman" w:hAnsi="Times New Roman" w:cs="Times New Roman"/>
         </w:rPr>
       </w:pPr>
-      <w:proofErr w:type="gramStart"/>
-      <w:r>
-        <w:rPr>
-          <w:rFonts w:ascii="Times New Roman" w:hAnsi="Times New Roman" w:cs="Times New Roman"/>
-        </w:rPr>
-        <w:t>EDIT: What if snakes send out 3 more snakes or so when you’re caught instead of alerting other nearby ones.</w:t>
+      <w:r>
+        <w:rPr>
+          <w:rFonts w:ascii="Times New Roman" w:hAnsi="Times New Roman" w:cs="Times New Roman"/>
+        </w:rPr>
+        <w:t xml:space="preserve">EDIT: </w:t>
+      </w:r>
+      <w:r>
+        <w:rPr>
+          <w:rFonts w:ascii="Times New Roman" w:hAnsi="Times New Roman" w:cs="Times New Roman"/>
+        </w:rPr>
+        <w:t xml:space="preserve">Spawn points throughout map. As </w:t>
+      </w:r>
+      <w:r>
+        <w:rPr>
+          <w:rFonts w:ascii="Times New Roman" w:hAnsi="Times New Roman" w:cs="Times New Roman"/>
+        </w:rPr>
+        <w:t xml:space="preserve">player collider runs into spawn points releases a snake. If snake count is higher than X then </w:t>
+      </w:r>
+      <w:proofErr w:type="spellStart"/>
+      <w:r>
+        <w:rPr>
+          <w:rFonts w:ascii="Times New Roman" w:hAnsi="Times New Roman" w:cs="Times New Roman"/>
+        </w:rPr>
+        <w:t>despawn</w:t>
+      </w:r>
+      <w:proofErr w:type="spellEnd"/>
+      <w:r>
+        <w:rPr>
+          <w:rFonts w:ascii="Times New Roman" w:hAnsi="Times New Roman" w:cs="Times New Roman"/>
+        </w:rPr>
+        <w:t xml:space="preserve"> first snake and spawn a new one. </w:t>
+      </w:r>
+      <w:r>
+        <w:rPr>
+          <w:rFonts w:ascii="Times New Roman" w:hAnsi="Times New Roman" w:cs="Times New Roman"/>
+        </w:rPr>
+        <w:t xml:space="preserve"> </w:t>
       </w:r>
       <w:bookmarkStart w:id="0" w:name="_GoBack"/>
       <w:bookmarkEnd w:id="0"/>
-      <w:proofErr w:type="gramEnd"/>
-      <w:r>
-        <w:rPr>
-          <w:rFonts w:ascii="Times New Roman" w:hAnsi="Times New Roman" w:cs="Times New Roman"/>
-        </w:rPr>
-        <w:t xml:space="preserve"> </w:t>
-      </w:r>
     </w:p>
     <w:p>
       <w:pPr>

</xml_diff>

<commit_message>
Made some updates to timeline
</commit_message>
<xml_diff>
--- a/Timeline_For_Project.docx
+++ b/Timeline_For_Project.docx
@@ -963,6 +963,191 @@
         </w:rPr>
         <w:t xml:space="preserve"> </w:t>
       </w:r>
+    </w:p>
+    <w:p>
+      <w:pPr>
+        <w:rPr>
+          <w:rFonts w:ascii="Times New Roman" w:hAnsi="Times New Roman" w:cs="Times New Roman"/>
+        </w:rPr>
+      </w:pPr>
+    </w:p>
+    <w:p>
+      <w:pPr>
+        <w:rPr>
+          <w:rFonts w:ascii="Times New Roman" w:hAnsi="Times New Roman" w:cs="Times New Roman"/>
+        </w:rPr>
+      </w:pPr>
+      <w:r>
+        <w:rPr>
+          <w:rFonts w:ascii="Times New Roman" w:hAnsi="Times New Roman" w:cs="Times New Roman"/>
+          <w:b/>
+        </w:rPr>
+        <w:t xml:space="preserve">Giant: </w:t>
+      </w:r>
+      <w:r>
+        <w:rPr>
+          <w:rFonts w:ascii="Times New Roman" w:hAnsi="Times New Roman" w:cs="Times New Roman"/>
+        </w:rPr>
+        <w:t>Can only see. Must be a certain distance close and at a particular angle. Running has no affect on them.</w:t>
+      </w:r>
+    </w:p>
+    <w:p>
+      <w:pPr>
+        <w:rPr>
+          <w:rFonts w:ascii="Times New Roman" w:hAnsi="Times New Roman" w:cs="Times New Roman"/>
+        </w:rPr>
+      </w:pPr>
+    </w:p>
+    <w:p>
+      <w:pPr>
+        <w:rPr>
+          <w:rFonts w:ascii="Times New Roman" w:hAnsi="Times New Roman" w:cs="Times New Roman"/>
+        </w:rPr>
+      </w:pPr>
+      <w:r>
+        <w:rPr>
+          <w:rFonts w:ascii="Times New Roman" w:hAnsi="Times New Roman" w:cs="Times New Roman"/>
+          <w:b/>
+        </w:rPr>
+        <w:t xml:space="preserve">Humanoid: </w:t>
+      </w:r>
+      <w:r>
+        <w:rPr>
+          <w:rFonts w:ascii="Times New Roman" w:hAnsi="Times New Roman" w:cs="Times New Roman"/>
+        </w:rPr>
+        <w:t xml:space="preserve">Can both hear and see. Running has the same affect it does on snakes and increases sight distance as well. </w:t>
+      </w:r>
+    </w:p>
+    <w:p>
+      <w:pPr>
+        <w:rPr>
+          <w:rFonts w:ascii="Times New Roman" w:hAnsi="Times New Roman" w:cs="Times New Roman"/>
+        </w:rPr>
+      </w:pPr>
+    </w:p>
+    <w:p>
+      <w:pPr>
+        <w:rPr>
+          <w:rFonts w:ascii="Times New Roman" w:hAnsi="Times New Roman" w:cs="Times New Roman"/>
+        </w:rPr>
+      </w:pPr>
+    </w:p>
+    <w:p>
+      <w:pPr>
+        <w:rPr>
+          <w:rFonts w:ascii="Times New Roman" w:hAnsi="Times New Roman" w:cs="Times New Roman"/>
+        </w:rPr>
+      </w:pPr>
+      <w:r>
+        <w:rPr>
+          <w:rFonts w:ascii="Times New Roman" w:hAnsi="Times New Roman" w:cs="Times New Roman"/>
+        </w:rPr>
+        <w:t>Things to do:</w:t>
+      </w:r>
+    </w:p>
+    <w:p>
+      <w:pPr>
+        <w:pStyle w:val="ListParagraph"/>
+        <w:numPr>
+          <w:ilvl w:val="0"/>
+          <w:numId w:val="3"/>
+        </w:numPr>
+        <w:rPr>
+          <w:rFonts w:ascii="Times New Roman" w:hAnsi="Times New Roman" w:cs="Times New Roman"/>
+        </w:rPr>
+      </w:pPr>
+      <w:r>
+        <w:rPr>
+          <w:rFonts w:ascii="Times New Roman" w:hAnsi="Times New Roman" w:cs="Times New Roman"/>
+        </w:rPr>
+        <w:t>Fix gravity on enemies</w:t>
+      </w:r>
+    </w:p>
+    <w:p>
+      <w:pPr>
+        <w:pStyle w:val="ListParagraph"/>
+        <w:numPr>
+          <w:ilvl w:val="0"/>
+          <w:numId w:val="3"/>
+        </w:numPr>
+        <w:rPr>
+          <w:rFonts w:ascii="Times New Roman" w:hAnsi="Times New Roman" w:cs="Times New Roman"/>
+        </w:rPr>
+      </w:pPr>
+      <w:r>
+        <w:rPr>
+          <w:rFonts w:ascii="Times New Roman" w:hAnsi="Times New Roman" w:cs="Times New Roman"/>
+        </w:rPr>
+        <w:t xml:space="preserve">Make snakes spawn when found from spawn points and </w:t>
+      </w:r>
+      <w:proofErr w:type="spellStart"/>
+      <w:r>
+        <w:rPr>
+          <w:rFonts w:ascii="Times New Roman" w:hAnsi="Times New Roman" w:cs="Times New Roman"/>
+        </w:rPr>
+        <w:t>despawn</w:t>
+      </w:r>
+      <w:proofErr w:type="spellEnd"/>
+      <w:r>
+        <w:rPr>
+          <w:rFonts w:ascii="Times New Roman" w:hAnsi="Times New Roman" w:cs="Times New Roman"/>
+        </w:rPr>
+        <w:t xml:space="preserve"> when a certain amount of have been reached</w:t>
+      </w:r>
+    </w:p>
+    <w:p>
+      <w:pPr>
+        <w:pStyle w:val="ListParagraph"/>
+        <w:numPr>
+          <w:ilvl w:val="0"/>
+          <w:numId w:val="3"/>
+        </w:numPr>
+        <w:rPr>
+          <w:rFonts w:ascii="Times New Roman" w:hAnsi="Times New Roman" w:cs="Times New Roman"/>
+        </w:rPr>
+      </w:pPr>
+      <w:r>
+        <w:rPr>
+          <w:rFonts w:ascii="Times New Roman" w:hAnsi="Times New Roman" w:cs="Times New Roman"/>
+        </w:rPr>
+        <w:t>Character death when touched</w:t>
+      </w:r>
+    </w:p>
+    <w:p>
+      <w:pPr>
+        <w:pStyle w:val="ListParagraph"/>
+        <w:numPr>
+          <w:ilvl w:val="0"/>
+          <w:numId w:val="3"/>
+        </w:numPr>
+        <w:rPr>
+          <w:rFonts w:ascii="Times New Roman" w:hAnsi="Times New Roman" w:cs="Times New Roman"/>
+        </w:rPr>
+      </w:pPr>
+      <w:r>
+        <w:rPr>
+          <w:rFonts w:ascii="Times New Roman" w:hAnsi="Times New Roman" w:cs="Times New Roman"/>
+        </w:rPr>
+        <w:t>Character light reduced when dead</w:t>
+      </w:r>
+    </w:p>
+    <w:p>
+      <w:pPr>
+        <w:pStyle w:val="ListParagraph"/>
+        <w:numPr>
+          <w:ilvl w:val="0"/>
+          <w:numId w:val="3"/>
+        </w:numPr>
+        <w:rPr>
+          <w:rFonts w:ascii="Times New Roman" w:hAnsi="Times New Roman" w:cs="Times New Roman"/>
+        </w:rPr>
+      </w:pPr>
+      <w:r>
+        <w:rPr>
+          <w:rFonts w:ascii="Times New Roman" w:hAnsi="Times New Roman" w:cs="Times New Roman"/>
+        </w:rPr>
+        <w:t>Character light settings adjusted properly</w:t>
+      </w:r>
       <w:bookmarkStart w:id="0" w:name="_GoBack"/>
       <w:bookmarkEnd w:id="0"/>
     </w:p>
@@ -972,53 +1157,6 @@
           <w:rFonts w:ascii="Times New Roman" w:hAnsi="Times New Roman" w:cs="Times New Roman"/>
         </w:rPr>
       </w:pPr>
-    </w:p>
-    <w:p>
-      <w:pPr>
-        <w:rPr>
-          <w:rFonts w:ascii="Times New Roman" w:hAnsi="Times New Roman" w:cs="Times New Roman"/>
-        </w:rPr>
-      </w:pPr>
-      <w:r>
-        <w:rPr>
-          <w:rFonts w:ascii="Times New Roman" w:hAnsi="Times New Roman" w:cs="Times New Roman"/>
-          <w:b/>
-        </w:rPr>
-        <w:t xml:space="preserve">Giant: </w:t>
-      </w:r>
-      <w:r>
-        <w:rPr>
-          <w:rFonts w:ascii="Times New Roman" w:hAnsi="Times New Roman" w:cs="Times New Roman"/>
-        </w:rPr>
-        <w:t>Can only see. Must be a certain distance close and at a particular angle. Running has no affect on them.</w:t>
-      </w:r>
-    </w:p>
-    <w:p>
-      <w:pPr>
-        <w:rPr>
-          <w:rFonts w:ascii="Times New Roman" w:hAnsi="Times New Roman" w:cs="Times New Roman"/>
-        </w:rPr>
-      </w:pPr>
-    </w:p>
-    <w:p>
-      <w:pPr>
-        <w:rPr>
-          <w:rFonts w:ascii="Times New Roman" w:hAnsi="Times New Roman" w:cs="Times New Roman"/>
-        </w:rPr>
-      </w:pPr>
-      <w:r>
-        <w:rPr>
-          <w:rFonts w:ascii="Times New Roman" w:hAnsi="Times New Roman" w:cs="Times New Roman"/>
-          <w:b/>
-        </w:rPr>
-        <w:t xml:space="preserve">Humanoid: </w:t>
-      </w:r>
-      <w:r>
-        <w:rPr>
-          <w:rFonts w:ascii="Times New Roman" w:hAnsi="Times New Roman" w:cs="Times New Roman"/>
-        </w:rPr>
-        <w:t xml:space="preserve">Can both hear and see. Running has the same affect it does on snakes and increases sight distance as well. </w:t>
-      </w:r>
     </w:p>
     <w:p>
       <w:pPr>
@@ -1047,6 +1185,92 @@
 <file path=word/numbering.xml><?xml version="1.0" encoding="utf-8"?>
 <w:numbering xmlns:wpc="http://schemas.microsoft.com/office/word/2010/wordprocessingCanvas" xmlns:mo="http://schemas.microsoft.com/office/mac/office/2008/main" xmlns:mc="http://schemas.openxmlformats.org/markup-compatibility/2006" xmlns:mv="urn:schemas-microsoft-com:mac:vml" xmlns:o="urn:schemas-microsoft-com:office:office" xmlns:r="http://schemas.openxmlformats.org/officeDocument/2006/relationships" xmlns:m="http://schemas.openxmlformats.org/officeDocument/2006/math" xmlns:v="urn:schemas-microsoft-com:vml" xmlns:wp14="http://schemas.microsoft.com/office/word/2010/wordprocessingDrawing" xmlns:wp="http://schemas.openxmlformats.org/drawingml/2006/wordprocessingDrawing" xmlns:w10="urn:schemas-microsoft-com:office:word" xmlns:w="http://schemas.openxmlformats.org/wordprocessingml/2006/main" xmlns:w14="http://schemas.microsoft.com/office/word/2010/wordml" xmlns:wpg="http://schemas.microsoft.com/office/word/2010/wordprocessingGroup" xmlns:wpi="http://schemas.microsoft.com/office/word/2010/wordprocessingInk" xmlns:wne="http://schemas.microsoft.com/office/word/2006/wordml" xmlns:wps="http://schemas.microsoft.com/office/word/2010/wordprocessingShape" mc:Ignorable="w14 wp14">
   <w:abstractNum w:abstractNumId="0">
+    <w:nsid w:val="213942DF"/>
+    <w:multiLevelType w:val="hybridMultilevel"/>
+    <w:tmpl w:val="565EB40E"/>
+    <w:lvl w:ilvl="0" w:tplc="0409000F">
+      <w:start w:val="1"/>
+      <w:numFmt w:val="decimal"/>
+      <w:lvlText w:val="%1."/>
+      <w:lvlJc w:val="left"/>
+      <w:pPr>
+        <w:ind w:left="720" w:hanging="360"/>
+      </w:pPr>
+    </w:lvl>
+    <w:lvl w:ilvl="1" w:tplc="04090019" w:tentative="1">
+      <w:start w:val="1"/>
+      <w:numFmt w:val="lowerLetter"/>
+      <w:lvlText w:val="%2."/>
+      <w:lvlJc w:val="left"/>
+      <w:pPr>
+        <w:ind w:left="1440" w:hanging="360"/>
+      </w:pPr>
+    </w:lvl>
+    <w:lvl w:ilvl="2" w:tplc="0409001B" w:tentative="1">
+      <w:start w:val="1"/>
+      <w:numFmt w:val="lowerRoman"/>
+      <w:lvlText w:val="%3."/>
+      <w:lvlJc w:val="right"/>
+      <w:pPr>
+        <w:ind w:left="2160" w:hanging="180"/>
+      </w:pPr>
+    </w:lvl>
+    <w:lvl w:ilvl="3" w:tplc="0409000F" w:tentative="1">
+      <w:start w:val="1"/>
+      <w:numFmt w:val="decimal"/>
+      <w:lvlText w:val="%4."/>
+      <w:lvlJc w:val="left"/>
+      <w:pPr>
+        <w:ind w:left="2880" w:hanging="360"/>
+      </w:pPr>
+    </w:lvl>
+    <w:lvl w:ilvl="4" w:tplc="04090019" w:tentative="1">
+      <w:start w:val="1"/>
+      <w:numFmt w:val="lowerLetter"/>
+      <w:lvlText w:val="%5."/>
+      <w:lvlJc w:val="left"/>
+      <w:pPr>
+        <w:ind w:left="3600" w:hanging="360"/>
+      </w:pPr>
+    </w:lvl>
+    <w:lvl w:ilvl="5" w:tplc="0409001B" w:tentative="1">
+      <w:start w:val="1"/>
+      <w:numFmt w:val="lowerRoman"/>
+      <w:lvlText w:val="%6."/>
+      <w:lvlJc w:val="right"/>
+      <w:pPr>
+        <w:ind w:left="4320" w:hanging="180"/>
+      </w:pPr>
+    </w:lvl>
+    <w:lvl w:ilvl="6" w:tplc="0409000F" w:tentative="1">
+      <w:start w:val="1"/>
+      <w:numFmt w:val="decimal"/>
+      <w:lvlText w:val="%7."/>
+      <w:lvlJc w:val="left"/>
+      <w:pPr>
+        <w:ind w:left="5040" w:hanging="360"/>
+      </w:pPr>
+    </w:lvl>
+    <w:lvl w:ilvl="7" w:tplc="04090019" w:tentative="1">
+      <w:start w:val="1"/>
+      <w:numFmt w:val="lowerLetter"/>
+      <w:lvlText w:val="%8."/>
+      <w:lvlJc w:val="left"/>
+      <w:pPr>
+        <w:ind w:left="5760" w:hanging="360"/>
+      </w:pPr>
+    </w:lvl>
+    <w:lvl w:ilvl="8" w:tplc="0409001B" w:tentative="1">
+      <w:start w:val="1"/>
+      <w:numFmt w:val="lowerRoman"/>
+      <w:lvlText w:val="%9."/>
+      <w:lvlJc w:val="right"/>
+      <w:pPr>
+        <w:ind w:left="6480" w:hanging="180"/>
+      </w:pPr>
+    </w:lvl>
+  </w:abstractNum>
+  <w:abstractNum w:abstractNumId="1">
     <w:nsid w:val="277F5ACA"/>
     <w:multiLevelType w:val="hybridMultilevel"/>
     <w:tmpl w:val="95C29714"/>
@@ -1158,7 +1382,7 @@
       </w:rPr>
     </w:lvl>
   </w:abstractNum>
-  <w:abstractNum w:abstractNumId="1">
+  <w:abstractNum w:abstractNumId="2">
     <w:nsid w:val="574E0E5A"/>
     <w:multiLevelType w:val="hybridMultilevel"/>
     <w:tmpl w:val="5AB07BC4"/>
@@ -1271,9 +1495,12 @@
     </w:lvl>
   </w:abstractNum>
   <w:num w:numId="1">
+    <w:abstractNumId w:val="2"/>
+  </w:num>
+  <w:num w:numId="2">
     <w:abstractNumId w:val="1"/>
   </w:num>
-  <w:num w:numId="2">
+  <w:num w:numId="3">
     <w:abstractNumId w:val="0"/>
   </w:num>
 </w:numbering>

</xml_diff>

<commit_message>
Tested some snake things
Need to adjust snake scripts to fully impliment them instead of cones
</commit_message>
<xml_diff>
--- a/Timeline_For_Project.docx
+++ b/Timeline_For_Project.docx
@@ -8,46 +8,24 @@
           <w:rFonts w:ascii="Times New Roman" w:hAnsi="Times New Roman" w:cs="Times New Roman"/>
         </w:rPr>
       </w:pPr>
-      <w:proofErr w:type="spellStart"/>
-      <w:r>
-        <w:rPr>
-          <w:rFonts w:ascii="Times New Roman" w:hAnsi="Times New Roman" w:cs="Times New Roman"/>
-        </w:rPr>
-        <w:t>Mixamo</w:t>
-      </w:r>
-      <w:proofErr w:type="spellEnd"/>
-      <w:r>
-        <w:rPr>
-          <w:rFonts w:ascii="Times New Roman" w:hAnsi="Times New Roman" w:cs="Times New Roman"/>
-        </w:rPr>
-        <w:t xml:space="preserve"> for animations</w:t>
-      </w:r>
-    </w:p>
-    <w:p>
-      <w:pPr>
-        <w:rPr>
-          <w:rFonts w:ascii="Times New Roman" w:hAnsi="Times New Roman" w:cs="Times New Roman"/>
-        </w:rPr>
-      </w:pPr>
-      <w:r>
-        <w:rPr>
-          <w:rFonts w:ascii="Times New Roman" w:hAnsi="Times New Roman" w:cs="Times New Roman"/>
-        </w:rPr>
-        <w:t xml:space="preserve">Look at poser and </w:t>
-      </w:r>
-      <w:proofErr w:type="spellStart"/>
-      <w:r>
-        <w:rPr>
-          <w:rFonts w:ascii="Times New Roman" w:hAnsi="Times New Roman" w:cs="Times New Roman"/>
-        </w:rPr>
-        <w:t>Makehuman</w:t>
-      </w:r>
-      <w:proofErr w:type="spellEnd"/>
-      <w:r>
-        <w:rPr>
-          <w:rFonts w:ascii="Times New Roman" w:hAnsi="Times New Roman" w:cs="Times New Roman"/>
-        </w:rPr>
-        <w:t xml:space="preserve"> for characters</w:t>
+      <w:r>
+        <w:rPr>
+          <w:rFonts w:ascii="Times New Roman" w:hAnsi="Times New Roman" w:cs="Times New Roman"/>
+        </w:rPr>
+        <w:t>Mixamo for animations</w:t>
+      </w:r>
+    </w:p>
+    <w:p>
+      <w:pPr>
+        <w:rPr>
+          <w:rFonts w:ascii="Times New Roman" w:hAnsi="Times New Roman" w:cs="Times New Roman"/>
+        </w:rPr>
+      </w:pPr>
+      <w:r>
+        <w:rPr>
+          <w:rFonts w:ascii="Times New Roman" w:hAnsi="Times New Roman" w:cs="Times New Roman"/>
+        </w:rPr>
+        <w:t>Look at poser and Makehuman for characters</w:t>
       </w:r>
     </w:p>
     <w:p>
@@ -331,17 +309,8 @@
           <w:rFonts w:ascii="Times New Roman" w:hAnsi="Times New Roman" w:cs="Times New Roman"/>
           <w:strike/>
         </w:rPr>
-        <w:t xml:space="preserve">Make </w:t>
-      </w:r>
-      <w:proofErr w:type="gramStart"/>
-      <w:r>
-        <w:rPr>
-          <w:rFonts w:ascii="Times New Roman" w:hAnsi="Times New Roman" w:cs="Times New Roman"/>
-          <w:strike/>
-        </w:rPr>
-        <w:t>enemy 3 script</w:t>
-      </w:r>
-      <w:proofErr w:type="gramEnd"/>
+        <w:t>Make enemy 3 script</w:t>
+      </w:r>
       <w:r>
         <w:rPr>
           <w:rFonts w:ascii="Times New Roman" w:hAnsi="Times New Roman" w:cs="Times New Roman"/>
@@ -451,8 +420,6 @@
         </w:rPr>
         <w:t>.</w:t>
       </w:r>
-      <w:bookmarkStart w:id="0" w:name="_GoBack"/>
-      <w:bookmarkEnd w:id="0"/>
     </w:p>
     <w:p>
       <w:pPr>
@@ -482,21 +449,7 @@
         <w:rPr>
           <w:rFonts w:ascii="Times New Roman" w:hAnsi="Times New Roman" w:cs="Times New Roman"/>
         </w:rPr>
-        <w:t xml:space="preserve">Started by Brian, but we need to add </w:t>
-      </w:r>
-      <w:proofErr w:type="spellStart"/>
-      <w:r>
-        <w:rPr>
-          <w:rFonts w:ascii="Times New Roman" w:hAnsi="Times New Roman" w:cs="Times New Roman"/>
-        </w:rPr>
-        <w:t>RigidBodies</w:t>
-      </w:r>
-      <w:proofErr w:type="spellEnd"/>
-      <w:r>
-        <w:rPr>
-          <w:rFonts w:ascii="Times New Roman" w:hAnsi="Times New Roman" w:cs="Times New Roman"/>
-        </w:rPr>
-        <w:t xml:space="preserve"> to the snakes to detect collisions from snake-to –snake…want to make sure this is okay before proceeding.</w:t>
+        <w:t>Started by Brian, but we need to add RigidBodies to the snakes to detect collisions from snake-to –snake…want to make sure this is okay before proceeding.</w:t>
       </w:r>
     </w:p>
     <w:p>
@@ -688,21 +641,7 @@
         <w:rPr>
           <w:rFonts w:ascii="Times New Roman" w:hAnsi="Times New Roman" w:cs="Times New Roman"/>
         </w:rPr>
-        <w:t xml:space="preserve">Create </w:t>
-      </w:r>
-      <w:proofErr w:type="spellStart"/>
-      <w:r>
-        <w:rPr>
-          <w:rFonts w:ascii="Times New Roman" w:hAnsi="Times New Roman" w:cs="Times New Roman"/>
-        </w:rPr>
-        <w:t>gameManager</w:t>
-      </w:r>
-      <w:proofErr w:type="spellEnd"/>
-      <w:r>
-        <w:rPr>
-          <w:rFonts w:ascii="Times New Roman" w:hAnsi="Times New Roman" w:cs="Times New Roman"/>
-        </w:rPr>
-        <w:t xml:space="preserve"> script.</w:t>
+        <w:t>Create gameManager script.</w:t>
       </w:r>
     </w:p>
     <w:p>
@@ -955,21 +894,7 @@
         <w:rPr>
           <w:rFonts w:ascii="Times New Roman" w:hAnsi="Times New Roman" w:cs="Times New Roman"/>
         </w:rPr>
-        <w:t xml:space="preserve">player collider runs into spawn points releases a snake. If snake count is higher than X then </w:t>
-      </w:r>
-      <w:proofErr w:type="spellStart"/>
-      <w:r>
-        <w:rPr>
-          <w:rFonts w:ascii="Times New Roman" w:hAnsi="Times New Roman" w:cs="Times New Roman"/>
-        </w:rPr>
-        <w:t>despawn</w:t>
-      </w:r>
-      <w:proofErr w:type="spellEnd"/>
-      <w:r>
-        <w:rPr>
-          <w:rFonts w:ascii="Times New Roman" w:hAnsi="Times New Roman" w:cs="Times New Roman"/>
-        </w:rPr>
-        <w:t xml:space="preserve"> first snake and spawn a new one. </w:t>
+        <w:t xml:space="preserve">player collider runs into spawn points releases a snake. If snake count is higher than X then despawn first snake and spawn a new one. </w:t>
       </w:r>
       <w:r>
         <w:rPr>
@@ -1092,21 +1017,7 @@
         <w:rPr>
           <w:rFonts w:ascii="Times New Roman" w:hAnsi="Times New Roman" w:cs="Times New Roman"/>
         </w:rPr>
-        <w:t xml:space="preserve">Make snakes spawn when found from spawn points and </w:t>
-      </w:r>
-      <w:proofErr w:type="spellStart"/>
-      <w:r>
-        <w:rPr>
-          <w:rFonts w:ascii="Times New Roman" w:hAnsi="Times New Roman" w:cs="Times New Roman"/>
-        </w:rPr>
-        <w:t>despawn</w:t>
-      </w:r>
-      <w:proofErr w:type="spellEnd"/>
-      <w:r>
-        <w:rPr>
-          <w:rFonts w:ascii="Times New Roman" w:hAnsi="Times New Roman" w:cs="Times New Roman"/>
-        </w:rPr>
-        <w:t xml:space="preserve"> when a certain amount of have been reached</w:t>
+        <w:t>Make snakes spawn when found from spawn points and despawn when a certain amount of have been reached</w:t>
       </w:r>
     </w:p>
     <w:p>
@@ -1180,6 +1091,44 @@
         </w:rPr>
         <w:t>Implement fog into scene</w:t>
       </w:r>
+    </w:p>
+    <w:p>
+      <w:pPr>
+        <w:pStyle w:val="ListParagraph"/>
+        <w:numPr>
+          <w:ilvl w:val="0"/>
+          <w:numId w:val="3"/>
+        </w:numPr>
+        <w:rPr>
+          <w:rFonts w:ascii="Times New Roman" w:hAnsi="Times New Roman" w:cs="Times New Roman"/>
+        </w:rPr>
+      </w:pPr>
+      <w:r>
+        <w:rPr>
+          <w:rFonts w:ascii="Times New Roman" w:hAnsi="Times New Roman" w:cs="Times New Roman"/>
+        </w:rPr>
+        <w:t>Implement snake models instead of cones and make work properly.</w:t>
+      </w:r>
+    </w:p>
+    <w:p>
+      <w:pPr>
+        <w:pStyle w:val="ListParagraph"/>
+        <w:numPr>
+          <w:ilvl w:val="0"/>
+          <w:numId w:val="3"/>
+        </w:numPr>
+        <w:rPr>
+          <w:rFonts w:ascii="Times New Roman" w:hAnsi="Times New Roman" w:cs="Times New Roman"/>
+        </w:rPr>
+      </w:pPr>
+      <w:r>
+        <w:rPr>
+          <w:rFonts w:ascii="Times New Roman" w:hAnsi="Times New Roman" w:cs="Times New Roman"/>
+        </w:rPr>
+        <w:t>Fix climbing and jumping on hills physics</w:t>
+      </w:r>
+      <w:bookmarkStart w:id="0" w:name="_GoBack"/>
+      <w:bookmarkEnd w:id="0"/>
     </w:p>
     <w:p>
       <w:pPr>

</xml_diff>